<commit_message>
New info about setting things up on W7! Nice stuff.
</commit_message>
<xml_diff>
--- a/How to setup stuff on Windows.docx
+++ b/How to setup stuff on Windows.docx
@@ -440,6 +440,176 @@
           <w:lang w:val="en-US"/>
         </w:rPr>
       </w:pPr>
+      <w:r>
+        <w:rPr>
+          <w:b/>
+          <w:lang w:val="en-US"/>
+        </w:rPr>
+        <w:t>NOTE</w:t>
+      </w:r>
+      <w:r>
+        <w:rPr>
+          <w:lang w:val="en-US"/>
+        </w:rPr>
+        <w:t xml:space="preserve">: Another nice thing to do is to use </w:t>
+      </w:r>
+      <w:proofErr w:type="spellStart"/>
+      <w:r>
+        <w:rPr>
+          <w:lang w:val="en-US"/>
+        </w:rPr>
+        <w:t>gfortran</w:t>
+      </w:r>
+      <w:proofErr w:type="spellEnd"/>
+      <w:r>
+        <w:rPr>
+          <w:lang w:val="en-US"/>
+        </w:rPr>
+        <w:t xml:space="preserve"> from your cluster on your windows PC. Do the following:</w:t>
+      </w:r>
+    </w:p>
+    <w:p>
+      <w:pPr>
+        <w:pStyle w:val="ListParagraph"/>
+        <w:numPr>
+          <w:ilvl w:val="0"/>
+          <w:numId w:val="1"/>
+        </w:numPr>
+        <w:rPr>
+          <w:lang w:val="en-US"/>
+        </w:rPr>
+      </w:pPr>
+      <w:r>
+        <w:rPr>
+          <w:lang w:val="en-US"/>
+        </w:rPr>
+        <w:t xml:space="preserve">In </w:t>
+      </w:r>
+      <w:proofErr w:type="spellStart"/>
+      <w:r>
+        <w:rPr>
+          <w:lang w:val="en-US"/>
+        </w:rPr>
+        <w:t>Netbeans</w:t>
+      </w:r>
+      <w:proofErr w:type="spellEnd"/>
+      <w:r>
+        <w:rPr>
+          <w:lang w:val="en-US"/>
+        </w:rPr>
+        <w:t>, go to</w:t>
+      </w:r>
+      <w:r>
+        <w:rPr>
+          <w:lang w:val="en-US"/>
+        </w:rPr>
+        <w:t xml:space="preserve"> </w:t>
+      </w:r>
+      <w:r>
+        <w:rPr>
+          <w:i/>
+          <w:lang w:val="en-US"/>
+        </w:rPr>
+        <w:t>Tools&gt;Options&gt;C/C++</w:t>
+      </w:r>
+      <w:r>
+        <w:rPr>
+          <w:lang w:val="en-US"/>
+        </w:rPr>
+        <w:t xml:space="preserve"> and click </w:t>
+      </w:r>
+      <w:r>
+        <w:rPr>
+          <w:b/>
+          <w:lang w:val="en-US"/>
+        </w:rPr>
+        <w:t>Edit</w:t>
+      </w:r>
+      <w:r>
+        <w:rPr>
+          <w:lang w:val="en-US"/>
+        </w:rPr>
+        <w:t xml:space="preserve"> next to localhost</w:t>
+      </w:r>
+      <w:r>
+        <w:rPr>
+          <w:lang w:val="en-US"/>
+        </w:rPr>
+        <w:t xml:space="preserve">. Click </w:t>
+      </w:r>
+      <w:r>
+        <w:rPr>
+          <w:b/>
+          <w:lang w:val="en-US"/>
+        </w:rPr>
+        <w:t>A</w:t>
+      </w:r>
+      <w:r>
+        <w:rPr>
+          <w:b/>
+          <w:lang w:val="en-US"/>
+        </w:rPr>
+        <w:t>dd</w:t>
+      </w:r>
+      <w:r>
+        <w:rPr>
+          <w:b/>
+          <w:lang w:val="en-US"/>
+        </w:rPr>
+        <w:t>…</w:t>
+      </w:r>
+      <w:r>
+        <w:rPr>
+          <w:lang w:val="en-US"/>
+        </w:rPr>
+        <w:t xml:space="preserve"> and write </w:t>
+      </w:r>
+      <w:r>
+        <w:rPr>
+          <w:b/>
+          <w:lang w:val="en-US"/>
+        </w:rPr>
+        <w:t>metcl2</w:t>
+      </w:r>
+      <w:r>
+        <w:rPr>
+          <w:lang w:val="en-US"/>
+        </w:rPr>
+        <w:t xml:space="preserve">. Just keep on clicking until you need to give your username and password for the cluster. </w:t>
+      </w:r>
+    </w:p>
+    <w:p>
+      <w:pPr>
+        <w:pStyle w:val="ListParagraph"/>
+        <w:numPr>
+          <w:ilvl w:val="0"/>
+          <w:numId w:val="1"/>
+        </w:numPr>
+        <w:rPr>
+          <w:lang w:val="en-US"/>
+        </w:rPr>
+      </w:pPr>
+      <w:r>
+        <w:rPr>
+          <w:lang w:val="en-US"/>
+        </w:rPr>
+        <w:t>Now you s</w:t>
+      </w:r>
+      <w:bookmarkStart w:id="0" w:name="_GoBack"/>
+      <w:bookmarkEnd w:id="0"/>
+      <w:r>
+        <w:rPr>
+          <w:lang w:val="en-US"/>
+        </w:rPr>
+        <w:t>hould be able to run GNU on the cluster from your windows PC.</w:t>
+      </w:r>
+    </w:p>
+    <w:p>
+      <w:pPr>
+        <w:rPr>
+          <w:lang w:val="en-US"/>
+        </w:rPr>
+      </w:pPr>
     </w:p>
     <w:p>
       <w:pPr>
@@ -464,6 +634,13 @@
         <w:t>PyCharm</w:t>
       </w:r>
       <w:proofErr w:type="spellEnd"/>
+      <w:r>
+        <w:rPr>
+          <w:b/>
+          <w:lang w:val="en-US"/>
+        </w:rPr>
+        <w:t xml:space="preserve"> (Not so good alternative)</w:t>
+      </w:r>
     </w:p>
     <w:p>
       <w:pPr>
@@ -753,8 +930,6 @@
         </w:rPr>
         <w:t>reated</w:t>
       </w:r>
-      <w:bookmarkStart w:id="0" w:name="_GoBack"/>
-      <w:bookmarkEnd w:id="0"/>
       <w:r>
         <w:rPr>
           <w:lang w:val="en-US"/>
@@ -790,13 +965,20 @@
           <w:i/>
           <w:lang w:val="en-US"/>
         </w:rPr>
-        <w:t>File/</w:t>
+        <w:t>File</w:t>
       </w:r>
       <w:r>
         <w:rPr>
           <w:i/>
           <w:lang w:val="en-US"/>
         </w:rPr>
+        <w:t>&gt;</w:t>
+      </w:r>
+      <w:r>
+        <w:rPr>
+          <w:i/>
+          <w:lang w:val="en-US"/>
+        </w:rPr>
         <w:t>S</w:t>
       </w:r>
       <w:r>
@@ -804,7 +986,21 @@
           <w:i/>
           <w:lang w:val="en-US"/>
         </w:rPr>
-        <w:t>ettings /Project Interpreter</w:t>
+        <w:t xml:space="preserve">ettings </w:t>
+      </w:r>
+      <w:r>
+        <w:rPr>
+          <w:i/>
+          <w:lang w:val="en-US"/>
+        </w:rPr>
+        <w:t>&gt;</w:t>
+      </w:r>
+      <w:r>
+        <w:rPr>
+          <w:i/>
+          <w:lang w:val="en-US"/>
+        </w:rPr>
+        <w:t>Project Interpreter</w:t>
       </w:r>
       <w:r>
         <w:rPr>
@@ -982,41 +1178,156 @@
     <w:p>
       <w:pPr>
         <w:rPr>
-          <w:lang w:val="en-US"/>
-        </w:rPr>
-      </w:pPr>
+          <w:b/>
+          <w:lang w:val="en-US"/>
+        </w:rPr>
+      </w:pPr>
+      <w:r>
+        <w:rPr>
+          <w:b/>
+          <w:lang w:val="en-US"/>
+        </w:rPr>
+        <w:t xml:space="preserve">Python and </w:t>
+      </w:r>
       <w:proofErr w:type="spellStart"/>
       <w:r>
         <w:rPr>
           <w:b/>
           <w:lang w:val="en-US"/>
         </w:rPr>
-        <w:t>Todo</w:t>
+        <w:t>PyCharm</w:t>
       </w:r>
       <w:proofErr w:type="spellEnd"/>
       <w:r>
         <w:rPr>
-          <w:lang w:val="en-US"/>
-        </w:rPr>
-        <w:t>:</w:t>
-      </w:r>
-    </w:p>
-    <w:p>
-      <w:pPr>
-        <w:rPr>
-          <w:lang w:val="en-US"/>
-        </w:rPr>
-      </w:pPr>
-      <w:r>
-        <w:rPr>
-          <w:lang w:val="en-US"/>
-        </w:rPr>
-        <w:t xml:space="preserve">To install </w:t>
+          <w:b/>
+          <w:lang w:val="en-US"/>
+        </w:rPr>
+        <w:t xml:space="preserve"> (</w:t>
+      </w:r>
+      <w:r>
+        <w:rPr>
+          <w:b/>
+          <w:lang w:val="en-US"/>
+        </w:rPr>
+        <w:t>good alternative)</w:t>
+      </w:r>
+    </w:p>
+    <w:p>
+      <w:pPr>
+        <w:pStyle w:val="ListParagraph"/>
+        <w:numPr>
+          <w:ilvl w:val="0"/>
+          <w:numId w:val="3"/>
+        </w:numPr>
+        <w:rPr>
+          <w:lang w:val="en-US"/>
+        </w:rPr>
+      </w:pPr>
+      <w:r>
+        <w:rPr>
+          <w:lang w:val="en-US"/>
+        </w:rPr>
+        <w:lastRenderedPageBreak/>
+        <w:t xml:space="preserve">Go to qgis.org and click on download. Choose the installation for advanced users (64-bit). Do </w:t>
+      </w:r>
+      <w:proofErr w:type="gramStart"/>
+      <w:r>
+        <w:rPr>
+          <w:lang w:val="en-US"/>
+        </w:rPr>
+        <w:t>an</w:t>
+      </w:r>
+      <w:proofErr w:type="gramEnd"/>
+      <w:r>
+        <w:rPr>
+          <w:lang w:val="en-US"/>
+        </w:rPr>
+        <w:t xml:space="preserve"> express desktop installation and use all other default settings. This give you a python installation with everything you need (pretty much).</w:t>
+      </w:r>
+    </w:p>
+    <w:p>
+      <w:pPr>
+        <w:pStyle w:val="ListParagraph"/>
+        <w:numPr>
+          <w:ilvl w:val="0"/>
+          <w:numId w:val="3"/>
+        </w:numPr>
+        <w:rPr>
+          <w:lang w:val="en-US"/>
+        </w:rPr>
+      </w:pPr>
+      <w:r>
+        <w:rPr>
+          <w:lang w:val="en-US"/>
+        </w:rPr>
+        <w:t xml:space="preserve">If you haven’t installed </w:t>
       </w:r>
       <w:proofErr w:type="spellStart"/>
       <w:r>
         <w:rPr>
-          <w:b/>
+          <w:lang w:val="en-US"/>
+        </w:rPr>
+        <w:t>PyCharm</w:t>
+      </w:r>
+      <w:proofErr w:type="spellEnd"/>
+      <w:r>
+        <w:rPr>
+          <w:lang w:val="en-US"/>
+        </w:rPr>
+        <w:t>, follow set 3 through 5 above.</w:t>
+      </w:r>
+    </w:p>
+    <w:p>
+      <w:pPr>
+        <w:pStyle w:val="ListParagraph"/>
+        <w:numPr>
+          <w:ilvl w:val="0"/>
+          <w:numId w:val="3"/>
+        </w:numPr>
+        <w:rPr>
+          <w:lang w:val="en-US"/>
+        </w:rPr>
+      </w:pPr>
+      <w:r>
+        <w:rPr>
+          <w:lang w:val="en-US"/>
+        </w:rPr>
+        <w:t>Get the .bat-file from our repository (</w:t>
+      </w:r>
+      <w:r>
+        <w:rPr>
+          <w:lang w:val="en-US"/>
+        </w:rPr>
+        <w:t>PyCharmWithQgis</w:t>
+      </w:r>
+      <w:r>
+        <w:rPr>
+          <w:lang w:val="en-US"/>
+        </w:rPr>
+        <w:t>.bat) and edit it so that the paths on line 1 and 5 is correct.</w:t>
+      </w:r>
+    </w:p>
+    <w:p>
+      <w:pPr>
+        <w:pStyle w:val="ListParagraph"/>
+        <w:numPr>
+          <w:ilvl w:val="0"/>
+          <w:numId w:val="3"/>
+        </w:numPr>
+        <w:rPr>
+          <w:lang w:val="en-US"/>
+        </w:rPr>
+      </w:pPr>
+      <w:r>
+        <w:rPr>
+          <w:lang w:val="en-US"/>
+        </w:rPr>
+        <w:t xml:space="preserve">Double-click on it and Tada, you have the possibility to use </w:t>
+      </w:r>
+      <w:proofErr w:type="spellStart"/>
+      <w:r>
+        <w:rPr>
           <w:lang w:val="en-US"/>
         </w:rPr>
         <w:t>scipy</w:t>
@@ -1026,14 +1337,15 @@
         <w:rPr>
           <w:lang w:val="en-US"/>
         </w:rPr>
-        <w:t xml:space="preserve"> you need… I don’t know… working on it</w:t>
-      </w:r>
-      <w:r>
-        <w:rPr>
-          <w:lang w:val="en-US"/>
-        </w:rPr>
-        <w:t>… needs lapack/blas…</w:t>
-      </w:r>
+        <w:t xml:space="preserve"> etc.</w:t>
+      </w:r>
+    </w:p>
+    <w:p>
+      <w:pPr>
+        <w:rPr>
+          <w:lang w:val="en-US"/>
+        </w:rPr>
+      </w:pPr>
     </w:p>
     <w:sectPr>
       <w:headerReference w:type="default" r:id="rId9"/>
@@ -1343,11 +1655,127 @@
       </w:rPr>
     </w:lvl>
   </w:abstractNum>
+  <w:abstractNum w:abstractNumId="2">
+    <w:nsid w:val="673821FA"/>
+    <w:multiLevelType w:val="hybridMultilevel"/>
+    <w:tmpl w:val="ABA8DFAC"/>
+    <w:lvl w:ilvl="0" w:tplc="041D000F">
+      <w:start w:val="1"/>
+      <w:numFmt w:val="decimal"/>
+      <w:lvlText w:val="%1."/>
+      <w:lvlJc w:val="left"/>
+      <w:pPr>
+        <w:ind w:left="720" w:hanging="360"/>
+      </w:pPr>
+      <w:rPr>
+        <w:rFonts w:hint="default"/>
+      </w:rPr>
+    </w:lvl>
+    <w:lvl w:ilvl="1" w:tplc="041D0003" w:tentative="1">
+      <w:start w:val="1"/>
+      <w:numFmt w:val="bullet"/>
+      <w:lvlText w:val="o"/>
+      <w:lvlJc w:val="left"/>
+      <w:pPr>
+        <w:ind w:left="1440" w:hanging="360"/>
+      </w:pPr>
+      <w:rPr>
+        <w:rFonts w:ascii="Courier New" w:hAnsi="Courier New" w:cs="Courier New" w:hint="default"/>
+      </w:rPr>
+    </w:lvl>
+    <w:lvl w:ilvl="2" w:tplc="041D0005" w:tentative="1">
+      <w:start w:val="1"/>
+      <w:numFmt w:val="bullet"/>
+      <w:lvlText w:val=""/>
+      <w:lvlJc w:val="left"/>
+      <w:pPr>
+        <w:ind w:left="2160" w:hanging="360"/>
+      </w:pPr>
+      <w:rPr>
+        <w:rFonts w:ascii="Wingdings" w:hAnsi="Wingdings" w:hint="default"/>
+      </w:rPr>
+    </w:lvl>
+    <w:lvl w:ilvl="3" w:tplc="041D0001" w:tentative="1">
+      <w:start w:val="1"/>
+      <w:numFmt w:val="bullet"/>
+      <w:lvlText w:val=""/>
+      <w:lvlJc w:val="left"/>
+      <w:pPr>
+        <w:ind w:left="2880" w:hanging="360"/>
+      </w:pPr>
+      <w:rPr>
+        <w:rFonts w:ascii="Symbol" w:hAnsi="Symbol" w:hint="default"/>
+      </w:rPr>
+    </w:lvl>
+    <w:lvl w:ilvl="4" w:tplc="041D0003" w:tentative="1">
+      <w:start w:val="1"/>
+      <w:numFmt w:val="bullet"/>
+      <w:lvlText w:val="o"/>
+      <w:lvlJc w:val="left"/>
+      <w:pPr>
+        <w:ind w:left="3600" w:hanging="360"/>
+      </w:pPr>
+      <w:rPr>
+        <w:rFonts w:ascii="Courier New" w:hAnsi="Courier New" w:cs="Courier New" w:hint="default"/>
+      </w:rPr>
+    </w:lvl>
+    <w:lvl w:ilvl="5" w:tplc="041D0005" w:tentative="1">
+      <w:start w:val="1"/>
+      <w:numFmt w:val="bullet"/>
+      <w:lvlText w:val=""/>
+      <w:lvlJc w:val="left"/>
+      <w:pPr>
+        <w:ind w:left="4320" w:hanging="360"/>
+      </w:pPr>
+      <w:rPr>
+        <w:rFonts w:ascii="Wingdings" w:hAnsi="Wingdings" w:hint="default"/>
+      </w:rPr>
+    </w:lvl>
+    <w:lvl w:ilvl="6" w:tplc="041D0001" w:tentative="1">
+      <w:start w:val="1"/>
+      <w:numFmt w:val="bullet"/>
+      <w:lvlText w:val=""/>
+      <w:lvlJc w:val="left"/>
+      <w:pPr>
+        <w:ind w:left="5040" w:hanging="360"/>
+      </w:pPr>
+      <w:rPr>
+        <w:rFonts w:ascii="Symbol" w:hAnsi="Symbol" w:hint="default"/>
+      </w:rPr>
+    </w:lvl>
+    <w:lvl w:ilvl="7" w:tplc="041D0003" w:tentative="1">
+      <w:start w:val="1"/>
+      <w:numFmt w:val="bullet"/>
+      <w:lvlText w:val="o"/>
+      <w:lvlJc w:val="left"/>
+      <w:pPr>
+        <w:ind w:left="5760" w:hanging="360"/>
+      </w:pPr>
+      <w:rPr>
+        <w:rFonts w:ascii="Courier New" w:hAnsi="Courier New" w:cs="Courier New" w:hint="default"/>
+      </w:rPr>
+    </w:lvl>
+    <w:lvl w:ilvl="8" w:tplc="041D0005" w:tentative="1">
+      <w:start w:val="1"/>
+      <w:numFmt w:val="bullet"/>
+      <w:lvlText w:val=""/>
+      <w:lvlJc w:val="left"/>
+      <w:pPr>
+        <w:ind w:left="6480" w:hanging="360"/>
+      </w:pPr>
+      <w:rPr>
+        <w:rFonts w:ascii="Wingdings" w:hAnsi="Wingdings" w:hint="default"/>
+      </w:rPr>
+    </w:lvl>
+  </w:abstractNum>
   <w:num w:numId="1">
     <w:abstractNumId w:val="0"/>
   </w:num>
   <w:num w:numId="2">
     <w:abstractNumId w:val="1"/>
+  </w:num>
+  <w:num w:numId="3">
+    <w:abstractNumId w:val="2"/>
   </w:num>
 </w:numbering>
 </file>
@@ -1745,6 +2173,7 @@
   <w:style w:type="paragraph" w:default="1" w:styleId="Normal">
     <w:name w:val="Normal"/>
     <w:qFormat/>
+    <w:rsid w:val="002478FF"/>
   </w:style>
   <w:style w:type="character" w:default="1" w:styleId="DefaultParagraphFont">
     <w:name w:val="Default Paragraph Font"/>

</xml_diff>

<commit_message>
Added info on how to create standalone from python code in 'How to set up stuff on Windows.docx
</commit_message>
<xml_diff>
--- a/How to setup stuff on Windows.docx
+++ b/How to setup stuff on Windows.docx
@@ -323,7 +323,15 @@
         <w:rPr>
           <w:lang w:val="en-US"/>
         </w:rPr>
-        <w:t>. You only need to download the C/C++ version.</w:t>
+        <w:t>. Y</w:t>
+      </w:r>
+      <w:bookmarkStart w:id="0" w:name="_GoBack"/>
+      <w:bookmarkEnd w:id="0"/>
+      <w:r>
+        <w:rPr>
+          <w:lang w:val="en-US"/>
+        </w:rPr>
+        <w:t>ou only need to download the C/C++ version.</w:t>
       </w:r>
     </w:p>
     <w:p>
@@ -593,15 +601,7 @@
         <w:rPr>
           <w:lang w:val="en-US"/>
         </w:rPr>
-        <w:t>Now you s</w:t>
-      </w:r>
-      <w:bookmarkStart w:id="0" w:name="_GoBack"/>
-      <w:bookmarkEnd w:id="0"/>
-      <w:r>
-        <w:rPr>
-          <w:lang w:val="en-US"/>
-        </w:rPr>
-        <w:t>hould be able to run GNU on the cluster from your windows PC.</w:t>
+        <w:t>Now you should be able to run GNU on the cluster from your windows PC.</w:t>
       </w:r>
     </w:p>
     <w:p>
@@ -1203,14 +1203,7 @@
           <w:b/>
           <w:lang w:val="en-US"/>
         </w:rPr>
-        <w:t xml:space="preserve"> (</w:t>
-      </w:r>
-      <w:r>
-        <w:rPr>
-          <w:b/>
-          <w:lang w:val="en-US"/>
-        </w:rPr>
-        <w:t>good alternative)</w:t>
+        <w:t xml:space="preserve"> (good alternative)</w:t>
       </w:r>
     </w:p>
     <w:p>
@@ -1229,21 +1222,7 @@
           <w:lang w:val="en-US"/>
         </w:rPr>
         <w:lastRenderedPageBreak/>
-        <w:t xml:space="preserve">Go to qgis.org and click on download. Choose the installation for advanced users (64-bit). Do </w:t>
-      </w:r>
-      <w:proofErr w:type="gramStart"/>
-      <w:r>
-        <w:rPr>
-          <w:lang w:val="en-US"/>
-        </w:rPr>
-        <w:t>an</w:t>
-      </w:r>
-      <w:proofErr w:type="gramEnd"/>
-      <w:r>
-        <w:rPr>
-          <w:lang w:val="en-US"/>
-        </w:rPr>
-        <w:t xml:space="preserve"> express desktop installation and use all other default settings. This give you a python installation with everything you need (pretty much).</w:t>
+        <w:t>Go to qgis.org and click on download. Choose the installation for advanced users (64-bit). Do an express desktop installation and use all other default settings. This give you a python installation with everything you need (pretty much).</w:t>
       </w:r>
     </w:p>
     <w:p>
@@ -1323,7 +1302,13 @@
         <w:rPr>
           <w:lang w:val="en-US"/>
         </w:rPr>
-        <w:t xml:space="preserve">Double-click on it and Tada, you have the possibility to use </w:t>
+        <w:t>Double-click on it and Tada, you have t</w:t>
+      </w:r>
+      <w:r>
+        <w:rPr>
+          <w:lang w:val="en-US"/>
+        </w:rPr>
+        <w:t xml:space="preserve">he possibility to use </w:t>
       </w:r>
       <w:proofErr w:type="spellStart"/>
       <w:r>
@@ -1338,6 +1323,346 @@
           <w:lang w:val="en-US"/>
         </w:rPr>
         <w:t xml:space="preserve"> etc.</w:t>
+      </w:r>
+    </w:p>
+    <w:p>
+      <w:pPr>
+        <w:rPr>
+          <w:lang w:val="en-US"/>
+        </w:rPr>
+      </w:pPr>
+    </w:p>
+    <w:p>
+      <w:pPr>
+        <w:rPr>
+          <w:b/>
+          <w:lang w:val="en-US"/>
+        </w:rPr>
+      </w:pPr>
+      <w:r>
+        <w:rPr>
+          <w:b/>
+          <w:lang w:val="en-US"/>
+        </w:rPr>
+        <w:t>How to make standalone application using py2exe</w:t>
+      </w:r>
+    </w:p>
+    <w:p>
+      <w:pPr>
+        <w:pStyle w:val="ListParagraph"/>
+        <w:numPr>
+          <w:ilvl w:val="0"/>
+          <w:numId w:val="4"/>
+        </w:numPr>
+        <w:rPr>
+          <w:lang w:val="en-US"/>
+        </w:rPr>
+      </w:pPr>
+      <w:r>
+        <w:rPr>
+          <w:lang w:val="en-US"/>
+        </w:rPr>
+        <w:t xml:space="preserve">In </w:t>
+      </w:r>
+      <w:proofErr w:type="spellStart"/>
+      <w:r>
+        <w:rPr>
+          <w:lang w:val="en-US"/>
+        </w:rPr>
+        <w:t>PyCharm</w:t>
+      </w:r>
+      <w:proofErr w:type="spellEnd"/>
+      <w:r>
+        <w:rPr>
+          <w:lang w:val="en-US"/>
+        </w:rPr>
+        <w:t>, add the py2exe package (if not already there). See bullet point 6. Above.7.</w:t>
+      </w:r>
+    </w:p>
+    <w:p>
+      <w:pPr>
+        <w:pStyle w:val="ListParagraph"/>
+        <w:numPr>
+          <w:ilvl w:val="0"/>
+          <w:numId w:val="4"/>
+        </w:numPr>
+        <w:rPr>
+          <w:lang w:val="en-US"/>
+        </w:rPr>
+      </w:pPr>
+      <w:r>
+        <w:rPr>
+          <w:lang w:val="en-US"/>
+        </w:rPr>
+        <w:t>Create a file called setup.py in your working directory with the following code:</w:t>
+      </w:r>
+    </w:p>
+    <w:p>
+      <w:pPr>
+        <w:ind w:left="1276"/>
+        <w:rPr>
+          <w:rFonts w:ascii="Arial" w:hAnsi="Arial" w:cs="Arial"/>
+          <w:lang w:val="en-US"/>
+        </w:rPr>
+      </w:pPr>
+      <w:proofErr w:type="gramStart"/>
+      <w:r>
+        <w:rPr>
+          <w:rFonts w:ascii="Arial" w:hAnsi="Arial" w:cs="Arial"/>
+          <w:lang w:val="en-US"/>
+        </w:rPr>
+        <w:t>from</w:t>
+      </w:r>
+      <w:proofErr w:type="gramEnd"/>
+      <w:r>
+        <w:rPr>
+          <w:rFonts w:ascii="Arial" w:hAnsi="Arial" w:cs="Arial"/>
+          <w:lang w:val="en-US"/>
+        </w:rPr>
+        <w:t xml:space="preserve"> </w:t>
+      </w:r>
+      <w:proofErr w:type="spellStart"/>
+      <w:r>
+        <w:rPr>
+          <w:rFonts w:ascii="Arial" w:hAnsi="Arial" w:cs="Arial"/>
+          <w:lang w:val="en-US"/>
+        </w:rPr>
+        <w:t>distutils.core</w:t>
+      </w:r>
+      <w:proofErr w:type="spellEnd"/>
+      <w:r>
+        <w:rPr>
+          <w:rFonts w:ascii="Arial" w:hAnsi="Arial" w:cs="Arial"/>
+          <w:lang w:val="en-US"/>
+        </w:rPr>
+        <w:t xml:space="preserve"> import setup</w:t>
+      </w:r>
+    </w:p>
+    <w:p>
+      <w:pPr>
+        <w:ind w:left="1276"/>
+        <w:rPr>
+          <w:rFonts w:ascii="Arial" w:hAnsi="Arial" w:cs="Arial"/>
+          <w:lang w:val="en-US"/>
+        </w:rPr>
+      </w:pPr>
+      <w:proofErr w:type="gramStart"/>
+      <w:r>
+        <w:rPr>
+          <w:rFonts w:ascii="Arial" w:hAnsi="Arial" w:cs="Arial"/>
+          <w:lang w:val="en-US"/>
+        </w:rPr>
+        <w:t>import</w:t>
+      </w:r>
+      <w:proofErr w:type="gramEnd"/>
+      <w:r>
+        <w:rPr>
+          <w:rFonts w:ascii="Arial" w:hAnsi="Arial" w:cs="Arial"/>
+          <w:lang w:val="en-US"/>
+        </w:rPr>
+        <w:t xml:space="preserve"> py2exe</w:t>
+      </w:r>
+    </w:p>
+    <w:p>
+      <w:pPr>
+        <w:ind w:left="1276"/>
+        <w:rPr>
+          <w:rFonts w:ascii="Arial" w:hAnsi="Arial" w:cs="Arial"/>
+          <w:lang w:val="en-US"/>
+        </w:rPr>
+      </w:pPr>
+    </w:p>
+    <w:p>
+      <w:pPr>
+        <w:ind w:left="1276"/>
+        <w:rPr>
+          <w:rFonts w:ascii="Arial" w:hAnsi="Arial" w:cs="Arial"/>
+          <w:lang w:val="en-US"/>
+        </w:rPr>
+      </w:pPr>
+      <w:proofErr w:type="gramStart"/>
+      <w:r>
+        <w:rPr>
+          <w:rFonts w:ascii="Arial" w:hAnsi="Arial" w:cs="Arial"/>
+          <w:lang w:val="en-US"/>
+        </w:rPr>
+        <w:t>setup(</w:t>
+      </w:r>
+      <w:proofErr w:type="gramEnd"/>
+      <w:r>
+        <w:rPr>
+          <w:rFonts w:ascii="Arial" w:hAnsi="Arial" w:cs="Arial"/>
+          <w:lang w:val="en-US"/>
+        </w:rPr>
+        <w:t>console=['Suews_wrapper_v2015a.py'])</w:t>
+      </w:r>
+    </w:p>
+    <w:p>
+      <w:pPr>
+        <w:ind w:left="1080"/>
+        <w:rPr>
+          <w:rFonts w:ascii="Arial" w:hAnsi="Arial" w:cs="Arial"/>
+          <w:lang w:val="en-US"/>
+        </w:rPr>
+      </w:pPr>
+    </w:p>
+    <w:p>
+      <w:pPr>
+        <w:pStyle w:val="ListParagraph"/>
+        <w:numPr>
+          <w:ilvl w:val="0"/>
+          <w:numId w:val="4"/>
+        </w:numPr>
+        <w:rPr>
+          <w:rFonts w:cs="Arial"/>
+          <w:lang w:val="en-US"/>
+        </w:rPr>
+      </w:pPr>
+      <w:r>
+        <w:rPr>
+          <w:rFonts w:cs="Arial"/>
+          <w:lang w:val="en-US"/>
+        </w:rPr>
+        <w:t xml:space="preserve">From a command prompt (can use terminal in </w:t>
+      </w:r>
+      <w:proofErr w:type="spellStart"/>
+      <w:r>
+        <w:rPr>
+          <w:rFonts w:cs="Arial"/>
+          <w:lang w:val="en-US"/>
+        </w:rPr>
+        <w:t>PyCharm</w:t>
+      </w:r>
+      <w:proofErr w:type="spellEnd"/>
+      <w:r>
+        <w:rPr>
+          <w:rFonts w:cs="Arial"/>
+          <w:lang w:val="en-US"/>
+        </w:rPr>
+        <w:t>) write:</w:t>
+      </w:r>
+    </w:p>
+    <w:p>
+      <w:pPr>
+        <w:ind w:left="1304"/>
+        <w:rPr>
+          <w:rFonts w:ascii="Arial" w:hAnsi="Arial" w:cs="Arial"/>
+          <w:lang w:val="en-US"/>
+        </w:rPr>
+      </w:pPr>
+      <w:proofErr w:type="gramStart"/>
+      <w:r>
+        <w:rPr>
+          <w:rFonts w:ascii="Arial" w:hAnsi="Arial" w:cs="Arial"/>
+          <w:lang w:val="en-US"/>
+        </w:rPr>
+        <w:t>python</w:t>
+      </w:r>
+      <w:proofErr w:type="gramEnd"/>
+      <w:r>
+        <w:rPr>
+          <w:rFonts w:ascii="Arial" w:hAnsi="Arial" w:cs="Arial"/>
+          <w:lang w:val="en-US"/>
+        </w:rPr>
+        <w:t xml:space="preserve"> setup.py install</w:t>
+      </w:r>
+    </w:p>
+    <w:p>
+      <w:pPr>
+        <w:ind w:left="1304"/>
+        <w:rPr>
+          <w:rFonts w:ascii="Arial" w:hAnsi="Arial" w:cs="Arial"/>
+          <w:lang w:val="en-US"/>
+        </w:rPr>
+      </w:pPr>
+    </w:p>
+    <w:p>
+      <w:pPr>
+        <w:pStyle w:val="ListParagraph"/>
+        <w:numPr>
+          <w:ilvl w:val="0"/>
+          <w:numId w:val="4"/>
+        </w:numPr>
+        <w:rPr>
+          <w:rFonts w:cs="Arial"/>
+          <w:lang w:val="en-US"/>
+        </w:rPr>
+      </w:pPr>
+      <w:r>
+        <w:rPr>
+          <w:rFonts w:cs="Arial"/>
+          <w:lang w:val="en-US"/>
+        </w:rPr>
+        <w:t>Then write:</w:t>
+      </w:r>
+    </w:p>
+    <w:p>
+      <w:pPr>
+        <w:ind w:left="1304"/>
+        <w:rPr>
+          <w:rFonts w:cs="Arial"/>
+          <w:lang w:val="en-US"/>
+        </w:rPr>
+      </w:pPr>
+      <w:proofErr w:type="gramStart"/>
+      <w:r>
+        <w:rPr>
+          <w:rFonts w:ascii="Arial" w:hAnsi="Arial" w:cs="Arial"/>
+          <w:lang w:val="en-US"/>
+        </w:rPr>
+        <w:t>python</w:t>
+      </w:r>
+      <w:proofErr w:type="gramEnd"/>
+      <w:r>
+        <w:rPr>
+          <w:rFonts w:ascii="Arial" w:hAnsi="Arial" w:cs="Arial"/>
+          <w:lang w:val="en-US"/>
+        </w:rPr>
+        <w:t xml:space="preserve"> setup.py py2exe</w:t>
+      </w:r>
+    </w:p>
+    <w:p>
+      <w:pPr>
+        <w:ind w:left="1304"/>
+        <w:rPr>
+          <w:rFonts w:cs="Arial"/>
+          <w:lang w:val="en-US"/>
+        </w:rPr>
+      </w:pPr>
+    </w:p>
+    <w:p>
+      <w:pPr>
+        <w:pStyle w:val="ListParagraph"/>
+        <w:numPr>
+          <w:ilvl w:val="0"/>
+          <w:numId w:val="4"/>
+        </w:numPr>
+        <w:rPr>
+          <w:rFonts w:cs="Arial"/>
+          <w:lang w:val="en-US"/>
+        </w:rPr>
+      </w:pPr>
+      <w:r>
+        <w:rPr>
+          <w:rFonts w:cs="Arial"/>
+          <w:lang w:val="en-US"/>
+        </w:rPr>
+        <w:t xml:space="preserve">All files and folders needed are now created in a subfolder call </w:t>
+      </w:r>
+      <w:r>
+        <w:rPr>
+          <w:rFonts w:cs="Arial"/>
+          <w:b/>
+          <w:lang w:val="en-US"/>
+        </w:rPr>
+        <w:t>dist</w:t>
+      </w:r>
+      <w:r>
+        <w:rPr>
+          <w:rFonts w:cs="Arial"/>
+          <w:lang w:val="en-US"/>
+        </w:rPr>
+        <w:t>. You also have to add the SUEWS executable and all files needed to run the model.</w:t>
       </w:r>
     </w:p>
     <w:p>
@@ -1422,7 +1747,16 @@
     </w:r>
     <w:r>
       <w:tab/>
-      <w:t>2015-02-10</w:t>
+      <w:t>2015-0</w:t>
+    </w:r>
+    <w:r>
+      <w:t>3</w:t>
+    </w:r>
+    <w:r>
+      <w:t>-1</w:t>
+    </w:r>
+    <w:r>
+      <w:t>5</w:t>
     </w:r>
   </w:p>
 </w:hdr>
@@ -1543,6 +1877,181 @@
     </w:lvl>
   </w:abstractNum>
   <w:abstractNum w:abstractNumId="1">
+    <w:nsid w:val="05874BFD"/>
+    <w:multiLevelType w:val="hybridMultilevel"/>
+    <w:tmpl w:val="285CA6E8"/>
+    <w:lvl w:ilvl="0" w:tplc="041D000F">
+      <w:start w:val="1"/>
+      <w:numFmt w:val="decimal"/>
+      <w:lvlText w:val="%1."/>
+      <w:lvlJc w:val="left"/>
+      <w:pPr>
+        <w:ind w:left="720" w:hanging="360"/>
+      </w:pPr>
+      <w:rPr>
+        <w:rFonts w:hint="default"/>
+      </w:rPr>
+    </w:lvl>
+    <w:lvl w:ilvl="1" w:tplc="041D0019">
+      <w:start w:val="1"/>
+      <w:numFmt w:val="lowerLetter"/>
+      <w:lvlText w:val="%2."/>
+      <w:lvlJc w:val="left"/>
+      <w:pPr>
+        <w:ind w:left="1440" w:hanging="360"/>
+      </w:pPr>
+    </w:lvl>
+    <w:lvl w:ilvl="2" w:tplc="041D001B">
+      <w:start w:val="1"/>
+      <w:numFmt w:val="lowerRoman"/>
+      <w:lvlText w:val="%3."/>
+      <w:lvlJc w:val="right"/>
+      <w:pPr>
+        <w:ind w:left="2160" w:hanging="180"/>
+      </w:pPr>
+    </w:lvl>
+    <w:lvl w:ilvl="3" w:tplc="041D000F">
+      <w:start w:val="1"/>
+      <w:numFmt w:val="decimal"/>
+      <w:lvlText w:val="%4."/>
+      <w:lvlJc w:val="left"/>
+      <w:pPr>
+        <w:ind w:left="2880" w:hanging="360"/>
+      </w:pPr>
+    </w:lvl>
+    <w:lvl w:ilvl="4" w:tplc="041D0019">
+      <w:start w:val="1"/>
+      <w:numFmt w:val="lowerLetter"/>
+      <w:lvlText w:val="%5."/>
+      <w:lvlJc w:val="left"/>
+      <w:pPr>
+        <w:ind w:left="3600" w:hanging="360"/>
+      </w:pPr>
+    </w:lvl>
+    <w:lvl w:ilvl="5" w:tplc="041D001B" w:tentative="1">
+      <w:start w:val="1"/>
+      <w:numFmt w:val="lowerRoman"/>
+      <w:lvlText w:val="%6."/>
+      <w:lvlJc w:val="right"/>
+      <w:pPr>
+        <w:ind w:left="4320" w:hanging="180"/>
+      </w:pPr>
+    </w:lvl>
+    <w:lvl w:ilvl="6" w:tplc="041D000F" w:tentative="1">
+      <w:start w:val="1"/>
+      <w:numFmt w:val="decimal"/>
+      <w:lvlText w:val="%7."/>
+      <w:lvlJc w:val="left"/>
+      <w:pPr>
+        <w:ind w:left="5040" w:hanging="360"/>
+      </w:pPr>
+    </w:lvl>
+    <w:lvl w:ilvl="7" w:tplc="041D0019" w:tentative="1">
+      <w:start w:val="1"/>
+      <w:numFmt w:val="lowerLetter"/>
+      <w:lvlText w:val="%8."/>
+      <w:lvlJc w:val="left"/>
+      <w:pPr>
+        <w:ind w:left="5760" w:hanging="360"/>
+      </w:pPr>
+    </w:lvl>
+    <w:lvl w:ilvl="8" w:tplc="041D001B" w:tentative="1">
+      <w:start w:val="1"/>
+      <w:numFmt w:val="lowerRoman"/>
+      <w:lvlText w:val="%9."/>
+      <w:lvlJc w:val="right"/>
+      <w:pPr>
+        <w:ind w:left="6480" w:hanging="180"/>
+      </w:pPr>
+    </w:lvl>
+  </w:abstractNum>
+  <w:abstractNum w:abstractNumId="2">
+    <w:nsid w:val="452A3080"/>
+    <w:multiLevelType w:val="hybridMultilevel"/>
+    <w:tmpl w:val="D79C0C40"/>
+    <w:lvl w:ilvl="0" w:tplc="041D000F">
+      <w:start w:val="1"/>
+      <w:numFmt w:val="decimal"/>
+      <w:lvlText w:val="%1."/>
+      <w:lvlJc w:val="left"/>
+      <w:pPr>
+        <w:ind w:left="720" w:hanging="360"/>
+      </w:pPr>
+    </w:lvl>
+    <w:lvl w:ilvl="1" w:tplc="041D0019" w:tentative="1">
+      <w:start w:val="1"/>
+      <w:numFmt w:val="lowerLetter"/>
+      <w:lvlText w:val="%2."/>
+      <w:lvlJc w:val="left"/>
+      <w:pPr>
+        <w:ind w:left="1440" w:hanging="360"/>
+      </w:pPr>
+    </w:lvl>
+    <w:lvl w:ilvl="2" w:tplc="041D001B" w:tentative="1">
+      <w:start w:val="1"/>
+      <w:numFmt w:val="lowerRoman"/>
+      <w:lvlText w:val="%3."/>
+      <w:lvlJc w:val="right"/>
+      <w:pPr>
+        <w:ind w:left="2160" w:hanging="180"/>
+      </w:pPr>
+    </w:lvl>
+    <w:lvl w:ilvl="3" w:tplc="041D000F" w:tentative="1">
+      <w:start w:val="1"/>
+      <w:numFmt w:val="decimal"/>
+      <w:lvlText w:val="%4."/>
+      <w:lvlJc w:val="left"/>
+      <w:pPr>
+        <w:ind w:left="2880" w:hanging="360"/>
+      </w:pPr>
+    </w:lvl>
+    <w:lvl w:ilvl="4" w:tplc="041D0019" w:tentative="1">
+      <w:start w:val="1"/>
+      <w:numFmt w:val="lowerLetter"/>
+      <w:lvlText w:val="%5."/>
+      <w:lvlJc w:val="left"/>
+      <w:pPr>
+        <w:ind w:left="3600" w:hanging="360"/>
+      </w:pPr>
+    </w:lvl>
+    <w:lvl w:ilvl="5" w:tplc="041D001B" w:tentative="1">
+      <w:start w:val="1"/>
+      <w:numFmt w:val="lowerRoman"/>
+      <w:lvlText w:val="%6."/>
+      <w:lvlJc w:val="right"/>
+      <w:pPr>
+        <w:ind w:left="4320" w:hanging="180"/>
+      </w:pPr>
+    </w:lvl>
+    <w:lvl w:ilvl="6" w:tplc="041D000F" w:tentative="1">
+      <w:start w:val="1"/>
+      <w:numFmt w:val="decimal"/>
+      <w:lvlText w:val="%7."/>
+      <w:lvlJc w:val="left"/>
+      <w:pPr>
+        <w:ind w:left="5040" w:hanging="360"/>
+      </w:pPr>
+    </w:lvl>
+    <w:lvl w:ilvl="7" w:tplc="041D0019" w:tentative="1">
+      <w:start w:val="1"/>
+      <w:numFmt w:val="lowerLetter"/>
+      <w:lvlText w:val="%8."/>
+      <w:lvlJc w:val="left"/>
+      <w:pPr>
+        <w:ind w:left="5760" w:hanging="360"/>
+      </w:pPr>
+    </w:lvl>
+    <w:lvl w:ilvl="8" w:tplc="041D001B" w:tentative="1">
+      <w:start w:val="1"/>
+      <w:numFmt w:val="lowerRoman"/>
+      <w:lvlText w:val="%9."/>
+      <w:lvlJc w:val="right"/>
+      <w:pPr>
+        <w:ind w:left="6480" w:hanging="180"/>
+      </w:pPr>
+    </w:lvl>
+  </w:abstractNum>
+  <w:abstractNum w:abstractNumId="3">
     <w:nsid w:val="46586876"/>
     <w:multiLevelType w:val="hybridMultilevel"/>
     <w:tmpl w:val="ABA8DFAC"/>
@@ -1655,7 +2164,7 @@
       </w:rPr>
     </w:lvl>
   </w:abstractNum>
-  <w:abstractNum w:abstractNumId="2">
+  <w:abstractNum w:abstractNumId="4">
     <w:nsid w:val="673821FA"/>
     <w:multiLevelType w:val="hybridMultilevel"/>
     <w:tmpl w:val="ABA8DFAC"/>
@@ -1766,15 +2275,110 @@
       <w:rPr>
         <w:rFonts w:ascii="Wingdings" w:hAnsi="Wingdings" w:hint="default"/>
       </w:rPr>
+    </w:lvl>
+  </w:abstractNum>
+  <w:abstractNum w:abstractNumId="5">
+    <w:nsid w:val="708739ED"/>
+    <w:multiLevelType w:val="hybridMultilevel"/>
+    <w:tmpl w:val="DD3CCE9A"/>
+    <w:lvl w:ilvl="0" w:tplc="041D000F">
+      <w:start w:val="1"/>
+      <w:numFmt w:val="decimal"/>
+      <w:lvlText w:val="%1."/>
+      <w:lvlJc w:val="left"/>
+      <w:pPr>
+        <w:ind w:left="720" w:hanging="360"/>
+      </w:pPr>
+    </w:lvl>
+    <w:lvl w:ilvl="1" w:tplc="041D0019" w:tentative="1">
+      <w:start w:val="1"/>
+      <w:numFmt w:val="lowerLetter"/>
+      <w:lvlText w:val="%2."/>
+      <w:lvlJc w:val="left"/>
+      <w:pPr>
+        <w:ind w:left="1440" w:hanging="360"/>
+      </w:pPr>
+    </w:lvl>
+    <w:lvl w:ilvl="2" w:tplc="041D001B" w:tentative="1">
+      <w:start w:val="1"/>
+      <w:numFmt w:val="lowerRoman"/>
+      <w:lvlText w:val="%3."/>
+      <w:lvlJc w:val="right"/>
+      <w:pPr>
+        <w:ind w:left="2160" w:hanging="180"/>
+      </w:pPr>
+    </w:lvl>
+    <w:lvl w:ilvl="3" w:tplc="041D000F" w:tentative="1">
+      <w:start w:val="1"/>
+      <w:numFmt w:val="decimal"/>
+      <w:lvlText w:val="%4."/>
+      <w:lvlJc w:val="left"/>
+      <w:pPr>
+        <w:ind w:left="2880" w:hanging="360"/>
+      </w:pPr>
+    </w:lvl>
+    <w:lvl w:ilvl="4" w:tplc="041D0019" w:tentative="1">
+      <w:start w:val="1"/>
+      <w:numFmt w:val="lowerLetter"/>
+      <w:lvlText w:val="%5."/>
+      <w:lvlJc w:val="left"/>
+      <w:pPr>
+        <w:ind w:left="3600" w:hanging="360"/>
+      </w:pPr>
+    </w:lvl>
+    <w:lvl w:ilvl="5" w:tplc="041D001B" w:tentative="1">
+      <w:start w:val="1"/>
+      <w:numFmt w:val="lowerRoman"/>
+      <w:lvlText w:val="%6."/>
+      <w:lvlJc w:val="right"/>
+      <w:pPr>
+        <w:ind w:left="4320" w:hanging="180"/>
+      </w:pPr>
+    </w:lvl>
+    <w:lvl w:ilvl="6" w:tplc="041D000F" w:tentative="1">
+      <w:start w:val="1"/>
+      <w:numFmt w:val="decimal"/>
+      <w:lvlText w:val="%7."/>
+      <w:lvlJc w:val="left"/>
+      <w:pPr>
+        <w:ind w:left="5040" w:hanging="360"/>
+      </w:pPr>
+    </w:lvl>
+    <w:lvl w:ilvl="7" w:tplc="041D0019" w:tentative="1">
+      <w:start w:val="1"/>
+      <w:numFmt w:val="lowerLetter"/>
+      <w:lvlText w:val="%8."/>
+      <w:lvlJc w:val="left"/>
+      <w:pPr>
+        <w:ind w:left="5760" w:hanging="360"/>
+      </w:pPr>
+    </w:lvl>
+    <w:lvl w:ilvl="8" w:tplc="041D001B" w:tentative="1">
+      <w:start w:val="1"/>
+      <w:numFmt w:val="lowerRoman"/>
+      <w:lvlText w:val="%9."/>
+      <w:lvlJc w:val="right"/>
+      <w:pPr>
+        <w:ind w:left="6480" w:hanging="180"/>
+      </w:pPr>
     </w:lvl>
   </w:abstractNum>
   <w:num w:numId="1">
     <w:abstractNumId w:val="0"/>
   </w:num>
   <w:num w:numId="2">
+    <w:abstractNumId w:val="3"/>
+  </w:num>
+  <w:num w:numId="3">
+    <w:abstractNumId w:val="4"/>
+  </w:num>
+  <w:num w:numId="4">
     <w:abstractNumId w:val="1"/>
   </w:num>
-  <w:num w:numId="3">
+  <w:num w:numId="5">
+    <w:abstractNumId w:val="5"/>
+  </w:num>
+  <w:num w:numId="6">
     <w:abstractNumId w:val="2"/>
   </w:num>
 </w:numbering>

</xml_diff>

<commit_message>
Update of 'How to do stuff...'. It should now describe how py2exe is installed.
</commit_message>
<xml_diff>
--- a/How to setup stuff on Windows.docx
+++ b/How to setup stuff on Windows.docx
@@ -323,15 +323,7 @@
         <w:rPr>
           <w:lang w:val="en-US"/>
         </w:rPr>
-        <w:t>. Y</w:t>
-      </w:r>
-      <w:bookmarkStart w:id="0" w:name="_GoBack"/>
-      <w:bookmarkEnd w:id="0"/>
-      <w:r>
-        <w:rPr>
-          <w:lang w:val="en-US"/>
-        </w:rPr>
-        <w:t>ou only need to download the C/C++ version.</w:t>
+        <w:t>. You only need to download the C/C++ version.</w:t>
       </w:r>
     </w:p>
     <w:p>
@@ -1376,7 +1368,26 @@
         <w:rPr>
           <w:lang w:val="en-US"/>
         </w:rPr>
-        <w:t>, add the py2exe package (if not already there). See bullet point 6. Above.7.</w:t>
+        <w:t>, add the</w:t>
+      </w:r>
+      <w:r>
+        <w:rPr>
+          <w:lang w:val="en-US"/>
+        </w:rPr>
+        <w:t xml:space="preserve"> </w:t>
+      </w:r>
+      <w:r>
+        <w:rPr>
+          <w:b/>
+          <w:lang w:val="en-US"/>
+        </w:rPr>
+        <w:t>pip</w:t>
+      </w:r>
+      <w:r>
+        <w:rPr>
+          <w:lang w:val="en-US"/>
+        </w:rPr>
+        <w:t xml:space="preserve"> package (if not already there). See bullet point 6. Above.7.</w:t>
       </w:r>
     </w:p>
     <w:p>
@@ -1394,117 +1405,37 @@
         <w:rPr>
           <w:lang w:val="en-US"/>
         </w:rPr>
-        <w:t>Create a file called setup.py in your working directory with the following code:</w:t>
-      </w:r>
-    </w:p>
-    <w:p>
-      <w:pPr>
-        <w:ind w:left="1276"/>
-        <w:rPr>
-          <w:rFonts w:ascii="Arial" w:hAnsi="Arial" w:cs="Arial"/>
-          <w:lang w:val="en-US"/>
-        </w:rPr>
-      </w:pPr>
-      <w:proofErr w:type="gramStart"/>
-      <w:r>
-        <w:rPr>
-          <w:rFonts w:ascii="Arial" w:hAnsi="Arial" w:cs="Arial"/>
-          <w:lang w:val="en-US"/>
-        </w:rPr>
-        <w:t>from</w:t>
-      </w:r>
-      <w:proofErr w:type="gramEnd"/>
-      <w:r>
-        <w:rPr>
-          <w:rFonts w:ascii="Arial" w:hAnsi="Arial" w:cs="Arial"/>
-          <w:lang w:val="en-US"/>
-        </w:rPr>
-        <w:t xml:space="preserve"> </w:t>
+        <w:t xml:space="preserve">Go to </w:t>
+      </w:r>
+      <w:hyperlink r:id="rId9" w:history="1">
+        <w:r>
+          <w:rPr>
+            <w:rStyle w:val="Hyperlink"/>
+            <w:lang w:val="en-US"/>
+          </w:rPr>
+          <w:t>http://www.lfd.uci.edu/~gohlke/pythonlibs/</w:t>
+        </w:r>
+      </w:hyperlink>
+      <w:r>
+        <w:rPr>
+          <w:lang w:val="en-US"/>
+        </w:rPr>
+        <w:t xml:space="preserve"> and download the appropriate py2exe package (.</w:t>
       </w:r>
       <w:proofErr w:type="spellStart"/>
       <w:r>
         <w:rPr>
-          <w:rFonts w:ascii="Arial" w:hAnsi="Arial" w:cs="Arial"/>
-          <w:lang w:val="en-US"/>
-        </w:rPr>
-        <w:t>distutils.core</w:t>
+          <w:lang w:val="en-US"/>
+        </w:rPr>
+        <w:t>whl</w:t>
       </w:r>
       <w:proofErr w:type="spellEnd"/>
       <w:r>
         <w:rPr>
-          <w:rFonts w:ascii="Arial" w:hAnsi="Arial" w:cs="Arial"/>
-          <w:lang w:val="en-US"/>
-        </w:rPr>
-        <w:t xml:space="preserve"> import setup</w:t>
-      </w:r>
-    </w:p>
-    <w:p>
-      <w:pPr>
-        <w:ind w:left="1276"/>
-        <w:rPr>
-          <w:rFonts w:ascii="Arial" w:hAnsi="Arial" w:cs="Arial"/>
-          <w:lang w:val="en-US"/>
-        </w:rPr>
-      </w:pPr>
-      <w:proofErr w:type="gramStart"/>
-      <w:r>
-        <w:rPr>
-          <w:rFonts w:ascii="Arial" w:hAnsi="Arial" w:cs="Arial"/>
-          <w:lang w:val="en-US"/>
-        </w:rPr>
-        <w:t>import</w:t>
-      </w:r>
-      <w:proofErr w:type="gramEnd"/>
-      <w:r>
-        <w:rPr>
-          <w:rFonts w:ascii="Arial" w:hAnsi="Arial" w:cs="Arial"/>
-          <w:lang w:val="en-US"/>
-        </w:rPr>
-        <w:t xml:space="preserve"> py2exe</w:t>
-      </w:r>
-    </w:p>
-    <w:p>
-      <w:pPr>
-        <w:ind w:left="1276"/>
-        <w:rPr>
-          <w:rFonts w:ascii="Arial" w:hAnsi="Arial" w:cs="Arial"/>
-          <w:lang w:val="en-US"/>
-        </w:rPr>
-      </w:pPr>
-    </w:p>
-    <w:p>
-      <w:pPr>
-        <w:ind w:left="1276"/>
-        <w:rPr>
-          <w:rFonts w:ascii="Arial" w:hAnsi="Arial" w:cs="Arial"/>
-          <w:lang w:val="en-US"/>
-        </w:rPr>
-      </w:pPr>
-      <w:proofErr w:type="gramStart"/>
-      <w:r>
-        <w:rPr>
-          <w:rFonts w:ascii="Arial" w:hAnsi="Arial" w:cs="Arial"/>
-          <w:lang w:val="en-US"/>
-        </w:rPr>
-        <w:t>setup(</w:t>
-      </w:r>
-      <w:proofErr w:type="gramEnd"/>
-      <w:r>
-        <w:rPr>
-          <w:rFonts w:ascii="Arial" w:hAnsi="Arial" w:cs="Arial"/>
-          <w:lang w:val="en-US"/>
-        </w:rPr>
-        <w:t>console=['Suews_wrapper_v2015a.py'])</w:t>
-      </w:r>
-    </w:p>
-    <w:p>
-      <w:pPr>
-        <w:ind w:left="1080"/>
-        <w:rPr>
-          <w:rFonts w:ascii="Arial" w:hAnsi="Arial" w:cs="Arial"/>
-          <w:lang w:val="en-US"/>
-        </w:rPr>
-      </w:pPr>
+          <w:lang w:val="en-US"/>
+        </w:rPr>
+        <w:t>).</w:t>
+      </w:r>
     </w:p>
     <w:p>
       <w:pPr>
@@ -1514,67 +1445,60 @@
           <w:numId w:val="4"/>
         </w:numPr>
         <w:rPr>
-          <w:rFonts w:cs="Arial"/>
-          <w:lang w:val="en-US"/>
-        </w:rPr>
-      </w:pPr>
-      <w:r>
-        <w:rPr>
-          <w:rFonts w:cs="Arial"/>
-          <w:lang w:val="en-US"/>
-        </w:rPr>
-        <w:t xml:space="preserve">From a command prompt (can use terminal in </w:t>
+          <w:lang w:val="en-US"/>
+        </w:rPr>
+      </w:pPr>
+      <w:r>
+        <w:rPr>
+          <w:lang w:val="en-US"/>
+        </w:rPr>
+        <w:t>Open a command prompt and go to the folder where you download the py2exe package and write:</w:t>
+      </w:r>
+    </w:p>
+    <w:p>
+      <w:pPr>
+        <w:ind w:left="1080" w:firstLine="224"/>
+        <w:rPr>
+          <w:rFonts w:ascii="Arial" w:hAnsi="Arial" w:cs="Arial"/>
+          <w:lang w:val="en-US"/>
+        </w:rPr>
+      </w:pPr>
+      <w:proofErr w:type="gramStart"/>
+      <w:r>
+        <w:rPr>
+          <w:rFonts w:ascii="Arial" w:hAnsi="Arial" w:cs="Arial"/>
+          <w:lang w:val="en-US"/>
+        </w:rPr>
+        <w:t>pip</w:t>
+      </w:r>
+      <w:proofErr w:type="gramEnd"/>
+      <w:r>
+        <w:rPr>
+          <w:rFonts w:ascii="Arial" w:hAnsi="Arial" w:cs="Arial"/>
+          <w:lang w:val="en-US"/>
+        </w:rPr>
+        <w:t xml:space="preserve"> </w:t>
       </w:r>
       <w:proofErr w:type="spellStart"/>
       <w:r>
         <w:rPr>
-          <w:rFonts w:cs="Arial"/>
-          <w:lang w:val="en-US"/>
-        </w:rPr>
-        <w:t>PyCharm</w:t>
+          <w:rFonts w:ascii="Arial" w:hAnsi="Arial" w:cs="Arial"/>
+          <w:lang w:val="en-US"/>
+        </w:rPr>
+        <w:t>name_of_whl_file</w:t>
       </w:r>
       <w:proofErr w:type="spellEnd"/>
-      <w:r>
-        <w:rPr>
-          <w:rFonts w:cs="Arial"/>
-          <w:lang w:val="en-US"/>
-        </w:rPr>
-        <w:t>) write:</w:t>
-      </w:r>
-    </w:p>
-    <w:p>
-      <w:pPr>
-        <w:ind w:left="1304"/>
+    </w:p>
+    <w:p>
+      <w:pPr>
+        <w:ind w:left="1080" w:firstLine="224"/>
         <w:rPr>
           <w:rFonts w:ascii="Arial" w:hAnsi="Arial" w:cs="Arial"/>
           <w:lang w:val="en-US"/>
         </w:rPr>
       </w:pPr>
-      <w:proofErr w:type="gramStart"/>
-      <w:r>
-        <w:rPr>
-          <w:rFonts w:ascii="Arial" w:hAnsi="Arial" w:cs="Arial"/>
-          <w:lang w:val="en-US"/>
-        </w:rPr>
-        <w:t>python</w:t>
-      </w:r>
-      <w:proofErr w:type="gramEnd"/>
-      <w:r>
-        <w:rPr>
-          <w:rFonts w:ascii="Arial" w:hAnsi="Arial" w:cs="Arial"/>
-          <w:lang w:val="en-US"/>
-        </w:rPr>
-        <w:t xml:space="preserve"> setup.py install</w:t>
-      </w:r>
-    </w:p>
-    <w:p>
-      <w:pPr>
-        <w:ind w:left="1304"/>
-        <w:rPr>
-          <w:rFonts w:ascii="Arial" w:hAnsi="Arial" w:cs="Arial"/>
-          <w:lang w:val="en-US"/>
-        </w:rPr>
-      </w:pPr>
+      <w:bookmarkStart w:id="0" w:name="_GoBack"/>
+      <w:bookmarkEnd w:id="0"/>
     </w:p>
     <w:p>
       <w:pPr>
@@ -1584,23 +1508,21 @@
           <w:numId w:val="4"/>
         </w:numPr>
         <w:rPr>
-          <w:rFonts w:cs="Arial"/>
-          <w:lang w:val="en-US"/>
-        </w:rPr>
-      </w:pPr>
-      <w:r>
-        <w:rPr>
-          <w:rFonts w:cs="Arial"/>
-          <w:lang w:val="en-US"/>
-        </w:rPr>
-        <w:t>Then write:</w:t>
-      </w:r>
-    </w:p>
-    <w:p>
-      <w:pPr>
-        <w:ind w:left="1304"/>
-        <w:rPr>
-          <w:rFonts w:cs="Arial"/>
+          <w:lang w:val="en-US"/>
+        </w:rPr>
+      </w:pPr>
+      <w:r>
+        <w:rPr>
+          <w:lang w:val="en-US"/>
+        </w:rPr>
+        <w:t>Create a file called setup.py in your working directory with the following code:</w:t>
+      </w:r>
+    </w:p>
+    <w:p>
+      <w:pPr>
+        <w:ind w:left="1276"/>
+        <w:rPr>
+          <w:rFonts w:ascii="Arial" w:hAnsi="Arial" w:cs="Arial"/>
           <w:lang w:val="en-US"/>
         </w:rPr>
       </w:pPr>
@@ -1610,7 +1532,7 @@
           <w:rFonts w:ascii="Arial" w:hAnsi="Arial" w:cs="Arial"/>
           <w:lang w:val="en-US"/>
         </w:rPr>
-        <w:t>python</w:t>
+        <w:t>from</w:t>
       </w:r>
       <w:proofErr w:type="gramEnd"/>
       <w:r>
@@ -1618,14 +1540,89 @@
           <w:rFonts w:ascii="Arial" w:hAnsi="Arial" w:cs="Arial"/>
           <w:lang w:val="en-US"/>
         </w:rPr>
-        <w:t xml:space="preserve"> setup.py py2exe</w:t>
-      </w:r>
-    </w:p>
-    <w:p>
-      <w:pPr>
-        <w:ind w:left="1304"/>
-        <w:rPr>
-          <w:rFonts w:cs="Arial"/>
+        <w:t xml:space="preserve"> </w:t>
+      </w:r>
+      <w:proofErr w:type="spellStart"/>
+      <w:r>
+        <w:rPr>
+          <w:rFonts w:ascii="Arial" w:hAnsi="Arial" w:cs="Arial"/>
+          <w:lang w:val="en-US"/>
+        </w:rPr>
+        <w:t>distutils.core</w:t>
+      </w:r>
+      <w:proofErr w:type="spellEnd"/>
+      <w:r>
+        <w:rPr>
+          <w:rFonts w:ascii="Arial" w:hAnsi="Arial" w:cs="Arial"/>
+          <w:lang w:val="en-US"/>
+        </w:rPr>
+        <w:t xml:space="preserve"> import setup</w:t>
+      </w:r>
+    </w:p>
+    <w:p>
+      <w:pPr>
+        <w:ind w:left="1276"/>
+        <w:rPr>
+          <w:rFonts w:ascii="Arial" w:hAnsi="Arial" w:cs="Arial"/>
+          <w:lang w:val="en-US"/>
+        </w:rPr>
+      </w:pPr>
+      <w:proofErr w:type="gramStart"/>
+      <w:r>
+        <w:rPr>
+          <w:rFonts w:ascii="Arial" w:hAnsi="Arial" w:cs="Arial"/>
+          <w:lang w:val="en-US"/>
+        </w:rPr>
+        <w:t>import</w:t>
+      </w:r>
+      <w:proofErr w:type="gramEnd"/>
+      <w:r>
+        <w:rPr>
+          <w:rFonts w:ascii="Arial" w:hAnsi="Arial" w:cs="Arial"/>
+          <w:lang w:val="en-US"/>
+        </w:rPr>
+        <w:t xml:space="preserve"> py2exe</w:t>
+      </w:r>
+    </w:p>
+    <w:p>
+      <w:pPr>
+        <w:ind w:left="1276"/>
+        <w:rPr>
+          <w:rFonts w:ascii="Arial" w:hAnsi="Arial" w:cs="Arial"/>
+          <w:lang w:val="en-US"/>
+        </w:rPr>
+      </w:pPr>
+    </w:p>
+    <w:p>
+      <w:pPr>
+        <w:ind w:left="1276"/>
+        <w:rPr>
+          <w:rFonts w:ascii="Arial" w:hAnsi="Arial" w:cs="Arial"/>
+          <w:lang w:val="en-US"/>
+        </w:rPr>
+      </w:pPr>
+      <w:proofErr w:type="gramStart"/>
+      <w:r>
+        <w:rPr>
+          <w:rFonts w:ascii="Arial" w:hAnsi="Arial" w:cs="Arial"/>
+          <w:lang w:val="en-US"/>
+        </w:rPr>
+        <w:t>setup(</w:t>
+      </w:r>
+      <w:proofErr w:type="gramEnd"/>
+      <w:r>
+        <w:rPr>
+          <w:rFonts w:ascii="Arial" w:hAnsi="Arial" w:cs="Arial"/>
+          <w:lang w:val="en-US"/>
+        </w:rPr>
+        <w:t>console=['Suews_wrapper_v2015a.py'])</w:t>
+      </w:r>
+    </w:p>
+    <w:p>
+      <w:pPr>
+        <w:ind w:left="1080"/>
+        <w:rPr>
+          <w:rFonts w:ascii="Arial" w:hAnsi="Arial" w:cs="Arial"/>
           <w:lang w:val="en-US"/>
         </w:rPr>
       </w:pPr>
@@ -1647,6 +1644,130 @@
           <w:rFonts w:cs="Arial"/>
           <w:lang w:val="en-US"/>
         </w:rPr>
+        <w:t xml:space="preserve">From a command prompt (can use terminal in </w:t>
+      </w:r>
+      <w:proofErr w:type="spellStart"/>
+      <w:r>
+        <w:rPr>
+          <w:rFonts w:cs="Arial"/>
+          <w:lang w:val="en-US"/>
+        </w:rPr>
+        <w:t>PyCharm</w:t>
+      </w:r>
+      <w:proofErr w:type="spellEnd"/>
+      <w:r>
+        <w:rPr>
+          <w:rFonts w:cs="Arial"/>
+          <w:lang w:val="en-US"/>
+        </w:rPr>
+        <w:t>) write:</w:t>
+      </w:r>
+    </w:p>
+    <w:p>
+      <w:pPr>
+        <w:ind w:left="1304"/>
+        <w:rPr>
+          <w:rFonts w:ascii="Arial" w:hAnsi="Arial" w:cs="Arial"/>
+          <w:lang w:val="en-US"/>
+        </w:rPr>
+      </w:pPr>
+      <w:proofErr w:type="gramStart"/>
+      <w:r>
+        <w:rPr>
+          <w:rFonts w:ascii="Arial" w:hAnsi="Arial" w:cs="Arial"/>
+          <w:lang w:val="en-US"/>
+        </w:rPr>
+        <w:t>python</w:t>
+      </w:r>
+      <w:proofErr w:type="gramEnd"/>
+      <w:r>
+        <w:rPr>
+          <w:rFonts w:ascii="Arial" w:hAnsi="Arial" w:cs="Arial"/>
+          <w:lang w:val="en-US"/>
+        </w:rPr>
+        <w:t xml:space="preserve"> setup.py install</w:t>
+      </w:r>
+    </w:p>
+    <w:p>
+      <w:pPr>
+        <w:ind w:left="1304"/>
+        <w:rPr>
+          <w:rFonts w:ascii="Arial" w:hAnsi="Arial" w:cs="Arial"/>
+          <w:lang w:val="en-US"/>
+        </w:rPr>
+      </w:pPr>
+    </w:p>
+    <w:p>
+      <w:pPr>
+        <w:pStyle w:val="ListParagraph"/>
+        <w:numPr>
+          <w:ilvl w:val="0"/>
+          <w:numId w:val="4"/>
+        </w:numPr>
+        <w:rPr>
+          <w:rFonts w:cs="Arial"/>
+          <w:lang w:val="en-US"/>
+        </w:rPr>
+      </w:pPr>
+      <w:r>
+        <w:rPr>
+          <w:rFonts w:cs="Arial"/>
+          <w:lang w:val="en-US"/>
+        </w:rPr>
+        <w:t>Then write:</w:t>
+      </w:r>
+    </w:p>
+    <w:p>
+      <w:pPr>
+        <w:ind w:left="1304"/>
+        <w:rPr>
+          <w:rFonts w:cs="Arial"/>
+          <w:lang w:val="en-US"/>
+        </w:rPr>
+      </w:pPr>
+      <w:proofErr w:type="gramStart"/>
+      <w:r>
+        <w:rPr>
+          <w:rFonts w:ascii="Arial" w:hAnsi="Arial" w:cs="Arial"/>
+          <w:lang w:val="en-US"/>
+        </w:rPr>
+        <w:t>python</w:t>
+      </w:r>
+      <w:proofErr w:type="gramEnd"/>
+      <w:r>
+        <w:rPr>
+          <w:rFonts w:ascii="Arial" w:hAnsi="Arial" w:cs="Arial"/>
+          <w:lang w:val="en-US"/>
+        </w:rPr>
+        <w:t xml:space="preserve"> setup.py py2exe</w:t>
+      </w:r>
+    </w:p>
+    <w:p>
+      <w:pPr>
+        <w:ind w:left="1304"/>
+        <w:rPr>
+          <w:rFonts w:cs="Arial"/>
+          <w:lang w:val="en-US"/>
+        </w:rPr>
+      </w:pPr>
+    </w:p>
+    <w:p>
+      <w:pPr>
+        <w:pStyle w:val="ListParagraph"/>
+        <w:numPr>
+          <w:ilvl w:val="0"/>
+          <w:numId w:val="4"/>
+        </w:numPr>
+        <w:rPr>
+          <w:rFonts w:cs="Arial"/>
+          <w:lang w:val="en-US"/>
+        </w:rPr>
+      </w:pPr>
+      <w:r>
+        <w:rPr>
+          <w:rFonts w:cs="Arial"/>
+          <w:lang w:val="en-US"/>
+        </w:rPr>
         <w:t xml:space="preserve">All files and folders needed are now created in a subfolder call </w:t>
       </w:r>
       <w:r>
@@ -1673,7 +1794,7 @@
       </w:pPr>
     </w:p>
     <w:sectPr>
-      <w:headerReference w:type="default" r:id="rId9"/>
+      <w:headerReference w:type="default" r:id="rId10"/>
       <w:pgSz w:w="11906" w:h="16838"/>
       <w:pgMar w:top="1417" w:right="1417" w:bottom="1417" w:left="1417" w:header="708" w:footer="708" w:gutter="0"/>
       <w:cols w:space="708"/>

</xml_diff>

<commit_message>
New wrapper that includes first step of post-plotting
</commit_message>
<xml_diff>
--- a/How to setup stuff on Windows.docx
+++ b/How to setup stuff on Windows.docx
@@ -1338,6 +1338,28 @@
         </w:rPr>
         <w:t>How to make standalone application using py2exe</w:t>
       </w:r>
+      <w:r>
+        <w:rPr>
+          <w:b/>
+          <w:lang w:val="en-US"/>
+        </w:rPr>
+        <w:t xml:space="preserve"> (</w:t>
+      </w:r>
+      <w:r>
+        <w:rPr>
+          <w:b/>
+          <w:color w:val="FF0000"/>
+          <w:lang w:val="en-US"/>
+        </w:rPr>
+        <w:t>this is not used, see below</w:t>
+      </w:r>
+      <w:r>
+        <w:rPr>
+          <w:b/>
+          <w:lang w:val="en-US"/>
+        </w:rPr>
+        <w:t>)</w:t>
+      </w:r>
     </w:p>
     <w:p>
       <w:pPr>
@@ -1497,8 +1519,6 @@
           <w:lang w:val="en-US"/>
         </w:rPr>
       </w:pPr>
-      <w:bookmarkStart w:id="0" w:name="_GoBack"/>
-      <w:bookmarkEnd w:id="0"/>
     </w:p>
     <w:p>
       <w:pPr>
@@ -1788,6 +1808,302 @@
     </w:p>
     <w:p>
       <w:pPr>
+        <w:ind w:left="360"/>
+        <w:rPr>
+          <w:rFonts w:cs="Arial"/>
+          <w:lang w:val="en-US"/>
+        </w:rPr>
+      </w:pPr>
+    </w:p>
+    <w:p>
+      <w:pPr>
+        <w:rPr>
+          <w:b/>
+          <w:lang w:val="en-US"/>
+        </w:rPr>
+      </w:pPr>
+      <w:r>
+        <w:rPr>
+          <w:b/>
+          <w:lang w:val="en-US"/>
+        </w:rPr>
+        <w:t xml:space="preserve">How to make standalone application using </w:t>
+      </w:r>
+      <w:proofErr w:type="spellStart"/>
+      <w:r>
+        <w:rPr>
+          <w:b/>
+          <w:lang w:val="en-US"/>
+        </w:rPr>
+        <w:t>P</w:t>
+      </w:r>
+      <w:r>
+        <w:rPr>
+          <w:b/>
+          <w:lang w:val="en-US"/>
+        </w:rPr>
+        <w:t>y</w:t>
+      </w:r>
+      <w:r>
+        <w:rPr>
+          <w:b/>
+          <w:lang w:val="en-US"/>
+        </w:rPr>
+        <w:t>installer</w:t>
+      </w:r>
+      <w:proofErr w:type="spellEnd"/>
+      <w:r>
+        <w:rPr>
+          <w:b/>
+          <w:lang w:val="en-US"/>
+        </w:rPr>
+        <w:t xml:space="preserve"> </w:t>
+      </w:r>
+      <w:r>
+        <w:rPr>
+          <w:b/>
+          <w:lang w:val="en-US"/>
+        </w:rPr>
+        <w:t>(</w:t>
+      </w:r>
+      <w:r>
+        <w:rPr>
+          <w:b/>
+          <w:color w:val="FF0000"/>
+          <w:lang w:val="en-US"/>
+        </w:rPr>
+        <w:t>use this</w:t>
+      </w:r>
+      <w:r>
+        <w:rPr>
+          <w:b/>
+          <w:lang w:val="en-US"/>
+        </w:rPr>
+        <w:t>)</w:t>
+      </w:r>
+    </w:p>
+    <w:p>
+      <w:pPr>
+        <w:pStyle w:val="ListParagraph"/>
+        <w:numPr>
+          <w:ilvl w:val="0"/>
+          <w:numId w:val="7"/>
+        </w:numPr>
+        <w:rPr>
+          <w:lang w:val="en-US"/>
+        </w:rPr>
+      </w:pPr>
+      <w:r>
+        <w:rPr>
+          <w:lang w:val="en-US"/>
+        </w:rPr>
+        <w:t>Add the pip package (see above)</w:t>
+      </w:r>
+    </w:p>
+    <w:p>
+      <w:pPr>
+        <w:pStyle w:val="ListParagraph"/>
+        <w:numPr>
+          <w:ilvl w:val="0"/>
+          <w:numId w:val="7"/>
+        </w:numPr>
+        <w:rPr>
+          <w:lang w:val="en-US"/>
+        </w:rPr>
+      </w:pPr>
+      <w:r>
+        <w:rPr>
+          <w:lang w:val="en-US"/>
+        </w:rPr>
+        <w:t xml:space="preserve">You need to add the path to where pip.exe is located (usually C:\Python27\Scripts\). If you don’t know how to add a path in your environment settings you can </w:t>
+      </w:r>
+      <w:r>
+        <w:rPr>
+          <w:lang w:val="en-US"/>
+        </w:rPr>
+        <w:t>temporarily add one in</w:t>
+      </w:r>
+      <w:r>
+        <w:rPr>
+          <w:lang w:val="en-US"/>
+        </w:rPr>
+        <w:t xml:space="preserve"> a command prompt by writing: </w:t>
+      </w:r>
+    </w:p>
+    <w:p>
+      <w:pPr>
+        <w:ind w:left="1080" w:firstLine="224"/>
+        <w:rPr>
+          <w:rFonts w:ascii="Arial" w:hAnsi="Arial" w:cs="Arial"/>
+          <w:lang w:val="en-US"/>
+        </w:rPr>
+      </w:pPr>
+      <w:proofErr w:type="gramStart"/>
+      <w:r>
+        <w:rPr>
+          <w:rFonts w:ascii="Arial" w:hAnsi="Arial" w:cs="Arial"/>
+          <w:lang w:val="en-US"/>
+        </w:rPr>
+        <w:lastRenderedPageBreak/>
+        <w:t>p</w:t>
+      </w:r>
+      <w:r>
+        <w:rPr>
+          <w:rFonts w:ascii="Arial" w:hAnsi="Arial" w:cs="Arial"/>
+          <w:lang w:val="en-US"/>
+        </w:rPr>
+        <w:t>ath</w:t>
+      </w:r>
+      <w:proofErr w:type="gramEnd"/>
+      <w:r>
+        <w:rPr>
+          <w:rFonts w:ascii="Arial" w:hAnsi="Arial" w:cs="Arial"/>
+          <w:lang w:val="en-US"/>
+        </w:rPr>
+        <w:t xml:space="preserve"> %PATH%;C:\</w:t>
+      </w:r>
+      <w:r>
+        <w:rPr>
+          <w:rFonts w:ascii="Arial" w:hAnsi="Arial" w:cs="Arial"/>
+          <w:lang w:val="en-US"/>
+        </w:rPr>
+        <w:t>Folder_where_pipexecutable_is_located</w:t>
+      </w:r>
+    </w:p>
+    <w:p>
+      <w:pPr>
+        <w:pStyle w:val="ListParagraph"/>
+        <w:numPr>
+          <w:ilvl w:val="0"/>
+          <w:numId w:val="7"/>
+        </w:numPr>
+        <w:rPr>
+          <w:lang w:val="en-US"/>
+        </w:rPr>
+      </w:pPr>
+      <w:r>
+        <w:rPr>
+          <w:lang w:val="en-US"/>
+        </w:rPr>
+        <w:t>In the same command prompt,</w:t>
+      </w:r>
+      <w:bookmarkStart w:id="0" w:name="_GoBack"/>
+      <w:bookmarkEnd w:id="0"/>
+      <w:r>
+        <w:rPr>
+          <w:lang w:val="en-US"/>
+        </w:rPr>
+        <w:t xml:space="preserve"> write:</w:t>
+      </w:r>
+      <w:r>
+        <w:rPr>
+          <w:lang w:val="en-US"/>
+        </w:rPr>
+        <w:t xml:space="preserve"> </w:t>
+      </w:r>
+    </w:p>
+    <w:p>
+      <w:pPr>
+        <w:ind w:left="1080" w:firstLine="224"/>
+        <w:rPr>
+          <w:rFonts w:ascii="Arial" w:hAnsi="Arial" w:cs="Arial"/>
+          <w:lang w:val="en-US"/>
+        </w:rPr>
+      </w:pPr>
+      <w:proofErr w:type="gramStart"/>
+      <w:r>
+        <w:rPr>
+          <w:rFonts w:ascii="Arial" w:hAnsi="Arial" w:cs="Arial"/>
+          <w:lang w:val="en-US"/>
+        </w:rPr>
+        <w:t>pip</w:t>
+      </w:r>
+      <w:proofErr w:type="gramEnd"/>
+      <w:r>
+        <w:rPr>
+          <w:rFonts w:ascii="Arial" w:hAnsi="Arial" w:cs="Arial"/>
+          <w:lang w:val="en-US"/>
+        </w:rPr>
+        <w:t xml:space="preserve"> install </w:t>
+      </w:r>
+      <w:proofErr w:type="spellStart"/>
+      <w:r>
+        <w:rPr>
+          <w:rFonts w:ascii="Arial" w:hAnsi="Arial" w:cs="Arial"/>
+          <w:lang w:val="en-US"/>
+        </w:rPr>
+        <w:t>pyinstaller</w:t>
+      </w:r>
+      <w:proofErr w:type="spellEnd"/>
+    </w:p>
+    <w:p>
+      <w:pPr>
+        <w:pStyle w:val="ListParagraph"/>
+        <w:numPr>
+          <w:ilvl w:val="0"/>
+          <w:numId w:val="7"/>
+        </w:numPr>
+        <w:rPr>
+          <w:lang w:val="en-US"/>
+        </w:rPr>
+      </w:pPr>
+      <w:r>
+        <w:rPr>
+          <w:lang w:val="en-US"/>
+        </w:rPr>
+        <w:t>Locate yourself where you have your script and write:</w:t>
+      </w:r>
+      <w:r>
+        <w:rPr>
+          <w:lang w:val="en-US"/>
+        </w:rPr>
+        <w:t xml:space="preserve"> </w:t>
+      </w:r>
+    </w:p>
+    <w:p>
+      <w:pPr>
+        <w:ind w:left="1080" w:firstLine="224"/>
+        <w:rPr>
+          <w:rFonts w:ascii="Arial" w:hAnsi="Arial" w:cs="Arial"/>
+          <w:lang w:val="en-US"/>
+        </w:rPr>
+      </w:pPr>
+      <w:proofErr w:type="spellStart"/>
+      <w:proofErr w:type="gramStart"/>
+      <w:r>
+        <w:rPr>
+          <w:rFonts w:ascii="Arial" w:hAnsi="Arial" w:cs="Arial"/>
+          <w:lang w:val="en-US"/>
+        </w:rPr>
+        <w:t>p</w:t>
+      </w:r>
+      <w:r>
+        <w:rPr>
+          <w:rFonts w:ascii="Arial" w:hAnsi="Arial" w:cs="Arial"/>
+          <w:lang w:val="en-US"/>
+        </w:rPr>
+        <w:t>yinstaller</w:t>
+      </w:r>
+      <w:proofErr w:type="spellEnd"/>
+      <w:proofErr w:type="gramEnd"/>
+      <w:r>
+        <w:rPr>
+          <w:rFonts w:ascii="Arial" w:hAnsi="Arial" w:cs="Arial"/>
+          <w:lang w:val="en-US"/>
+        </w:rPr>
+        <w:t xml:space="preserve"> suews_wrapper_v3.py</w:t>
+      </w:r>
+    </w:p>
+    <w:p>
+      <w:pPr>
+        <w:rPr>
+          <w:lang w:val="en-US"/>
+        </w:rPr>
+      </w:pPr>
+    </w:p>
+    <w:p>
+      <w:pPr>
+        <w:ind w:left="360"/>
         <w:rPr>
           <w:lang w:val="en-US"/>
         </w:rPr>
@@ -2000,7 +2316,7 @@
   <w:abstractNum w:abstractNumId="1">
     <w:nsid w:val="05874BFD"/>
     <w:multiLevelType w:val="hybridMultilevel"/>
-    <w:tmpl w:val="285CA6E8"/>
+    <w:tmpl w:val="9A7E743E"/>
     <w:lvl w:ilvl="0" w:tplc="041D000F">
       <w:start w:val="1"/>
       <w:numFmt w:val="decimal"/>
@@ -2286,6 +2602,95 @@
     </w:lvl>
   </w:abstractNum>
   <w:abstractNum w:abstractNumId="4">
+    <w:nsid w:val="4DD65658"/>
+    <w:multiLevelType w:val="hybridMultilevel"/>
+    <w:tmpl w:val="7EECBB14"/>
+    <w:lvl w:ilvl="0" w:tplc="2A4AE714">
+      <w:start w:val="1"/>
+      <w:numFmt w:val="decimal"/>
+      <w:lvlText w:val="%1."/>
+      <w:lvlJc w:val="left"/>
+      <w:pPr>
+        <w:ind w:left="720" w:hanging="360"/>
+      </w:pPr>
+      <w:rPr>
+        <w:rFonts w:hint="default"/>
+      </w:rPr>
+    </w:lvl>
+    <w:lvl w:ilvl="1" w:tplc="041D0019">
+      <w:start w:val="1"/>
+      <w:numFmt w:val="lowerLetter"/>
+      <w:lvlText w:val="%2."/>
+      <w:lvlJc w:val="left"/>
+      <w:pPr>
+        <w:ind w:left="1440" w:hanging="360"/>
+      </w:pPr>
+    </w:lvl>
+    <w:lvl w:ilvl="2" w:tplc="041D001B">
+      <w:start w:val="1"/>
+      <w:numFmt w:val="lowerRoman"/>
+      <w:lvlText w:val="%3."/>
+      <w:lvlJc w:val="right"/>
+      <w:pPr>
+        <w:ind w:left="2160" w:hanging="180"/>
+      </w:pPr>
+    </w:lvl>
+    <w:lvl w:ilvl="3" w:tplc="041D000F">
+      <w:start w:val="1"/>
+      <w:numFmt w:val="decimal"/>
+      <w:lvlText w:val="%4."/>
+      <w:lvlJc w:val="left"/>
+      <w:pPr>
+        <w:ind w:left="2880" w:hanging="360"/>
+      </w:pPr>
+    </w:lvl>
+    <w:lvl w:ilvl="4" w:tplc="041D0019">
+      <w:start w:val="1"/>
+      <w:numFmt w:val="lowerLetter"/>
+      <w:lvlText w:val="%5."/>
+      <w:lvlJc w:val="left"/>
+      <w:pPr>
+        <w:ind w:left="3600" w:hanging="360"/>
+      </w:pPr>
+    </w:lvl>
+    <w:lvl w:ilvl="5" w:tplc="041D001B" w:tentative="1">
+      <w:start w:val="1"/>
+      <w:numFmt w:val="lowerRoman"/>
+      <w:lvlText w:val="%6."/>
+      <w:lvlJc w:val="right"/>
+      <w:pPr>
+        <w:ind w:left="4320" w:hanging="180"/>
+      </w:pPr>
+    </w:lvl>
+    <w:lvl w:ilvl="6" w:tplc="041D000F" w:tentative="1">
+      <w:start w:val="1"/>
+      <w:numFmt w:val="decimal"/>
+      <w:lvlText w:val="%7."/>
+      <w:lvlJc w:val="left"/>
+      <w:pPr>
+        <w:ind w:left="5040" w:hanging="360"/>
+      </w:pPr>
+    </w:lvl>
+    <w:lvl w:ilvl="7" w:tplc="041D0019" w:tentative="1">
+      <w:start w:val="1"/>
+      <w:numFmt w:val="lowerLetter"/>
+      <w:lvlText w:val="%8."/>
+      <w:lvlJc w:val="left"/>
+      <w:pPr>
+        <w:ind w:left="5760" w:hanging="360"/>
+      </w:pPr>
+    </w:lvl>
+    <w:lvl w:ilvl="8" w:tplc="041D001B" w:tentative="1">
+      <w:start w:val="1"/>
+      <w:numFmt w:val="lowerRoman"/>
+      <w:lvlText w:val="%9."/>
+      <w:lvlJc w:val="right"/>
+      <w:pPr>
+        <w:ind w:left="6480" w:hanging="180"/>
+      </w:pPr>
+    </w:lvl>
+  </w:abstractNum>
+  <w:abstractNum w:abstractNumId="5">
     <w:nsid w:val="673821FA"/>
     <w:multiLevelType w:val="hybridMultilevel"/>
     <w:tmpl w:val="ABA8DFAC"/>
@@ -2398,7 +2803,7 @@
       </w:rPr>
     </w:lvl>
   </w:abstractNum>
-  <w:abstractNum w:abstractNumId="5">
+  <w:abstractNum w:abstractNumId="6">
     <w:nsid w:val="708739ED"/>
     <w:multiLevelType w:val="hybridMultilevel"/>
     <w:tmpl w:val="DD3CCE9A"/>
@@ -2491,16 +2896,19 @@
     <w:abstractNumId w:val="3"/>
   </w:num>
   <w:num w:numId="3">
-    <w:abstractNumId w:val="4"/>
+    <w:abstractNumId w:val="5"/>
   </w:num>
   <w:num w:numId="4">
     <w:abstractNumId w:val="1"/>
   </w:num>
   <w:num w:numId="5">
-    <w:abstractNumId w:val="5"/>
+    <w:abstractNumId w:val="6"/>
   </w:num>
   <w:num w:numId="6">
     <w:abstractNumId w:val="2"/>
+  </w:num>
+  <w:num w:numId="7">
+    <w:abstractNumId w:val="4"/>
   </w:num>
 </w:numbering>
 </file>

</xml_diff>

<commit_message>
Wrapper now includes snow 1 hour files
</commit_message>
<xml_diff>
--- a/How to setup stuff on Windows.docx
+++ b/How to setup stuff on Windows.docx
@@ -55,23 +55,12 @@
           <w:lang w:val="en-US"/>
         </w:rPr>
       </w:pPr>
-      <w:proofErr w:type="spellStart"/>
-      <w:proofErr w:type="gramStart"/>
-      <w:r>
-        <w:rPr>
-          <w:b/>
-          <w:lang w:val="en-US"/>
-        </w:rPr>
-        <w:t>gfortran</w:t>
-      </w:r>
-      <w:proofErr w:type="spellEnd"/>
-      <w:proofErr w:type="gramEnd"/>
-      <w:r>
-        <w:rPr>
-          <w:b/>
-          <w:lang w:val="en-US"/>
-        </w:rPr>
-        <w:t xml:space="preserve"> </w:t>
+      <w:r>
+        <w:rPr>
+          <w:b/>
+          <w:lang w:val="en-US"/>
+        </w:rPr>
+        <w:t xml:space="preserve">gfortran </w:t>
       </w:r>
       <w:r>
         <w:rPr>
@@ -111,7 +100,7 @@
         </w:rPr>
         <w:t xml:space="preserve">. You need to make sure that you install </w:t>
       </w:r>
-      <w:proofErr w:type="spellStart"/>
+      <w:commentRangeStart w:id="0"/>
       <w:r>
         <w:rPr>
           <w:i/>
@@ -119,7 +108,6 @@
         </w:rPr>
         <w:t>gfortran</w:t>
       </w:r>
-      <w:proofErr w:type="spellEnd"/>
       <w:r>
         <w:rPr>
           <w:lang w:val="en-US"/>
@@ -139,7 +127,6 @@
         </w:rPr>
         <w:t xml:space="preserve">, </w:t>
       </w:r>
-      <w:proofErr w:type="spellStart"/>
       <w:r>
         <w:rPr>
           <w:i/>
@@ -147,7 +134,6 @@
         </w:rPr>
         <w:t>gdb</w:t>
       </w:r>
-      <w:proofErr w:type="spellEnd"/>
       <w:r>
         <w:rPr>
           <w:lang w:val="en-US"/>
@@ -167,7 +153,6 @@
         </w:rPr>
         <w:t xml:space="preserve"> and </w:t>
       </w:r>
-      <w:proofErr w:type="spellStart"/>
       <w:r>
         <w:rPr>
           <w:i/>
@@ -175,7 +160,13 @@
         </w:rPr>
         <w:t>gcc</w:t>
       </w:r>
-      <w:proofErr w:type="spellEnd"/>
+      <w:commentRangeEnd w:id="0"/>
+      <w:r>
+        <w:rPr>
+          <w:rStyle w:val="CommentReference"/>
+        </w:rPr>
+        <w:commentReference w:id="0"/>
+      </w:r>
       <w:r>
         <w:rPr>
           <w:lang w:val="en-US"/>
@@ -310,7 +301,7 @@
         </w:rPr>
         <w:t xml:space="preserve">eans from </w:t>
       </w:r>
-      <w:hyperlink r:id="rId7" w:history="1">
+      <w:hyperlink r:id="rId9" w:history="1">
         <w:r>
           <w:rPr>
             <w:rStyle w:val="Hyperlink"/>
@@ -451,21 +442,7 @@
         <w:rPr>
           <w:lang w:val="en-US"/>
         </w:rPr>
-        <w:t xml:space="preserve">: Another nice thing to do is to use </w:t>
-      </w:r>
-      <w:proofErr w:type="spellStart"/>
-      <w:r>
-        <w:rPr>
-          <w:lang w:val="en-US"/>
-        </w:rPr>
-        <w:t>gfortran</w:t>
-      </w:r>
-      <w:proofErr w:type="spellEnd"/>
-      <w:r>
-        <w:rPr>
-          <w:lang w:val="en-US"/>
-        </w:rPr>
-        <w:t xml:space="preserve"> from your cluster on your windows PC. Do the following:</w:t>
+        <w:t>: Another nice thing to do is to use gfortran from your cluster on your windows PC. Do the following:</w:t>
       </w:r>
     </w:p>
     <w:p>
@@ -483,21 +460,7 @@
         <w:rPr>
           <w:lang w:val="en-US"/>
         </w:rPr>
-        <w:t xml:space="preserve">In </w:t>
-      </w:r>
-      <w:proofErr w:type="spellStart"/>
-      <w:r>
-        <w:rPr>
-          <w:lang w:val="en-US"/>
-        </w:rPr>
-        <w:t>Netbeans</w:t>
-      </w:r>
-      <w:proofErr w:type="spellEnd"/>
-      <w:r>
-        <w:rPr>
-          <w:lang w:val="en-US"/>
-        </w:rPr>
-        <w:t>, go to</w:t>
+        <w:t>In Netbeans, go to</w:t>
       </w:r>
       <w:r>
         <w:rPr>
@@ -615,17 +578,8 @@
           <w:b/>
           <w:lang w:val="en-US"/>
         </w:rPr>
-        <w:t xml:space="preserve">Python and </w:t>
-      </w:r>
-      <w:proofErr w:type="spellStart"/>
-      <w:r>
-        <w:rPr>
-          <w:b/>
-          <w:lang w:val="en-US"/>
-        </w:rPr>
-        <w:t>PyCharm</w:t>
-      </w:r>
-      <w:proofErr w:type="spellEnd"/>
+        <w:t>Python and PyCharm</w:t>
+      </w:r>
       <w:r>
         <w:rPr>
           <w:b/>
@@ -673,37 +627,9 @@
         <w:rPr>
           <w:lang w:val="en-US"/>
         </w:rPr>
-        <w:t xml:space="preserve">Visit </w:t>
-      </w:r>
-      <w:proofErr w:type="spellStart"/>
-      <w:r>
-        <w:rPr>
-          <w:lang w:val="en-US"/>
-        </w:rPr>
-        <w:t>JetBrain</w:t>
-      </w:r>
-      <w:proofErr w:type="spellEnd"/>
-      <w:r>
-        <w:rPr>
-          <w:lang w:val="en-US"/>
-        </w:rPr>
-        <w:t xml:space="preserve">, </w:t>
-      </w:r>
-      <w:proofErr w:type="spellStart"/>
-      <w:r>
-        <w:rPr>
-          <w:lang w:val="en-US"/>
-        </w:rPr>
-        <w:t>Pycharm</w:t>
-      </w:r>
-      <w:proofErr w:type="spellEnd"/>
-      <w:r>
-        <w:rPr>
-          <w:lang w:val="en-US"/>
-        </w:rPr>
-        <w:t xml:space="preserve"> website and obtain a student account (go to buy and renew, </w:t>
-      </w:r>
-      <w:hyperlink r:id="rId8" w:history="1">
+        <w:t xml:space="preserve">Visit JetBrain, Pycharm website and obtain a student account (go to buy and renew, </w:t>
+      </w:r>
+      <w:hyperlink r:id="rId10" w:history="1">
         <w:r>
           <w:rPr>
             <w:rStyle w:val="Hyperlink"/>
@@ -746,18 +672,41 @@
       </w:r>
       <w:r>
         <w:rPr>
-          <w:lang w:val="en-US"/>
-        </w:rPr>
-        <w:t xml:space="preserve">. You will get an email where you activate your </w:t>
-      </w:r>
-      <w:proofErr w:type="spellStart"/>
-      <w:r>
-        <w:rPr>
-          <w:lang w:val="en-US"/>
-        </w:rPr>
-        <w:t>licence</w:t>
-      </w:r>
-      <w:proofErr w:type="spellEnd"/>
+          <w:b/>
+          <w:lang w:val="en-US"/>
+        </w:rPr>
+        <w:t xml:space="preserve"> Now</w:t>
+      </w:r>
+      <w:r>
+        <w:rPr>
+          <w:lang w:val="en-US"/>
+        </w:rPr>
+        <w:t>.</w:t>
+      </w:r>
+      <w:r>
+        <w:rPr>
+          <w:lang w:val="en-US"/>
+        </w:rPr>
+        <w:t xml:space="preserve"> </w:t>
+      </w:r>
+      <w:r>
+        <w:rPr>
+          <w:lang w:val="en-US"/>
+        </w:rPr>
+        <w:t>Choose either a student or a Teacher status. Yo</w:t>
+      </w:r>
+      <w:r>
+        <w:rPr>
+          <w:lang w:val="en-US"/>
+        </w:rPr>
+        <w:t xml:space="preserve">u will get an email where you activate your </w:t>
+      </w:r>
+      <w:r>
+        <w:rPr>
+          <w:lang w:val="en-US"/>
+        </w:rPr>
+        <w:t>license</w:t>
+      </w:r>
       <w:r>
         <w:rPr>
           <w:lang w:val="en-US"/>
@@ -780,7 +729,31 @@
         <w:rPr>
           <w:lang w:val="en-US"/>
         </w:rPr>
-        <w:t xml:space="preserve">Create a folder where you can use a project folder. </w:t>
+        <w:t xml:space="preserve">Create a folder </w:t>
+      </w:r>
+      <w:r>
+        <w:rPr>
+          <w:lang w:val="en-US"/>
+        </w:rPr>
+        <w:t>which</w:t>
+      </w:r>
+      <w:r>
+        <w:rPr>
+          <w:lang w:val="en-US"/>
+        </w:rPr>
+        <w:t xml:space="preserve"> you can use </w:t>
+      </w:r>
+      <w:r>
+        <w:rPr>
+          <w:lang w:val="en-US"/>
+        </w:rPr>
+        <w:t xml:space="preserve">as </w:t>
+      </w:r>
+      <w:r>
+        <w:rPr>
+          <w:lang w:val="en-US"/>
+        </w:rPr>
+        <w:t xml:space="preserve">a project folder. </w:t>
       </w:r>
       <w:r>
         <w:rPr>
@@ -792,27 +765,43 @@
         <w:rPr>
           <w:lang w:val="en-US"/>
         </w:rPr>
-        <w:t xml:space="preserve"> python code from the </w:t>
-      </w:r>
-      <w:proofErr w:type="spellStart"/>
-      <w:r>
-        <w:rPr>
-          <w:lang w:val="en-US"/>
-        </w:rPr>
-        <w:t>suews</w:t>
-      </w:r>
-      <w:proofErr w:type="spellEnd"/>
-      <w:r>
-        <w:rPr>
-          <w:lang w:val="en-US"/>
-        </w:rPr>
-        <w:t xml:space="preserve"> repository and put it the folder</w:t>
+        <w:t xml:space="preserve"> python code </w:t>
+      </w:r>
+      <w:r>
+        <w:rPr>
+          <w:lang w:val="en-US"/>
+        </w:rPr>
+        <w:t xml:space="preserve">(*.py) </w:t>
+      </w:r>
+      <w:r>
+        <w:rPr>
+          <w:lang w:val="en-US"/>
+        </w:rPr>
+        <w:t>from the suews repository and put it the folder</w:t>
       </w:r>
       <w:r>
         <w:rPr>
           <w:lang w:val="en-US"/>
         </w:rPr>
         <w:t>.</w:t>
+      </w:r>
+      <w:r>
+        <w:rPr>
+          <w:lang w:val="en-US"/>
+        </w:rPr>
+        <w:t xml:space="preserve"> I</w:t>
+      </w:r>
+      <w:r>
+        <w:rPr>
+          <w:lang w:val="en-US"/>
+        </w:rPr>
+        <w:t>f</w:t>
+      </w:r>
+      <w:r>
+        <w:rPr>
+          <w:lang w:val="en-US"/>
+        </w:rPr>
+        <w:t xml:space="preserve"> you don’t have access to the repository talk to Fredrik Lindberg.</w:t>
       </w:r>
     </w:p>
     <w:p>
@@ -830,21 +819,28 @@
         <w:rPr>
           <w:lang w:val="en-US"/>
         </w:rPr>
-        <w:t xml:space="preserve">Download </w:t>
-      </w:r>
-      <w:proofErr w:type="spellStart"/>
-      <w:r>
-        <w:rPr>
-          <w:lang w:val="en-US"/>
-        </w:rPr>
-        <w:t>PyCharm</w:t>
-      </w:r>
-      <w:proofErr w:type="spellEnd"/>
-      <w:r>
-        <w:rPr>
-          <w:lang w:val="en-US"/>
-        </w:rPr>
-        <w:t xml:space="preserve"> professional and install</w:t>
+        <w:t>Download PyCharm professional (</w:t>
+      </w:r>
+      <w:hyperlink r:id="rId11" w:history="1">
+        <w:r>
+          <w:rPr>
+            <w:rStyle w:val="Hyperlink"/>
+            <w:lang w:val="en-US"/>
+          </w:rPr>
+          <w:t>https://www.jetbrains.com/pycharm/download/</w:t>
+        </w:r>
+      </w:hyperlink>
+      <w:r>
+        <w:rPr>
+          <w:lang w:val="en-US"/>
+        </w:rPr>
+        <w:t xml:space="preserve">) </w:t>
+      </w:r>
+      <w:r>
+        <w:rPr>
+          <w:lang w:val="en-US"/>
+        </w:rPr>
+        <w:t>and install</w:t>
       </w:r>
       <w:r>
         <w:rPr>
@@ -868,35 +864,13 @@
         <w:rPr>
           <w:lang w:val="en-US"/>
         </w:rPr>
-        <w:t xml:space="preserve">Start </w:t>
-      </w:r>
-      <w:proofErr w:type="spellStart"/>
-      <w:r>
-        <w:rPr>
-          <w:lang w:val="en-US"/>
-        </w:rPr>
-        <w:t>PyCharm</w:t>
-      </w:r>
-      <w:proofErr w:type="spellEnd"/>
-      <w:r>
-        <w:rPr>
-          <w:lang w:val="en-US"/>
-        </w:rPr>
-        <w:t xml:space="preserve"> and activate license using your </w:t>
-      </w:r>
-      <w:proofErr w:type="spellStart"/>
-      <w:r>
-        <w:rPr>
-          <w:lang w:val="en-US"/>
-        </w:rPr>
-        <w:t>JetBrains</w:t>
-      </w:r>
-      <w:proofErr w:type="spellEnd"/>
-      <w:r>
-        <w:rPr>
-          <w:lang w:val="en-US"/>
-        </w:rPr>
-        <w:t xml:space="preserve"> account.</w:t>
+        <w:t>Start PyCharm</w:t>
+      </w:r>
+      <w:r>
+        <w:rPr>
+          <w:lang w:val="en-US"/>
+        </w:rPr>
+        <w:t xml:space="preserve"> and activate license using your JetBrains account.</w:t>
       </w:r>
     </w:p>
     <w:p>
@@ -1012,7 +986,6 @@
         </w:rPr>
         <w:t xml:space="preserve">Search for </w:t>
       </w:r>
-      <w:proofErr w:type="spellStart"/>
       <w:r>
         <w:rPr>
           <w:b/>
@@ -1020,7 +993,6 @@
         </w:rPr>
         <w:t>numpy</w:t>
       </w:r>
-      <w:proofErr w:type="spellEnd"/>
       <w:r>
         <w:rPr>
           <w:lang w:val="en-US"/>
@@ -1057,7 +1029,6 @@
         </w:rPr>
         <w:t xml:space="preserve"> in the error message when you tried to install </w:t>
       </w:r>
-      <w:proofErr w:type="spellStart"/>
       <w:r>
         <w:rPr>
           <w:b/>
@@ -1065,7 +1036,6 @@
         </w:rPr>
         <w:t>numpy</w:t>
       </w:r>
-      <w:proofErr w:type="spellEnd"/>
       <w:r>
         <w:rPr>
           <w:lang w:val="en-US"/>
@@ -1094,14 +1064,7 @@
         <w:rPr>
           <w:lang w:val="en-US"/>
         </w:rPr>
-        <w:t xml:space="preserve">nstall </w:t>
-      </w:r>
-      <w:proofErr w:type="spellStart"/>
-      <w:r>
-        <w:rPr>
-          <w:lang w:val="en-US"/>
-        </w:rPr>
-        <w:t>mat</w:t>
+        <w:t>nstall mat</w:t>
       </w:r>
       <w:r>
         <w:rPr>
@@ -1115,7 +1078,6 @@
         </w:rPr>
         <w:t>lib</w:t>
       </w:r>
-      <w:proofErr w:type="spellEnd"/>
       <w:r>
         <w:rPr>
           <w:lang w:val="en-US"/>
@@ -1179,17 +1141,25 @@
           <w:b/>
           <w:lang w:val="en-US"/>
         </w:rPr>
-        <w:t xml:space="preserve">Python and </w:t>
-      </w:r>
-      <w:proofErr w:type="spellStart"/>
-      <w:r>
-        <w:rPr>
-          <w:b/>
-          <w:lang w:val="en-US"/>
-        </w:rPr>
-        <w:t>PyCharm</w:t>
-      </w:r>
-      <w:proofErr w:type="spellEnd"/>
+        <w:lastRenderedPageBreak/>
+        <w:br w:type="page"/>
+      </w:r>
+    </w:p>
+    <w:p>
+      <w:pPr>
+        <w:rPr>
+          <w:b/>
+          <w:lang w:val="en-US"/>
+        </w:rPr>
+      </w:pPr>
+      <w:r>
+        <w:rPr>
+          <w:b/>
+          <w:lang w:val="en-US"/>
+        </w:rPr>
+        <w:lastRenderedPageBreak/>
+        <w:t>Python and PyCharm</w:t>
+      </w:r>
       <w:r>
         <w:rPr>
           <w:b/>
@@ -1213,7 +1183,6 @@
         <w:rPr>
           <w:lang w:val="en-US"/>
         </w:rPr>
-        <w:lastRenderedPageBreak/>
         <w:t>Go to qgis.org and click on download. Choose the installation for advanced users (64-bit). Do an express desktop installation and use all other default settings. This give you a python installation with everything you need (pretty much).</w:t>
       </w:r>
     </w:p>
@@ -1232,21 +1201,19 @@
         <w:rPr>
           <w:lang w:val="en-US"/>
         </w:rPr>
-        <w:t xml:space="preserve">If you haven’t installed </w:t>
-      </w:r>
-      <w:proofErr w:type="spellStart"/>
-      <w:r>
-        <w:rPr>
-          <w:lang w:val="en-US"/>
-        </w:rPr>
-        <w:t>PyCharm</w:t>
-      </w:r>
-      <w:proofErr w:type="spellEnd"/>
-      <w:r>
-        <w:rPr>
-          <w:lang w:val="en-US"/>
-        </w:rPr>
-        <w:t>, follow set 3 through 5 above.</w:t>
+        <w:t xml:space="preserve">If you haven’t installed PyCharm, follow set </w:t>
+      </w:r>
+      <w:r>
+        <w:rPr>
+          <w:lang w:val="en-US"/>
+        </w:rPr>
+        <w:t>2</w:t>
+      </w:r>
+      <w:r>
+        <w:rPr>
+          <w:lang w:val="en-US"/>
+        </w:rPr>
+        <w:t xml:space="preserve"> through 5 above.</w:t>
       </w:r>
     </w:p>
     <w:p>
@@ -1276,7 +1243,19 @@
         <w:rPr>
           <w:lang w:val="en-US"/>
         </w:rPr>
-        <w:t>.bat) and edit it so that the paths on line 1 and 5 is correct.</w:t>
+        <w:t>.bat)</w:t>
+      </w:r>
+      <w:r>
+        <w:rPr>
+          <w:lang w:val="en-US"/>
+        </w:rPr>
+        <w:t>, put it in your folder created earlier</w:t>
+      </w:r>
+      <w:r>
+        <w:rPr>
+          <w:lang w:val="en-US"/>
+        </w:rPr>
+        <w:t xml:space="preserve"> and edit it so that the paths on line 1 and 5 is correct.</w:t>
       </w:r>
     </w:p>
     <w:p>
@@ -1300,21 +1279,7 @@
         <w:rPr>
           <w:lang w:val="en-US"/>
         </w:rPr>
-        <w:t xml:space="preserve">he possibility to use </w:t>
-      </w:r>
-      <w:proofErr w:type="spellStart"/>
-      <w:r>
-        <w:rPr>
-          <w:lang w:val="en-US"/>
-        </w:rPr>
-        <w:t>scipy</w:t>
-      </w:r>
-      <w:proofErr w:type="spellEnd"/>
-      <w:r>
-        <w:rPr>
-          <w:lang w:val="en-US"/>
-        </w:rPr>
-        <w:t xml:space="preserve"> etc.</w:t>
+        <w:t>he possibility to use scipy etc.</w:t>
       </w:r>
     </w:p>
     <w:p>
@@ -1351,7 +1316,17 @@
           <w:color w:val="FF0000"/>
           <w:lang w:val="en-US"/>
         </w:rPr>
-        <w:t>this is not used, see below</w:t>
+        <w:t>this is not used, see b</w:t>
+      </w:r>
+      <w:bookmarkStart w:id="1" w:name="_GoBack"/>
+      <w:bookmarkEnd w:id="1"/>
+      <w:r>
+        <w:rPr>
+          <w:b/>
+          <w:color w:val="FF0000"/>
+          <w:lang w:val="en-US"/>
+        </w:rPr>
+        <w:t>elow</w:t>
       </w:r>
       <w:r>
         <w:rPr>
@@ -1376,21 +1351,7 @@
         <w:rPr>
           <w:lang w:val="en-US"/>
         </w:rPr>
-        <w:t xml:space="preserve">In </w:t>
-      </w:r>
-      <w:proofErr w:type="spellStart"/>
-      <w:r>
-        <w:rPr>
-          <w:lang w:val="en-US"/>
-        </w:rPr>
-        <w:t>PyCharm</w:t>
-      </w:r>
-      <w:proofErr w:type="spellEnd"/>
-      <w:r>
-        <w:rPr>
-          <w:lang w:val="en-US"/>
-        </w:rPr>
-        <w:t>, add the</w:t>
+        <w:t>In PyCharm, add the</w:t>
       </w:r>
       <w:r>
         <w:rPr>
@@ -1429,7 +1390,7 @@
         </w:rPr>
         <w:t xml:space="preserve">Go to </w:t>
       </w:r>
-      <w:hyperlink r:id="rId9" w:history="1">
+      <w:hyperlink r:id="rId12" w:history="1">
         <w:r>
           <w:rPr>
             <w:rStyle w:val="Hyperlink"/>
@@ -1442,21 +1403,7 @@
         <w:rPr>
           <w:lang w:val="en-US"/>
         </w:rPr>
-        <w:t xml:space="preserve"> and download the appropriate py2exe package (.</w:t>
-      </w:r>
-      <w:proofErr w:type="spellStart"/>
-      <w:r>
-        <w:rPr>
-          <w:lang w:val="en-US"/>
-        </w:rPr>
-        <w:t>whl</w:t>
-      </w:r>
-      <w:proofErr w:type="spellEnd"/>
-      <w:r>
-        <w:rPr>
-          <w:lang w:val="en-US"/>
-        </w:rPr>
-        <w:t>).</w:t>
+        <w:t xml:space="preserve"> and download the appropriate py2exe package (.whl).</w:t>
       </w:r>
     </w:p>
     <w:p>
@@ -1485,31 +1432,13 @@
           <w:lang w:val="en-US"/>
         </w:rPr>
       </w:pPr>
-      <w:proofErr w:type="gramStart"/>
       <w:r>
         <w:rPr>
           <w:rFonts w:ascii="Arial" w:hAnsi="Arial" w:cs="Arial"/>
           <w:lang w:val="en-US"/>
         </w:rPr>
-        <w:t>pip</w:t>
-      </w:r>
-      <w:proofErr w:type="gramEnd"/>
-      <w:r>
-        <w:rPr>
-          <w:rFonts w:ascii="Arial" w:hAnsi="Arial" w:cs="Arial"/>
-          <w:lang w:val="en-US"/>
-        </w:rPr>
-        <w:t xml:space="preserve"> </w:t>
-      </w:r>
-      <w:proofErr w:type="spellStart"/>
-      <w:r>
-        <w:rPr>
-          <w:rFonts w:ascii="Arial" w:hAnsi="Arial" w:cs="Arial"/>
-          <w:lang w:val="en-US"/>
-        </w:rPr>
-        <w:t>name_of_whl_file</w:t>
-      </w:r>
-      <w:proofErr w:type="spellEnd"/>
+        <w:t>pip name_of_whl_file</w:t>
+      </w:r>
     </w:p>
     <w:p>
       <w:pPr>
@@ -1546,38 +1475,38 @@
           <w:lang w:val="en-US"/>
         </w:rPr>
       </w:pPr>
-      <w:proofErr w:type="gramStart"/>
       <w:r>
         <w:rPr>
           <w:rFonts w:ascii="Arial" w:hAnsi="Arial" w:cs="Arial"/>
           <w:lang w:val="en-US"/>
         </w:rPr>
-        <w:t>from</w:t>
-      </w:r>
-      <w:proofErr w:type="gramEnd"/>
-      <w:r>
+        <w:t>from distutils.core import setup</w:t>
+      </w:r>
+    </w:p>
+    <w:p>
+      <w:pPr>
+        <w:ind w:left="1276"/>
         <w:rPr>
           <w:rFonts w:ascii="Arial" w:hAnsi="Arial" w:cs="Arial"/>
           <w:lang w:val="en-US"/>
         </w:rPr>
-        <w:t xml:space="preserve"> </w:t>
-      </w:r>
-      <w:proofErr w:type="spellStart"/>
+      </w:pPr>
       <w:r>
         <w:rPr>
           <w:rFonts w:ascii="Arial" w:hAnsi="Arial" w:cs="Arial"/>
           <w:lang w:val="en-US"/>
         </w:rPr>
-        <w:t>distutils.core</w:t>
-      </w:r>
-      <w:proofErr w:type="spellEnd"/>
-      <w:r>
+        <w:t>import py2exe</w:t>
+      </w:r>
+    </w:p>
+    <w:p>
+      <w:pPr>
+        <w:ind w:left="1276"/>
         <w:rPr>
           <w:rFonts w:ascii="Arial" w:hAnsi="Arial" w:cs="Arial"/>
           <w:lang w:val="en-US"/>
         </w:rPr>
-        <w:t xml:space="preserve"> import setup</w:t>
-      </w:r>
+      </w:pPr>
     </w:p>
     <w:p>
       <w:pPr>
@@ -1587,55 +1516,12 @@
           <w:lang w:val="en-US"/>
         </w:rPr>
       </w:pPr>
-      <w:proofErr w:type="gramStart"/>
       <w:r>
         <w:rPr>
           <w:rFonts w:ascii="Arial" w:hAnsi="Arial" w:cs="Arial"/>
           <w:lang w:val="en-US"/>
         </w:rPr>
-        <w:t>import</w:t>
-      </w:r>
-      <w:proofErr w:type="gramEnd"/>
-      <w:r>
-        <w:rPr>
-          <w:rFonts w:ascii="Arial" w:hAnsi="Arial" w:cs="Arial"/>
-          <w:lang w:val="en-US"/>
-        </w:rPr>
-        <w:t xml:space="preserve"> py2exe</w:t>
-      </w:r>
-    </w:p>
-    <w:p>
-      <w:pPr>
-        <w:ind w:left="1276"/>
-        <w:rPr>
-          <w:rFonts w:ascii="Arial" w:hAnsi="Arial" w:cs="Arial"/>
-          <w:lang w:val="en-US"/>
-        </w:rPr>
-      </w:pPr>
-    </w:p>
-    <w:p>
-      <w:pPr>
-        <w:ind w:left="1276"/>
-        <w:rPr>
-          <w:rFonts w:ascii="Arial" w:hAnsi="Arial" w:cs="Arial"/>
-          <w:lang w:val="en-US"/>
-        </w:rPr>
-      </w:pPr>
-      <w:proofErr w:type="gramStart"/>
-      <w:r>
-        <w:rPr>
-          <w:rFonts w:ascii="Arial" w:hAnsi="Arial" w:cs="Arial"/>
-          <w:lang w:val="en-US"/>
-        </w:rPr>
-        <w:t>setup(</w:t>
-      </w:r>
-      <w:proofErr w:type="gramEnd"/>
-      <w:r>
-        <w:rPr>
-          <w:rFonts w:ascii="Arial" w:hAnsi="Arial" w:cs="Arial"/>
-          <w:lang w:val="en-US"/>
-        </w:rPr>
-        <w:t>console=['Suews_wrapper_v2015a.py'])</w:t>
+        <w:t>setup(console=['Suews_wrapper_v2015a.py'])</w:t>
       </w:r>
     </w:p>
     <w:p>
@@ -1664,23 +1550,7 @@
           <w:rFonts w:cs="Arial"/>
           <w:lang w:val="en-US"/>
         </w:rPr>
-        <w:t xml:space="preserve">From a command prompt (can use terminal in </w:t>
-      </w:r>
-      <w:proofErr w:type="spellStart"/>
-      <w:r>
-        <w:rPr>
-          <w:rFonts w:cs="Arial"/>
-          <w:lang w:val="en-US"/>
-        </w:rPr>
-        <w:t>PyCharm</w:t>
-      </w:r>
-      <w:proofErr w:type="spellEnd"/>
-      <w:r>
-        <w:rPr>
-          <w:rFonts w:cs="Arial"/>
-          <w:lang w:val="en-US"/>
-        </w:rPr>
-        <w:t>) write:</w:t>
+        <w:t>From a command prompt (can use terminal in PyCharm) write:</w:t>
       </w:r>
     </w:p>
     <w:p>
@@ -1691,21 +1561,12 @@
           <w:lang w:val="en-US"/>
         </w:rPr>
       </w:pPr>
-      <w:proofErr w:type="gramStart"/>
       <w:r>
         <w:rPr>
           <w:rFonts w:ascii="Arial" w:hAnsi="Arial" w:cs="Arial"/>
           <w:lang w:val="en-US"/>
         </w:rPr>
-        <w:t>python</w:t>
-      </w:r>
-      <w:proofErr w:type="gramEnd"/>
-      <w:r>
-        <w:rPr>
-          <w:rFonts w:ascii="Arial" w:hAnsi="Arial" w:cs="Arial"/>
-          <w:lang w:val="en-US"/>
-        </w:rPr>
-        <w:t xml:space="preserve"> setup.py install</w:t>
+        <w:t>python setup.py install</w:t>
       </w:r>
     </w:p>
     <w:p>
@@ -1745,21 +1606,12 @@
           <w:lang w:val="en-US"/>
         </w:rPr>
       </w:pPr>
-      <w:proofErr w:type="gramStart"/>
       <w:r>
         <w:rPr>
           <w:rFonts w:ascii="Arial" w:hAnsi="Arial" w:cs="Arial"/>
           <w:lang w:val="en-US"/>
         </w:rPr>
-        <w:t>python</w:t>
-      </w:r>
-      <w:proofErr w:type="gramEnd"/>
-      <w:r>
-        <w:rPr>
-          <w:rFonts w:ascii="Arial" w:hAnsi="Arial" w:cs="Arial"/>
-          <w:lang w:val="en-US"/>
-        </w:rPr>
-        <w:t xml:space="preserve"> setup.py py2exe</w:t>
+        <w:t>python setup.py py2exe</w:t>
       </w:r>
     </w:p>
     <w:p>
@@ -1829,7 +1681,6 @@
         </w:rPr>
         <w:t xml:space="preserve">How to make standalone application using </w:t>
       </w:r>
-      <w:proofErr w:type="spellStart"/>
       <w:r>
         <w:rPr>
           <w:b/>
@@ -1851,20 +1702,12 @@
         </w:rPr>
         <w:t>installer</w:t>
       </w:r>
-      <w:proofErr w:type="spellEnd"/>
-      <w:r>
-        <w:rPr>
-          <w:b/>
-          <w:lang w:val="en-US"/>
-        </w:rPr>
-        <w:t xml:space="preserve"> </w:t>
-      </w:r>
-      <w:r>
-        <w:rPr>
-          <w:b/>
-          <w:lang w:val="en-US"/>
-        </w:rPr>
-        <w:t>(</w:t>
+      <w:r>
+        <w:rPr>
+          <w:b/>
+          <w:lang w:val="en-US"/>
+        </w:rPr>
+        <w:t xml:space="preserve"> (</w:t>
       </w:r>
       <w:r>
         <w:rPr>
@@ -1915,6 +1758,7 @@
         <w:rPr>
           <w:lang w:val="en-US"/>
         </w:rPr>
+        <w:lastRenderedPageBreak/>
         <w:t xml:space="preserve">You need to add the path to where pip.exe is located (usually C:\Python27\Scripts\). If you don’t know how to add a path in your environment settings you can </w:t>
       </w:r>
       <w:r>
@@ -1938,13 +1782,11 @@
           <w:lang w:val="en-US"/>
         </w:rPr>
       </w:pPr>
-      <w:proofErr w:type="gramStart"/>
       <w:r>
         <w:rPr>
           <w:rFonts w:ascii="Arial" w:hAnsi="Arial" w:cs="Arial"/>
           <w:lang w:val="en-US"/>
         </w:rPr>
-        <w:lastRenderedPageBreak/>
         <w:t>p</w:t>
       </w:r>
       <w:r>
@@ -1952,15 +1794,7 @@
           <w:rFonts w:ascii="Arial" w:hAnsi="Arial" w:cs="Arial"/>
           <w:lang w:val="en-US"/>
         </w:rPr>
-        <w:t>ath</w:t>
-      </w:r>
-      <w:proofErr w:type="gramEnd"/>
-      <w:r>
-        <w:rPr>
-          <w:rFonts w:ascii="Arial" w:hAnsi="Arial" w:cs="Arial"/>
-          <w:lang w:val="en-US"/>
-        </w:rPr>
-        <w:t xml:space="preserve"> %PATH%;C:\</w:t>
+        <w:t>ath %PATH%;C:\</w:t>
       </w:r>
       <w:r>
         <w:rPr>
@@ -1985,15 +1819,7 @@
         <w:rPr>
           <w:lang w:val="en-US"/>
         </w:rPr>
-        <w:t>In the same command prompt,</w:t>
-      </w:r>
-      <w:bookmarkStart w:id="0" w:name="_GoBack"/>
-      <w:bookmarkEnd w:id="0"/>
-      <w:r>
-        <w:rPr>
-          <w:lang w:val="en-US"/>
-        </w:rPr>
-        <w:t xml:space="preserve"> write:</w:t>
+        <w:t>In the same command prompt, write:</w:t>
       </w:r>
       <w:r>
         <w:rPr>
@@ -2010,31 +1836,13 @@
           <w:lang w:val="en-US"/>
         </w:rPr>
       </w:pPr>
-      <w:proofErr w:type="gramStart"/>
       <w:r>
         <w:rPr>
           <w:rFonts w:ascii="Arial" w:hAnsi="Arial" w:cs="Arial"/>
           <w:lang w:val="en-US"/>
         </w:rPr>
-        <w:t>pip</w:t>
-      </w:r>
-      <w:proofErr w:type="gramEnd"/>
-      <w:r>
-        <w:rPr>
-          <w:rFonts w:ascii="Arial" w:hAnsi="Arial" w:cs="Arial"/>
-          <w:lang w:val="en-US"/>
-        </w:rPr>
-        <w:t xml:space="preserve"> install </w:t>
-      </w:r>
-      <w:proofErr w:type="spellStart"/>
-      <w:r>
-        <w:rPr>
-          <w:rFonts w:ascii="Arial" w:hAnsi="Arial" w:cs="Arial"/>
-          <w:lang w:val="en-US"/>
-        </w:rPr>
-        <w:t>pyinstaller</w:t>
-      </w:r>
-      <w:proofErr w:type="spellEnd"/>
+        <w:t>pip install pyinstaller</w:t>
+      </w:r>
     </w:p>
     <w:p>
       <w:pPr>
@@ -2068,30 +1876,12 @@
           <w:lang w:val="en-US"/>
         </w:rPr>
       </w:pPr>
-      <w:proofErr w:type="spellStart"/>
-      <w:proofErr w:type="gramStart"/>
       <w:r>
         <w:rPr>
           <w:rFonts w:ascii="Arial" w:hAnsi="Arial" w:cs="Arial"/>
           <w:lang w:val="en-US"/>
         </w:rPr>
-        <w:t>p</w:t>
-      </w:r>
-      <w:r>
-        <w:rPr>
-          <w:rFonts w:ascii="Arial" w:hAnsi="Arial" w:cs="Arial"/>
-          <w:lang w:val="en-US"/>
-        </w:rPr>
-        <w:t>yinstaller</w:t>
-      </w:r>
-      <w:proofErr w:type="spellEnd"/>
-      <w:proofErr w:type="gramEnd"/>
-      <w:r>
-        <w:rPr>
-          <w:rFonts w:ascii="Arial" w:hAnsi="Arial" w:cs="Arial"/>
-          <w:lang w:val="en-US"/>
-        </w:rPr>
-        <w:t xml:space="preserve"> suews_wrapper_v3.py</w:t>
+        <w:t>pyinstaller suews_wrapper_v3.py</w:t>
       </w:r>
     </w:p>
     <w:p>
@@ -2110,7 +1900,7 @@
       </w:pPr>
     </w:p>
     <w:sectPr>
-      <w:headerReference w:type="default" r:id="rId10"/>
+      <w:headerReference w:type="default" r:id="rId13"/>
       <w:pgSz w:w="11906" w:h="16838"/>
       <w:pgMar w:top="1417" w:right="1417" w:bottom="1417" w:left="1417" w:header="708" w:footer="708" w:gutter="0"/>
       <w:cols w:space="708"/>
@@ -2118,6 +1908,33 @@
     </w:sectPr>
   </w:body>
 </w:document>
+</file>
+
+<file path=word/comments.xml><?xml version="1.0" encoding="utf-8"?>
+<w:comments xmlns:wpc="http://schemas.microsoft.com/office/word/2010/wordprocessingCanvas" xmlns:mc="http://schemas.openxmlformats.org/markup-compatibility/2006" xmlns:o="urn:schemas-microsoft-com:office:office" xmlns:r="http://schemas.openxmlformats.org/officeDocument/2006/relationships" xmlns:m="http://schemas.openxmlformats.org/officeDocument/2006/math" xmlns:v="urn:schemas-microsoft-com:vml" xmlns:wp14="http://schemas.microsoft.com/office/word/2010/wordprocessingDrawing" xmlns:wp="http://schemas.openxmlformats.org/drawingml/2006/wordprocessingDrawing" xmlns:w10="urn:schemas-microsoft-com:office:word" xmlns:w="http://schemas.openxmlformats.org/wordprocessingml/2006/main" xmlns:w14="http://schemas.microsoft.com/office/word/2010/wordml" xmlns:w15="http://schemas.microsoft.com/office/word/2012/wordml" xmlns:wpg="http://schemas.microsoft.com/office/word/2010/wordprocessingGroup" xmlns:wpi="http://schemas.microsoft.com/office/word/2010/wordprocessingInk" xmlns:wne="http://schemas.microsoft.com/office/word/2006/wordml" xmlns:wps="http://schemas.microsoft.com/office/word/2010/wordprocessingShape" mc:Ignorable="w14 w15 wp14">
+  <w:comment w:id="0" w:author="Frans Olofson" w:date="2015-04-23T11:24:00Z" w:initials="FO">
+    <w:p>
+      <w:pPr>
+        <w:pStyle w:val="CommentText"/>
+      </w:pPr>
+      <w:r>
+        <w:rPr>
+          <w:rStyle w:val="CommentReference"/>
+        </w:rPr>
+        <w:annotationRef/>
+      </w:r>
+      <w:r>
+        <w:t>lite oklart hur man gör detta, till vilket ställe/ftp skall man ansluta? det finns flera versioner av merparten av dessa paket</w:t>
+      </w:r>
+    </w:p>
+  </w:comment>
+</w:comments>
+</file>
+
+<file path=word/commentsExtended.xml><?xml version="1.0" encoding="utf-8"?>
+<w15:commentsEx xmlns:wpc="http://schemas.microsoft.com/office/word/2010/wordprocessingCanvas" xmlns:mc="http://schemas.openxmlformats.org/markup-compatibility/2006" xmlns:o="urn:schemas-microsoft-com:office:office" xmlns:r="http://schemas.openxmlformats.org/officeDocument/2006/relationships" xmlns:m="http://schemas.openxmlformats.org/officeDocument/2006/math" xmlns:v="urn:schemas-microsoft-com:vml" xmlns:wp14="http://schemas.microsoft.com/office/word/2010/wordprocessingDrawing" xmlns:wp="http://schemas.openxmlformats.org/drawingml/2006/wordprocessingDrawing" xmlns:w10="urn:schemas-microsoft-com:office:word" xmlns:w="http://schemas.openxmlformats.org/wordprocessingml/2006/main" xmlns:w14="http://schemas.microsoft.com/office/word/2010/wordml" xmlns:w15="http://schemas.microsoft.com/office/word/2012/wordml" xmlns:wpg="http://schemas.microsoft.com/office/word/2010/wordprocessingGroup" xmlns:wpi="http://schemas.microsoft.com/office/word/2010/wordprocessingInk" xmlns:wne="http://schemas.microsoft.com/office/word/2006/wordml" xmlns:wps="http://schemas.microsoft.com/office/word/2010/wordprocessingShape" mc:Ignorable="w14 w15 wp14">
+  <w15:commentEx w15:paraId="32A4D06D" w15:done="0"/>
+</w15:commentsEx>
 </file>
 
 <file path=word/endnotes.xml><?xml version="1.0" encoding="utf-8"?>
@@ -3401,6 +3218,116 @@
     <w:uiPriority w:val="99"/>
     <w:rsid w:val="00CC5C6D"/>
   </w:style>
+  <w:style w:type="character" w:styleId="FollowedHyperlink">
+    <w:name w:val="FollowedHyperlink"/>
+    <w:basedOn w:val="DefaultParagraphFont"/>
+    <w:uiPriority w:val="99"/>
+    <w:semiHidden/>
+    <w:unhideWhenUsed/>
+    <w:rsid w:val="00FF63E9"/>
+    <w:rPr>
+      <w:color w:val="954F72" w:themeColor="followedHyperlink"/>
+      <w:u w:val="single"/>
+    </w:rPr>
+  </w:style>
+  <w:style w:type="character" w:styleId="CommentReference">
+    <w:name w:val="annotation reference"/>
+    <w:basedOn w:val="DefaultParagraphFont"/>
+    <w:uiPriority w:val="99"/>
+    <w:semiHidden/>
+    <w:unhideWhenUsed/>
+    <w:rsid w:val="003677A9"/>
+    <w:rPr>
+      <w:sz w:val="16"/>
+      <w:szCs w:val="16"/>
+    </w:rPr>
+  </w:style>
+  <w:style w:type="paragraph" w:styleId="CommentText">
+    <w:name w:val="annotation text"/>
+    <w:basedOn w:val="Normal"/>
+    <w:link w:val="CommentTextChar"/>
+    <w:uiPriority w:val="99"/>
+    <w:semiHidden/>
+    <w:unhideWhenUsed/>
+    <w:rsid w:val="003677A9"/>
+    <w:pPr>
+      <w:spacing w:line="240" w:lineRule="auto"/>
+    </w:pPr>
+    <w:rPr>
+      <w:sz w:val="20"/>
+      <w:szCs w:val="20"/>
+    </w:rPr>
+  </w:style>
+  <w:style w:type="character" w:customStyle="1" w:styleId="CommentTextChar">
+    <w:name w:val="Comment Text Char"/>
+    <w:basedOn w:val="DefaultParagraphFont"/>
+    <w:link w:val="CommentText"/>
+    <w:uiPriority w:val="99"/>
+    <w:semiHidden/>
+    <w:rsid w:val="003677A9"/>
+    <w:rPr>
+      <w:sz w:val="20"/>
+      <w:szCs w:val="20"/>
+    </w:rPr>
+  </w:style>
+  <w:style w:type="paragraph" w:styleId="CommentSubject">
+    <w:name w:val="annotation subject"/>
+    <w:basedOn w:val="CommentText"/>
+    <w:next w:val="CommentText"/>
+    <w:link w:val="CommentSubjectChar"/>
+    <w:uiPriority w:val="99"/>
+    <w:semiHidden/>
+    <w:unhideWhenUsed/>
+    <w:rsid w:val="003677A9"/>
+    <w:rPr>
+      <w:b/>
+      <w:bCs/>
+    </w:rPr>
+  </w:style>
+  <w:style w:type="character" w:customStyle="1" w:styleId="CommentSubjectChar">
+    <w:name w:val="Comment Subject Char"/>
+    <w:basedOn w:val="CommentTextChar"/>
+    <w:link w:val="CommentSubject"/>
+    <w:uiPriority w:val="99"/>
+    <w:semiHidden/>
+    <w:rsid w:val="003677A9"/>
+    <w:rPr>
+      <w:b/>
+      <w:bCs/>
+      <w:sz w:val="20"/>
+      <w:szCs w:val="20"/>
+    </w:rPr>
+  </w:style>
+  <w:style w:type="paragraph" w:styleId="BalloonText">
+    <w:name w:val="Balloon Text"/>
+    <w:basedOn w:val="Normal"/>
+    <w:link w:val="BalloonTextChar"/>
+    <w:uiPriority w:val="99"/>
+    <w:semiHidden/>
+    <w:unhideWhenUsed/>
+    <w:rsid w:val="003677A9"/>
+    <w:pPr>
+      <w:spacing w:after="0" w:line="240" w:lineRule="auto"/>
+    </w:pPr>
+    <w:rPr>
+      <w:rFonts w:ascii="Tahoma" w:hAnsi="Tahoma" w:cs="Tahoma"/>
+      <w:sz w:val="16"/>
+      <w:szCs w:val="16"/>
+    </w:rPr>
+  </w:style>
+  <w:style w:type="character" w:customStyle="1" w:styleId="BalloonTextChar">
+    <w:name w:val="Balloon Text Char"/>
+    <w:basedOn w:val="DefaultParagraphFont"/>
+    <w:link w:val="BalloonText"/>
+    <w:uiPriority w:val="99"/>
+    <w:semiHidden/>
+    <w:rsid w:val="003677A9"/>
+    <w:rPr>
+      <w:rFonts w:ascii="Tahoma" w:hAnsi="Tahoma" w:cs="Tahoma"/>
+      <w:sz w:val="16"/>
+      <w:szCs w:val="16"/>
+    </w:rPr>
+  </w:style>
 </w:styles>
 </file>
 

</xml_diff>

<commit_message>
Wrapper update. Now gridcode is not used if only one metfile is used. New output columns.
</commit_message>
<xml_diff>
--- a/How to setup stuff on Windows.docx
+++ b/How to setup stuff on Windows.docx
@@ -1,6 +1,6 @@
 
 <file path=word/document.xml><?xml version="1.0" encoding="utf-8"?>
-<w:document xmlns:wpc="http://schemas.microsoft.com/office/word/2010/wordprocessingCanvas" xmlns:mc="http://schemas.openxmlformats.org/markup-compatibility/2006" xmlns:o="urn:schemas-microsoft-com:office:office" xmlns:r="http://schemas.openxmlformats.org/officeDocument/2006/relationships" xmlns:m="http://schemas.openxmlformats.org/officeDocument/2006/math" xmlns:v="urn:schemas-microsoft-com:vml" xmlns:wp14="http://schemas.microsoft.com/office/word/2010/wordprocessingDrawing" xmlns:wp="http://schemas.openxmlformats.org/drawingml/2006/wordprocessingDrawing" xmlns:w10="urn:schemas-microsoft-com:office:word" xmlns:w="http://schemas.openxmlformats.org/wordprocessingml/2006/main" xmlns:w14="http://schemas.microsoft.com/office/word/2010/wordml" xmlns:w15="http://schemas.microsoft.com/office/word/2012/wordml" xmlns:wpg="http://schemas.microsoft.com/office/word/2010/wordprocessingGroup" xmlns:wpi="http://schemas.microsoft.com/office/word/2010/wordprocessingInk" xmlns:wne="http://schemas.microsoft.com/office/word/2006/wordml" xmlns:wps="http://schemas.microsoft.com/office/word/2010/wordprocessingShape" mc:Ignorable="w14 w15 wp14">
+<w:document xmlns:wpc="http://schemas.microsoft.com/office/word/2010/wordprocessingCanvas" xmlns:mc="http://schemas.openxmlformats.org/markup-compatibility/2006" xmlns:o="urn:schemas-microsoft-com:office:office" xmlns:r="http://schemas.openxmlformats.org/officeDocument/2006/relationships" xmlns:m="http://schemas.openxmlformats.org/officeDocument/2006/math" xmlns:v="urn:schemas-microsoft-com:vml" xmlns:wp14="http://schemas.microsoft.com/office/word/2010/wordprocessingDrawing" xmlns:wp="http://schemas.openxmlformats.org/drawingml/2006/wordprocessingDrawing" xmlns:w10="urn:schemas-microsoft-com:office:word" xmlns:w="http://schemas.openxmlformats.org/wordprocessingml/2006/main" xmlns:w14="http://schemas.microsoft.com/office/word/2010/wordml" xmlns:wpg="http://schemas.microsoft.com/office/word/2010/wordprocessingGroup" xmlns:wpi="http://schemas.microsoft.com/office/word/2010/wordprocessingInk" xmlns:wne="http://schemas.microsoft.com/office/word/2006/wordml" xmlns:wps="http://schemas.microsoft.com/office/word/2010/wordprocessingShape" mc:Ignorable="w14 wp14">
   <w:body>
     <w:p>
       <w:pPr>
@@ -18,7 +18,7 @@
           <w:szCs w:val="28"/>
           <w:lang w:val="en-US"/>
         </w:rPr>
-        <w:t>How to setup</w:t>
+        <w:t xml:space="preserve"> </w:t>
       </w:r>
       <w:r>
         <w:rPr>
@@ -27,7 +27,7 @@
           <w:szCs w:val="28"/>
           <w:lang w:val="en-US"/>
         </w:rPr>
-        <w:t xml:space="preserve"> stuff</w:t>
+        <w:t>How to setup</w:t>
       </w:r>
       <w:r>
         <w:rPr>
@@ -36,7 +36,7 @@
           <w:szCs w:val="28"/>
           <w:lang w:val="en-US"/>
         </w:rPr>
-        <w:t xml:space="preserve"> </w:t>
+        <w:t xml:space="preserve"> stuff</w:t>
       </w:r>
       <w:r>
         <w:rPr>
@@ -45,6 +45,15 @@
           <w:szCs w:val="28"/>
           <w:lang w:val="en-US"/>
         </w:rPr>
+        <w:t xml:space="preserve"> </w:t>
+      </w:r>
+      <w:r>
+        <w:rPr>
+          <w:b/>
+          <w:sz w:val="28"/>
+          <w:szCs w:val="28"/>
+          <w:lang w:val="en-US"/>
+        </w:rPr>
         <w:t>on Windows</w:t>
       </w:r>
     </w:p>
@@ -55,12 +64,23 @@
           <w:lang w:val="en-US"/>
         </w:rPr>
       </w:pPr>
-      <w:r>
-        <w:rPr>
-          <w:b/>
-          <w:lang w:val="en-US"/>
-        </w:rPr>
-        <w:t xml:space="preserve">gfortran </w:t>
+      <w:proofErr w:type="spellStart"/>
+      <w:proofErr w:type="gramStart"/>
+      <w:r>
+        <w:rPr>
+          <w:b/>
+          <w:lang w:val="en-US"/>
+        </w:rPr>
+        <w:t>gfortran</w:t>
+      </w:r>
+      <w:proofErr w:type="spellEnd"/>
+      <w:proofErr w:type="gramEnd"/>
+      <w:r>
+        <w:rPr>
+          <w:b/>
+          <w:lang w:val="en-US"/>
+        </w:rPr>
+        <w:t xml:space="preserve"> </w:t>
       </w:r>
       <w:r>
         <w:rPr>
@@ -100,7 +120,7 @@
         </w:rPr>
         <w:t xml:space="preserve">. You need to make sure that you install </w:t>
       </w:r>
-      <w:commentRangeStart w:id="0"/>
+      <w:proofErr w:type="spellStart"/>
       <w:r>
         <w:rPr>
           <w:i/>
@@ -108,6 +128,7 @@
         </w:rPr>
         <w:t>gfortran</w:t>
       </w:r>
+      <w:proofErr w:type="spellEnd"/>
       <w:r>
         <w:rPr>
           <w:lang w:val="en-US"/>
@@ -127,6 +148,7 @@
         </w:rPr>
         <w:t xml:space="preserve">, </w:t>
       </w:r>
+      <w:proofErr w:type="spellStart"/>
       <w:r>
         <w:rPr>
           <w:i/>
@@ -134,6 +156,7 @@
         </w:rPr>
         <w:t>gdb</w:t>
       </w:r>
+      <w:proofErr w:type="spellEnd"/>
       <w:r>
         <w:rPr>
           <w:lang w:val="en-US"/>
@@ -153,6 +176,7 @@
         </w:rPr>
         <w:t xml:space="preserve"> and </w:t>
       </w:r>
+      <w:proofErr w:type="spellStart"/>
       <w:r>
         <w:rPr>
           <w:i/>
@@ -160,13 +184,9 @@
         </w:rPr>
         <w:t>gcc</w:t>
       </w:r>
-      <w:commentRangeEnd w:id="0"/>
-      <w:r>
-        <w:rPr>
-          <w:rStyle w:val="CommentReference"/>
-        </w:rPr>
-        <w:commentReference w:id="0"/>
-      </w:r>
+      <w:bookmarkStart w:id="0" w:name="_GoBack"/>
+      <w:bookmarkEnd w:id="0"/>
+      <w:proofErr w:type="spellEnd"/>
       <w:r>
         <w:rPr>
           <w:lang w:val="en-US"/>
@@ -301,7 +321,7 @@
         </w:rPr>
         <w:t xml:space="preserve">eans from </w:t>
       </w:r>
-      <w:hyperlink r:id="rId9" w:history="1">
+      <w:hyperlink r:id="rId8" w:history="1">
         <w:r>
           <w:rPr>
             <w:rStyle w:val="Hyperlink"/>
@@ -442,7 +462,21 @@
         <w:rPr>
           <w:lang w:val="en-US"/>
         </w:rPr>
-        <w:t>: Another nice thing to do is to use gfortran from your cluster on your windows PC. Do the following:</w:t>
+        <w:t xml:space="preserve">: Another nice thing to do is to use </w:t>
+      </w:r>
+      <w:proofErr w:type="spellStart"/>
+      <w:r>
+        <w:rPr>
+          <w:lang w:val="en-US"/>
+        </w:rPr>
+        <w:t>gfortran</w:t>
+      </w:r>
+      <w:proofErr w:type="spellEnd"/>
+      <w:r>
+        <w:rPr>
+          <w:lang w:val="en-US"/>
+        </w:rPr>
+        <w:t xml:space="preserve"> from your cluster on your windows PC. Do the following:</w:t>
       </w:r>
     </w:p>
     <w:p>
@@ -460,7 +494,21 @@
         <w:rPr>
           <w:lang w:val="en-US"/>
         </w:rPr>
-        <w:t>In Netbeans, go to</w:t>
+        <w:t xml:space="preserve">In </w:t>
+      </w:r>
+      <w:proofErr w:type="spellStart"/>
+      <w:r>
+        <w:rPr>
+          <w:lang w:val="en-US"/>
+        </w:rPr>
+        <w:t>Netbeans</w:t>
+      </w:r>
+      <w:proofErr w:type="spellEnd"/>
+      <w:r>
+        <w:rPr>
+          <w:lang w:val="en-US"/>
+        </w:rPr>
+        <w:t>, go to</w:t>
       </w:r>
       <w:r>
         <w:rPr>
@@ -578,8 +626,17 @@
           <w:b/>
           <w:lang w:val="en-US"/>
         </w:rPr>
-        <w:t>Python and PyCharm</w:t>
-      </w:r>
+        <w:t xml:space="preserve">Python and </w:t>
+      </w:r>
+      <w:proofErr w:type="spellStart"/>
+      <w:r>
+        <w:rPr>
+          <w:b/>
+          <w:lang w:val="en-US"/>
+        </w:rPr>
+        <w:t>PyCharm</w:t>
+      </w:r>
+      <w:proofErr w:type="spellEnd"/>
       <w:r>
         <w:rPr>
           <w:b/>
@@ -627,9 +684,37 @@
         <w:rPr>
           <w:lang w:val="en-US"/>
         </w:rPr>
-        <w:t xml:space="preserve">Visit JetBrain, Pycharm website and obtain a student account (go to buy and renew, </w:t>
-      </w:r>
-      <w:hyperlink r:id="rId10" w:history="1">
+        <w:t xml:space="preserve">Visit </w:t>
+      </w:r>
+      <w:proofErr w:type="spellStart"/>
+      <w:r>
+        <w:rPr>
+          <w:lang w:val="en-US"/>
+        </w:rPr>
+        <w:t>JetBrain</w:t>
+      </w:r>
+      <w:proofErr w:type="spellEnd"/>
+      <w:r>
+        <w:rPr>
+          <w:lang w:val="en-US"/>
+        </w:rPr>
+        <w:t xml:space="preserve">, </w:t>
+      </w:r>
+      <w:proofErr w:type="spellStart"/>
+      <w:r>
+        <w:rPr>
+          <w:lang w:val="en-US"/>
+        </w:rPr>
+        <w:t>Pycharm</w:t>
+      </w:r>
+      <w:proofErr w:type="spellEnd"/>
+      <w:r>
+        <w:rPr>
+          <w:lang w:val="en-US"/>
+        </w:rPr>
+        <w:t xml:space="preserve"> website and obtain a student account (go to buy and renew, </w:t>
+      </w:r>
+      <w:hyperlink r:id="rId9" w:history="1">
         <w:r>
           <w:rPr>
             <w:rStyle w:val="Hyperlink"/>
@@ -771,13 +856,41 @@
         <w:rPr>
           <w:lang w:val="en-US"/>
         </w:rPr>
-        <w:t xml:space="preserve">(*.py) </w:t>
-      </w:r>
-      <w:r>
-        <w:rPr>
-          <w:lang w:val="en-US"/>
-        </w:rPr>
-        <w:t>from the suews repository and put it the folder</w:t>
+        <w:t>(*.</w:t>
+      </w:r>
+      <w:proofErr w:type="spellStart"/>
+      <w:r>
+        <w:rPr>
+          <w:lang w:val="en-US"/>
+        </w:rPr>
+        <w:t>py</w:t>
+      </w:r>
+      <w:proofErr w:type="spellEnd"/>
+      <w:r>
+        <w:rPr>
+          <w:lang w:val="en-US"/>
+        </w:rPr>
+        <w:t xml:space="preserve">) </w:t>
+      </w:r>
+      <w:r>
+        <w:rPr>
+          <w:lang w:val="en-US"/>
+        </w:rPr>
+        <w:t xml:space="preserve">from the </w:t>
+      </w:r>
+      <w:proofErr w:type="spellStart"/>
+      <w:r>
+        <w:rPr>
+          <w:lang w:val="en-US"/>
+        </w:rPr>
+        <w:t>suews</w:t>
+      </w:r>
+      <w:proofErr w:type="spellEnd"/>
+      <w:r>
+        <w:rPr>
+          <w:lang w:val="en-US"/>
+        </w:rPr>
+        <w:t xml:space="preserve"> repository and put it the folder</w:t>
       </w:r>
       <w:r>
         <w:rPr>
@@ -819,9 +932,23 @@
         <w:rPr>
           <w:lang w:val="en-US"/>
         </w:rPr>
-        <w:t>Download PyCharm professional (</w:t>
-      </w:r>
-      <w:hyperlink r:id="rId11" w:history="1">
+        <w:t xml:space="preserve">Download </w:t>
+      </w:r>
+      <w:proofErr w:type="spellStart"/>
+      <w:r>
+        <w:rPr>
+          <w:lang w:val="en-US"/>
+        </w:rPr>
+        <w:t>PyCharm</w:t>
+      </w:r>
+      <w:proofErr w:type="spellEnd"/>
+      <w:r>
+        <w:rPr>
+          <w:lang w:val="en-US"/>
+        </w:rPr>
+        <w:t xml:space="preserve"> professional (</w:t>
+      </w:r>
+      <w:hyperlink r:id="rId10" w:history="1">
         <w:r>
           <w:rPr>
             <w:rStyle w:val="Hyperlink"/>
@@ -864,13 +991,35 @@
         <w:rPr>
           <w:lang w:val="en-US"/>
         </w:rPr>
-        <w:t>Start PyCharm</w:t>
-      </w:r>
-      <w:r>
-        <w:rPr>
-          <w:lang w:val="en-US"/>
-        </w:rPr>
-        <w:t xml:space="preserve"> and activate license using your JetBrains account.</w:t>
+        <w:t xml:space="preserve">Start </w:t>
+      </w:r>
+      <w:proofErr w:type="spellStart"/>
+      <w:r>
+        <w:rPr>
+          <w:lang w:val="en-US"/>
+        </w:rPr>
+        <w:t>PyCharm</w:t>
+      </w:r>
+      <w:proofErr w:type="spellEnd"/>
+      <w:r>
+        <w:rPr>
+          <w:lang w:val="en-US"/>
+        </w:rPr>
+        <w:t xml:space="preserve"> and activate license using your </w:t>
+      </w:r>
+      <w:proofErr w:type="spellStart"/>
+      <w:r>
+        <w:rPr>
+          <w:lang w:val="en-US"/>
+        </w:rPr>
+        <w:t>JetBrains</w:t>
+      </w:r>
+      <w:proofErr w:type="spellEnd"/>
+      <w:r>
+        <w:rPr>
+          <w:lang w:val="en-US"/>
+        </w:rPr>
+        <w:t xml:space="preserve"> account.</w:t>
       </w:r>
     </w:p>
     <w:p>
@@ -986,6 +1135,7 @@
         </w:rPr>
         <w:t xml:space="preserve">Search for </w:t>
       </w:r>
+      <w:proofErr w:type="spellStart"/>
       <w:r>
         <w:rPr>
           <w:b/>
@@ -993,6 +1143,7 @@
         </w:rPr>
         <w:t>numpy</w:t>
       </w:r>
+      <w:proofErr w:type="spellEnd"/>
       <w:r>
         <w:rPr>
           <w:lang w:val="en-US"/>
@@ -1029,6 +1180,7 @@
         </w:rPr>
         <w:t xml:space="preserve"> in the error message when you tried to install </w:t>
       </w:r>
+      <w:proofErr w:type="spellStart"/>
       <w:r>
         <w:rPr>
           <w:b/>
@@ -1036,6 +1188,7 @@
         </w:rPr>
         <w:t>numpy</w:t>
       </w:r>
+      <w:proofErr w:type="spellEnd"/>
       <w:r>
         <w:rPr>
           <w:lang w:val="en-US"/>
@@ -1064,7 +1217,14 @@
         <w:rPr>
           <w:lang w:val="en-US"/>
         </w:rPr>
-        <w:t>nstall mat</w:t>
+        <w:t xml:space="preserve">nstall </w:t>
+      </w:r>
+      <w:proofErr w:type="spellStart"/>
+      <w:r>
+        <w:rPr>
+          <w:lang w:val="en-US"/>
+        </w:rPr>
+        <w:t>mat</w:t>
       </w:r>
       <w:r>
         <w:rPr>
@@ -1078,6 +1238,7 @@
         </w:rPr>
         <w:t>lib</w:t>
       </w:r>
+      <w:proofErr w:type="spellEnd"/>
       <w:r>
         <w:rPr>
           <w:lang w:val="en-US"/>
@@ -1158,8 +1319,17 @@
           <w:lang w:val="en-US"/>
         </w:rPr>
         <w:lastRenderedPageBreak/>
-        <w:t>Python and PyCharm</w:t>
-      </w:r>
+        <w:t xml:space="preserve">Python and </w:t>
+      </w:r>
+      <w:proofErr w:type="spellStart"/>
+      <w:r>
+        <w:rPr>
+          <w:b/>
+          <w:lang w:val="en-US"/>
+        </w:rPr>
+        <w:t>PyCharm</w:t>
+      </w:r>
+      <w:proofErr w:type="spellEnd"/>
       <w:r>
         <w:rPr>
           <w:b/>
@@ -1183,7 +1353,21 @@
         <w:rPr>
           <w:lang w:val="en-US"/>
         </w:rPr>
-        <w:t>Go to qgis.org and click on download. Choose the installation for advanced users (64-bit). Do an express desktop installation and use all other default settings. This give you a python installation with everything you need (pretty much).</w:t>
+        <w:t xml:space="preserve">Go to qgis.org and click on download. Choose the installation for advanced users (64-bit). Do an express desktop installation and use all other default settings. </w:t>
+      </w:r>
+      <w:proofErr w:type="gramStart"/>
+      <w:r>
+        <w:rPr>
+          <w:lang w:val="en-US"/>
+        </w:rPr>
+        <w:t>This give</w:t>
+      </w:r>
+      <w:proofErr w:type="gramEnd"/>
+      <w:r>
+        <w:rPr>
+          <w:lang w:val="en-US"/>
+        </w:rPr>
+        <w:t xml:space="preserve"> you a python installation with everything you need (pretty much).</w:t>
       </w:r>
     </w:p>
     <w:p>
@@ -1201,7 +1385,21 @@
         <w:rPr>
           <w:lang w:val="en-US"/>
         </w:rPr>
-        <w:t xml:space="preserve">If you haven’t installed PyCharm, follow set </w:t>
+        <w:t xml:space="preserve">If you haven’t installed </w:t>
+      </w:r>
+      <w:proofErr w:type="spellStart"/>
+      <w:r>
+        <w:rPr>
+          <w:lang w:val="en-US"/>
+        </w:rPr>
+        <w:t>PyCharm</w:t>
+      </w:r>
+      <w:proofErr w:type="spellEnd"/>
+      <w:r>
+        <w:rPr>
+          <w:lang w:val="en-US"/>
+        </w:rPr>
+        <w:t xml:space="preserve">, follow set </w:t>
       </w:r>
       <w:r>
         <w:rPr>
@@ -1255,7 +1453,21 @@
         <w:rPr>
           <w:lang w:val="en-US"/>
         </w:rPr>
-        <w:t xml:space="preserve"> and edit it so that the paths on line 1 and 5 is correct.</w:t>
+        <w:t xml:space="preserve"> and edit it so that the </w:t>
+      </w:r>
+      <w:proofErr w:type="gramStart"/>
+      <w:r>
+        <w:rPr>
+          <w:lang w:val="en-US"/>
+        </w:rPr>
+        <w:t>paths on line 1 and 5 is</w:t>
+      </w:r>
+      <w:proofErr w:type="gramEnd"/>
+      <w:r>
+        <w:rPr>
+          <w:lang w:val="en-US"/>
+        </w:rPr>
+        <w:t xml:space="preserve"> correct.</w:t>
       </w:r>
     </w:p>
     <w:p>
@@ -1273,13 +1485,41 @@
         <w:rPr>
           <w:lang w:val="en-US"/>
         </w:rPr>
-        <w:t>Double-click on it and Tada, you have t</w:t>
-      </w:r>
-      <w:r>
-        <w:rPr>
-          <w:lang w:val="en-US"/>
-        </w:rPr>
-        <w:t>he possibility to use scipy etc.</w:t>
+        <w:t xml:space="preserve">Double-click on it and </w:t>
+      </w:r>
+      <w:proofErr w:type="gramStart"/>
+      <w:r>
+        <w:rPr>
+          <w:lang w:val="en-US"/>
+        </w:rPr>
+        <w:t>Tada,</w:t>
+      </w:r>
+      <w:proofErr w:type="gramEnd"/>
+      <w:r>
+        <w:rPr>
+          <w:lang w:val="en-US"/>
+        </w:rPr>
+        <w:t xml:space="preserve"> you have t</w:t>
+      </w:r>
+      <w:r>
+        <w:rPr>
+          <w:lang w:val="en-US"/>
+        </w:rPr>
+        <w:t xml:space="preserve">he possibility to use </w:t>
+      </w:r>
+      <w:proofErr w:type="spellStart"/>
+      <w:r>
+        <w:rPr>
+          <w:lang w:val="en-US"/>
+        </w:rPr>
+        <w:t>scipy</w:t>
+      </w:r>
+      <w:proofErr w:type="spellEnd"/>
+      <w:r>
+        <w:rPr>
+          <w:lang w:val="en-US"/>
+        </w:rPr>
+        <w:t xml:space="preserve"> etc.</w:t>
       </w:r>
     </w:p>
     <w:p>
@@ -1316,17 +1556,7 @@
           <w:color w:val="FF0000"/>
           <w:lang w:val="en-US"/>
         </w:rPr>
-        <w:t>this is not used, see b</w:t>
-      </w:r>
-      <w:bookmarkStart w:id="1" w:name="_GoBack"/>
-      <w:bookmarkEnd w:id="1"/>
-      <w:r>
-        <w:rPr>
-          <w:b/>
-          <w:color w:val="FF0000"/>
-          <w:lang w:val="en-US"/>
-        </w:rPr>
-        <w:t>elow</w:t>
+        <w:t>this is not used, see below</w:t>
       </w:r>
       <w:r>
         <w:rPr>
@@ -1351,7 +1581,21 @@
         <w:rPr>
           <w:lang w:val="en-US"/>
         </w:rPr>
-        <w:t>In PyCharm, add the</w:t>
+        <w:t xml:space="preserve">In </w:t>
+      </w:r>
+      <w:proofErr w:type="spellStart"/>
+      <w:r>
+        <w:rPr>
+          <w:lang w:val="en-US"/>
+        </w:rPr>
+        <w:t>PyCharm</w:t>
+      </w:r>
+      <w:proofErr w:type="spellEnd"/>
+      <w:r>
+        <w:rPr>
+          <w:lang w:val="en-US"/>
+        </w:rPr>
+        <w:t>, add the</w:t>
       </w:r>
       <w:r>
         <w:rPr>
@@ -1390,7 +1634,7 @@
         </w:rPr>
         <w:t xml:space="preserve">Go to </w:t>
       </w:r>
-      <w:hyperlink r:id="rId12" w:history="1">
+      <w:hyperlink r:id="rId11" w:history="1">
         <w:r>
           <w:rPr>
             <w:rStyle w:val="Hyperlink"/>
@@ -1403,7 +1647,21 @@
         <w:rPr>
           <w:lang w:val="en-US"/>
         </w:rPr>
-        <w:t xml:space="preserve"> and download the appropriate py2exe package (.whl).</w:t>
+        <w:t xml:space="preserve"> and download the appropriate py2exe package (.</w:t>
+      </w:r>
+      <w:proofErr w:type="spellStart"/>
+      <w:r>
+        <w:rPr>
+          <w:lang w:val="en-US"/>
+        </w:rPr>
+        <w:t>whl</w:t>
+      </w:r>
+      <w:proofErr w:type="spellEnd"/>
+      <w:r>
+        <w:rPr>
+          <w:lang w:val="en-US"/>
+        </w:rPr>
+        <w:t>).</w:t>
       </w:r>
     </w:p>
     <w:p>
@@ -1432,13 +1690,31 @@
           <w:lang w:val="en-US"/>
         </w:rPr>
       </w:pPr>
+      <w:proofErr w:type="gramStart"/>
       <w:r>
         <w:rPr>
           <w:rFonts w:ascii="Arial" w:hAnsi="Arial" w:cs="Arial"/>
           <w:lang w:val="en-US"/>
         </w:rPr>
-        <w:t>pip name_of_whl_file</w:t>
-      </w:r>
+        <w:t>pip</w:t>
+      </w:r>
+      <w:proofErr w:type="gramEnd"/>
+      <w:r>
+        <w:rPr>
+          <w:rFonts w:ascii="Arial" w:hAnsi="Arial" w:cs="Arial"/>
+          <w:lang w:val="en-US"/>
+        </w:rPr>
+        <w:t xml:space="preserve"> </w:t>
+      </w:r>
+      <w:proofErr w:type="spellStart"/>
+      <w:r>
+        <w:rPr>
+          <w:rFonts w:ascii="Arial" w:hAnsi="Arial" w:cs="Arial"/>
+          <w:lang w:val="en-US"/>
+        </w:rPr>
+        <w:t>name_of_whl_file</w:t>
+      </w:r>
+      <w:proofErr w:type="spellEnd"/>
     </w:p>
     <w:p>
       <w:pPr>
@@ -1475,12 +1751,37 @@
           <w:lang w:val="en-US"/>
         </w:rPr>
       </w:pPr>
+      <w:proofErr w:type="gramStart"/>
       <w:r>
         <w:rPr>
           <w:rFonts w:ascii="Arial" w:hAnsi="Arial" w:cs="Arial"/>
           <w:lang w:val="en-US"/>
         </w:rPr>
-        <w:t>from distutils.core import setup</w:t>
+        <w:t>from</w:t>
+      </w:r>
+      <w:proofErr w:type="gramEnd"/>
+      <w:r>
+        <w:rPr>
+          <w:rFonts w:ascii="Arial" w:hAnsi="Arial" w:cs="Arial"/>
+          <w:lang w:val="en-US"/>
+        </w:rPr>
+        <w:t xml:space="preserve"> </w:t>
+      </w:r>
+      <w:proofErr w:type="spellStart"/>
+      <w:r>
+        <w:rPr>
+          <w:rFonts w:ascii="Arial" w:hAnsi="Arial" w:cs="Arial"/>
+          <w:lang w:val="en-US"/>
+        </w:rPr>
+        <w:t>distutils.core</w:t>
+      </w:r>
+      <w:proofErr w:type="spellEnd"/>
+      <w:r>
+        <w:rPr>
+          <w:rFonts w:ascii="Arial" w:hAnsi="Arial" w:cs="Arial"/>
+          <w:lang w:val="en-US"/>
+        </w:rPr>
+        <w:t xml:space="preserve"> import setup</w:t>
       </w:r>
     </w:p>
     <w:p>
@@ -1491,12 +1792,21 @@
           <w:lang w:val="en-US"/>
         </w:rPr>
       </w:pPr>
+      <w:proofErr w:type="gramStart"/>
       <w:r>
         <w:rPr>
           <w:rFonts w:ascii="Arial" w:hAnsi="Arial" w:cs="Arial"/>
           <w:lang w:val="en-US"/>
         </w:rPr>
-        <w:t>import py2exe</w:t>
+        <w:t>import</w:t>
+      </w:r>
+      <w:proofErr w:type="gramEnd"/>
+      <w:r>
+        <w:rPr>
+          <w:rFonts w:ascii="Arial" w:hAnsi="Arial" w:cs="Arial"/>
+          <w:lang w:val="en-US"/>
+        </w:rPr>
+        <w:t xml:space="preserve"> py2exe</w:t>
       </w:r>
     </w:p>
     <w:p>
@@ -1516,12 +1826,21 @@
           <w:lang w:val="en-US"/>
         </w:rPr>
       </w:pPr>
+      <w:proofErr w:type="gramStart"/>
       <w:r>
         <w:rPr>
           <w:rFonts w:ascii="Arial" w:hAnsi="Arial" w:cs="Arial"/>
           <w:lang w:val="en-US"/>
         </w:rPr>
-        <w:t>setup(console=['Suews_wrapper_v2015a.py'])</w:t>
+        <w:t>setup(</w:t>
+      </w:r>
+      <w:proofErr w:type="gramEnd"/>
+      <w:r>
+        <w:rPr>
+          <w:rFonts w:ascii="Arial" w:hAnsi="Arial" w:cs="Arial"/>
+          <w:lang w:val="en-US"/>
+        </w:rPr>
+        <w:t>console=['Suews_wrapper_v2015a.py'])</w:t>
       </w:r>
     </w:p>
     <w:p>
@@ -1550,7 +1869,23 @@
           <w:rFonts w:cs="Arial"/>
           <w:lang w:val="en-US"/>
         </w:rPr>
-        <w:t>From a command prompt (can use terminal in PyCharm) write:</w:t>
+        <w:t xml:space="preserve">From a command prompt (can use terminal in </w:t>
+      </w:r>
+      <w:proofErr w:type="spellStart"/>
+      <w:r>
+        <w:rPr>
+          <w:rFonts w:cs="Arial"/>
+          <w:lang w:val="en-US"/>
+        </w:rPr>
+        <w:t>PyCharm</w:t>
+      </w:r>
+      <w:proofErr w:type="spellEnd"/>
+      <w:r>
+        <w:rPr>
+          <w:rFonts w:cs="Arial"/>
+          <w:lang w:val="en-US"/>
+        </w:rPr>
+        <w:t>) write:</w:t>
       </w:r>
     </w:p>
     <w:p>
@@ -1561,12 +1896,21 @@
           <w:lang w:val="en-US"/>
         </w:rPr>
       </w:pPr>
+      <w:proofErr w:type="gramStart"/>
       <w:r>
         <w:rPr>
           <w:rFonts w:ascii="Arial" w:hAnsi="Arial" w:cs="Arial"/>
           <w:lang w:val="en-US"/>
         </w:rPr>
-        <w:t>python setup.py install</w:t>
+        <w:t>python</w:t>
+      </w:r>
+      <w:proofErr w:type="gramEnd"/>
+      <w:r>
+        <w:rPr>
+          <w:rFonts w:ascii="Arial" w:hAnsi="Arial" w:cs="Arial"/>
+          <w:lang w:val="en-US"/>
+        </w:rPr>
+        <w:t xml:space="preserve"> setup.py install</w:t>
       </w:r>
     </w:p>
     <w:p>
@@ -1606,12 +1950,21 @@
           <w:lang w:val="en-US"/>
         </w:rPr>
       </w:pPr>
+      <w:proofErr w:type="gramStart"/>
       <w:r>
         <w:rPr>
           <w:rFonts w:ascii="Arial" w:hAnsi="Arial" w:cs="Arial"/>
           <w:lang w:val="en-US"/>
         </w:rPr>
-        <w:t>python setup.py py2exe</w:t>
+        <w:t>python</w:t>
+      </w:r>
+      <w:proofErr w:type="gramEnd"/>
+      <w:r>
+        <w:rPr>
+          <w:rFonts w:ascii="Arial" w:hAnsi="Arial" w:cs="Arial"/>
+          <w:lang w:val="en-US"/>
+        </w:rPr>
+        <w:t xml:space="preserve"> setup.py py2exe</w:t>
       </w:r>
     </w:p>
     <w:p>
@@ -1681,6 +2034,7 @@
         </w:rPr>
         <w:t xml:space="preserve">How to make standalone application using </w:t>
       </w:r>
+      <w:proofErr w:type="spellStart"/>
       <w:r>
         <w:rPr>
           <w:b/>
@@ -1702,6 +2056,7 @@
         </w:rPr>
         <w:t>installer</w:t>
       </w:r>
+      <w:proofErr w:type="spellEnd"/>
       <w:r>
         <w:rPr>
           <w:b/>
@@ -1782,6 +2137,7 @@
           <w:lang w:val="en-US"/>
         </w:rPr>
       </w:pPr>
+      <w:proofErr w:type="gramStart"/>
       <w:r>
         <w:rPr>
           <w:rFonts w:ascii="Arial" w:hAnsi="Arial" w:cs="Arial"/>
@@ -1794,7 +2150,15 @@
           <w:rFonts w:ascii="Arial" w:hAnsi="Arial" w:cs="Arial"/>
           <w:lang w:val="en-US"/>
         </w:rPr>
-        <w:t>ath %PATH%;C:\</w:t>
+        <w:t>ath</w:t>
+      </w:r>
+      <w:proofErr w:type="gramEnd"/>
+      <w:r>
+        <w:rPr>
+          <w:rFonts w:ascii="Arial" w:hAnsi="Arial" w:cs="Arial"/>
+          <w:lang w:val="en-US"/>
+        </w:rPr>
+        <w:t xml:space="preserve"> %PATH%;C:\</w:t>
       </w:r>
       <w:r>
         <w:rPr>
@@ -1836,13 +2200,31 @@
           <w:lang w:val="en-US"/>
         </w:rPr>
       </w:pPr>
+      <w:proofErr w:type="gramStart"/>
       <w:r>
         <w:rPr>
           <w:rFonts w:ascii="Arial" w:hAnsi="Arial" w:cs="Arial"/>
           <w:lang w:val="en-US"/>
         </w:rPr>
-        <w:t>pip install pyinstaller</w:t>
-      </w:r>
+        <w:t>pip</w:t>
+      </w:r>
+      <w:proofErr w:type="gramEnd"/>
+      <w:r>
+        <w:rPr>
+          <w:rFonts w:ascii="Arial" w:hAnsi="Arial" w:cs="Arial"/>
+          <w:lang w:val="en-US"/>
+        </w:rPr>
+        <w:t xml:space="preserve"> install </w:t>
+      </w:r>
+      <w:proofErr w:type="spellStart"/>
+      <w:r>
+        <w:rPr>
+          <w:rFonts w:ascii="Arial" w:hAnsi="Arial" w:cs="Arial"/>
+          <w:lang w:val="en-US"/>
+        </w:rPr>
+        <w:t>pyinstaller</w:t>
+      </w:r>
+      <w:proofErr w:type="spellEnd"/>
     </w:p>
     <w:p>
       <w:pPr>
@@ -1876,12 +2258,23 @@
           <w:lang w:val="en-US"/>
         </w:rPr>
       </w:pPr>
+      <w:proofErr w:type="spellStart"/>
+      <w:proofErr w:type="gramStart"/>
       <w:r>
         <w:rPr>
           <w:rFonts w:ascii="Arial" w:hAnsi="Arial" w:cs="Arial"/>
           <w:lang w:val="en-US"/>
         </w:rPr>
-        <w:t>pyinstaller suews_wrapper_v3.py</w:t>
+        <w:t>pyinstaller</w:t>
+      </w:r>
+      <w:proofErr w:type="spellEnd"/>
+      <w:proofErr w:type="gramEnd"/>
+      <w:r>
+        <w:rPr>
+          <w:rFonts w:ascii="Arial" w:hAnsi="Arial" w:cs="Arial"/>
+          <w:lang w:val="en-US"/>
+        </w:rPr>
+        <w:t xml:space="preserve"> suews_wrapper_v3.py</w:t>
       </w:r>
     </w:p>
     <w:p>
@@ -1900,7 +2293,7 @@
       </w:pPr>
     </w:p>
     <w:sectPr>
-      <w:headerReference w:type="default" r:id="rId13"/>
+      <w:headerReference w:type="default" r:id="rId12"/>
       <w:pgSz w:w="11906" w:h="16838"/>
       <w:pgMar w:top="1417" w:right="1417" w:bottom="1417" w:left="1417" w:header="708" w:footer="708" w:gutter="0"/>
       <w:cols w:space="708"/>
@@ -1910,27 +2303,6 @@
 </w:document>
 </file>
 
-<file path=word/comments.xml><?xml version="1.0" encoding="utf-8"?>
-<w:comments xmlns:wpc="http://schemas.microsoft.com/office/word/2010/wordprocessingCanvas" xmlns:mc="http://schemas.openxmlformats.org/markup-compatibility/2006" xmlns:o="urn:schemas-microsoft-com:office:office" xmlns:r="http://schemas.openxmlformats.org/officeDocument/2006/relationships" xmlns:m="http://schemas.openxmlformats.org/officeDocument/2006/math" xmlns:v="urn:schemas-microsoft-com:vml" xmlns:wp14="http://schemas.microsoft.com/office/word/2010/wordprocessingDrawing" xmlns:wp="http://schemas.openxmlformats.org/drawingml/2006/wordprocessingDrawing" xmlns:w10="urn:schemas-microsoft-com:office:word" xmlns:w="http://schemas.openxmlformats.org/wordprocessingml/2006/main" xmlns:w14="http://schemas.microsoft.com/office/word/2010/wordml" xmlns:w15="http://schemas.microsoft.com/office/word/2012/wordml" xmlns:wpg="http://schemas.microsoft.com/office/word/2010/wordprocessingGroup" xmlns:wpi="http://schemas.microsoft.com/office/word/2010/wordprocessingInk" xmlns:wne="http://schemas.microsoft.com/office/word/2006/wordml" xmlns:wps="http://schemas.microsoft.com/office/word/2010/wordprocessingShape" mc:Ignorable="w14 w15 wp14">
-  <w:comment w:id="0" w:author="Frans Olofson" w:date="2015-04-23T11:24:00Z" w:initials="FO">
-    <w:p>
-      <w:pPr>
-        <w:pStyle w:val="CommentText"/>
-      </w:pPr>
-      <w:r>
-        <w:rPr>
-          <w:rStyle w:val="CommentReference"/>
-        </w:rPr>
-        <w:annotationRef/>
-      </w:r>
-      <w:r>
-        <w:t>lite oklart hur man gör detta, till vilket ställe/ftp skall man ansluta? det finns flera versioner av merparten av dessa paket</w:t>
-      </w:r>
-    </w:p>
-  </w:comment>
-</w:comments>
-</file>
-
 <file path=word/commentsExtended.xml><?xml version="1.0" encoding="utf-8"?>
 <w15:commentsEx xmlns:wpc="http://schemas.microsoft.com/office/word/2010/wordprocessingCanvas" xmlns:mc="http://schemas.openxmlformats.org/markup-compatibility/2006" xmlns:o="urn:schemas-microsoft-com:office:office" xmlns:r="http://schemas.openxmlformats.org/officeDocument/2006/relationships" xmlns:m="http://schemas.openxmlformats.org/officeDocument/2006/math" xmlns:v="urn:schemas-microsoft-com:vml" xmlns:wp14="http://schemas.microsoft.com/office/word/2010/wordprocessingDrawing" xmlns:wp="http://schemas.openxmlformats.org/drawingml/2006/wordprocessingDrawing" xmlns:w10="urn:schemas-microsoft-com:office:word" xmlns:w="http://schemas.openxmlformats.org/wordprocessingml/2006/main" xmlns:w14="http://schemas.microsoft.com/office/word/2010/wordml" xmlns:w15="http://schemas.microsoft.com/office/word/2012/wordml" xmlns:wpg="http://schemas.microsoft.com/office/word/2010/wordprocessingGroup" xmlns:wpi="http://schemas.microsoft.com/office/word/2010/wordprocessingInk" xmlns:wne="http://schemas.microsoft.com/office/word/2006/wordml" xmlns:wps="http://schemas.microsoft.com/office/word/2010/wordprocessingShape" mc:Ignorable="w14 w15 wp14">
   <w15:commentEx w15:paraId="32A4D06D" w15:done="0"/>
@@ -1938,7 +2310,7 @@
 </file>
 
 <file path=word/endnotes.xml><?xml version="1.0" encoding="utf-8"?>
-<w:endnotes xmlns:wpc="http://schemas.microsoft.com/office/word/2010/wordprocessingCanvas" xmlns:mc="http://schemas.openxmlformats.org/markup-compatibility/2006" xmlns:o="urn:schemas-microsoft-com:office:office" xmlns:r="http://schemas.openxmlformats.org/officeDocument/2006/relationships" xmlns:m="http://schemas.openxmlformats.org/officeDocument/2006/math" xmlns:v="urn:schemas-microsoft-com:vml" xmlns:wp14="http://schemas.microsoft.com/office/word/2010/wordprocessingDrawing" xmlns:wp="http://schemas.openxmlformats.org/drawingml/2006/wordprocessingDrawing" xmlns:w10="urn:schemas-microsoft-com:office:word" xmlns:w="http://schemas.openxmlformats.org/wordprocessingml/2006/main" xmlns:w14="http://schemas.microsoft.com/office/word/2010/wordml" xmlns:w15="http://schemas.microsoft.com/office/word/2012/wordml" xmlns:wpg="http://schemas.microsoft.com/office/word/2010/wordprocessingGroup" xmlns:wpi="http://schemas.microsoft.com/office/word/2010/wordprocessingInk" xmlns:wne="http://schemas.microsoft.com/office/word/2006/wordml" xmlns:wps="http://schemas.microsoft.com/office/word/2010/wordprocessingShape" mc:Ignorable="w14 w15 wp14">
+<w:endnotes xmlns:wpc="http://schemas.microsoft.com/office/word/2010/wordprocessingCanvas" xmlns:mc="http://schemas.openxmlformats.org/markup-compatibility/2006" xmlns:o="urn:schemas-microsoft-com:office:office" xmlns:r="http://schemas.openxmlformats.org/officeDocument/2006/relationships" xmlns:m="http://schemas.openxmlformats.org/officeDocument/2006/math" xmlns:v="urn:schemas-microsoft-com:vml" xmlns:wp14="http://schemas.microsoft.com/office/word/2010/wordprocessingDrawing" xmlns:wp="http://schemas.openxmlformats.org/drawingml/2006/wordprocessingDrawing" xmlns:w10="urn:schemas-microsoft-com:office:word" xmlns:w="http://schemas.openxmlformats.org/wordprocessingml/2006/main" xmlns:w14="http://schemas.microsoft.com/office/word/2010/wordml" xmlns:wpg="http://schemas.microsoft.com/office/word/2010/wordprocessingGroup" xmlns:wpi="http://schemas.microsoft.com/office/word/2010/wordprocessingInk" xmlns:wne="http://schemas.microsoft.com/office/word/2006/wordml" xmlns:wps="http://schemas.microsoft.com/office/word/2010/wordprocessingShape" mc:Ignorable="w14 wp14">
   <w:endnote w:type="separator" w:id="-1">
     <w:p>
       <w:pPr>
@@ -1963,7 +2335,7 @@
 </file>
 
 <file path=word/footnotes.xml><?xml version="1.0" encoding="utf-8"?>
-<w:footnotes xmlns:wpc="http://schemas.microsoft.com/office/word/2010/wordprocessingCanvas" xmlns:mc="http://schemas.openxmlformats.org/markup-compatibility/2006" xmlns:o="urn:schemas-microsoft-com:office:office" xmlns:r="http://schemas.openxmlformats.org/officeDocument/2006/relationships" xmlns:m="http://schemas.openxmlformats.org/officeDocument/2006/math" xmlns:v="urn:schemas-microsoft-com:vml" xmlns:wp14="http://schemas.microsoft.com/office/word/2010/wordprocessingDrawing" xmlns:wp="http://schemas.openxmlformats.org/drawingml/2006/wordprocessingDrawing" xmlns:w10="urn:schemas-microsoft-com:office:word" xmlns:w="http://schemas.openxmlformats.org/wordprocessingml/2006/main" xmlns:w14="http://schemas.microsoft.com/office/word/2010/wordml" xmlns:w15="http://schemas.microsoft.com/office/word/2012/wordml" xmlns:wpg="http://schemas.microsoft.com/office/word/2010/wordprocessingGroup" xmlns:wpi="http://schemas.microsoft.com/office/word/2010/wordprocessingInk" xmlns:wne="http://schemas.microsoft.com/office/word/2006/wordml" xmlns:wps="http://schemas.microsoft.com/office/word/2010/wordprocessingShape" mc:Ignorable="w14 w15 wp14">
+<w:footnotes xmlns:wpc="http://schemas.microsoft.com/office/word/2010/wordprocessingCanvas" xmlns:mc="http://schemas.openxmlformats.org/markup-compatibility/2006" xmlns:o="urn:schemas-microsoft-com:office:office" xmlns:r="http://schemas.openxmlformats.org/officeDocument/2006/relationships" xmlns:m="http://schemas.openxmlformats.org/officeDocument/2006/math" xmlns:v="urn:schemas-microsoft-com:vml" xmlns:wp14="http://schemas.microsoft.com/office/word/2010/wordprocessingDrawing" xmlns:wp="http://schemas.openxmlformats.org/drawingml/2006/wordprocessingDrawing" xmlns:w10="urn:schemas-microsoft-com:office:word" xmlns:w="http://schemas.openxmlformats.org/wordprocessingml/2006/main" xmlns:w14="http://schemas.microsoft.com/office/word/2010/wordml" xmlns:wpg="http://schemas.microsoft.com/office/word/2010/wordprocessingGroup" xmlns:wpi="http://schemas.microsoft.com/office/word/2010/wordprocessingInk" xmlns:wne="http://schemas.microsoft.com/office/word/2006/wordml" xmlns:wps="http://schemas.microsoft.com/office/word/2010/wordprocessingShape" mc:Ignorable="w14 wp14">
   <w:footnote w:type="separator" w:id="-1">
     <w:p>
       <w:pPr>
@@ -1988,7 +2360,7 @@
 </file>
 
 <file path=word/header1.xml><?xml version="1.0" encoding="utf-8"?>
-<w:hdr xmlns:wpc="http://schemas.microsoft.com/office/word/2010/wordprocessingCanvas" xmlns:mc="http://schemas.openxmlformats.org/markup-compatibility/2006" xmlns:o="urn:schemas-microsoft-com:office:office" xmlns:r="http://schemas.openxmlformats.org/officeDocument/2006/relationships" xmlns:m="http://schemas.openxmlformats.org/officeDocument/2006/math" xmlns:v="urn:schemas-microsoft-com:vml" xmlns:wp14="http://schemas.microsoft.com/office/word/2010/wordprocessingDrawing" xmlns:wp="http://schemas.openxmlformats.org/drawingml/2006/wordprocessingDrawing" xmlns:w10="urn:schemas-microsoft-com:office:word" xmlns:w="http://schemas.openxmlformats.org/wordprocessingml/2006/main" xmlns:w14="http://schemas.microsoft.com/office/word/2010/wordml" xmlns:w15="http://schemas.microsoft.com/office/word/2012/wordml" xmlns:wpg="http://schemas.microsoft.com/office/word/2010/wordprocessingGroup" xmlns:wpi="http://schemas.microsoft.com/office/word/2010/wordprocessingInk" xmlns:wne="http://schemas.microsoft.com/office/word/2006/wordml" xmlns:wps="http://schemas.microsoft.com/office/word/2010/wordprocessingShape" mc:Ignorable="w14 w15 wp14">
+<w:hdr xmlns:wpc="http://schemas.microsoft.com/office/word/2010/wordprocessingCanvas" xmlns:mc="http://schemas.openxmlformats.org/markup-compatibility/2006" xmlns:o="urn:schemas-microsoft-com:office:office" xmlns:r="http://schemas.openxmlformats.org/officeDocument/2006/relationships" xmlns:m="http://schemas.openxmlformats.org/officeDocument/2006/math" xmlns:v="urn:schemas-microsoft-com:vml" xmlns:wp14="http://schemas.microsoft.com/office/word/2010/wordprocessingDrawing" xmlns:wp="http://schemas.openxmlformats.org/drawingml/2006/wordprocessingDrawing" xmlns:w10="urn:schemas-microsoft-com:office:word" xmlns:w="http://schemas.openxmlformats.org/wordprocessingml/2006/main" xmlns:w14="http://schemas.microsoft.com/office/word/2010/wordml" xmlns:wpg="http://schemas.microsoft.com/office/word/2010/wordprocessingGroup" xmlns:wpi="http://schemas.microsoft.com/office/word/2010/wordprocessingInk" xmlns:wne="http://schemas.microsoft.com/office/word/2006/wordml" xmlns:wps="http://schemas.microsoft.com/office/word/2010/wordprocessingShape" mc:Ignorable="w14 wp14">
   <w:p>
     <w:pPr>
       <w:pStyle w:val="Header"/>
@@ -2017,7 +2389,7 @@
 </file>
 
 <file path=word/numbering.xml><?xml version="1.0" encoding="utf-8"?>
-<w:numbering xmlns:wpc="http://schemas.microsoft.com/office/word/2010/wordprocessingCanvas" xmlns:mc="http://schemas.openxmlformats.org/markup-compatibility/2006" xmlns:o="urn:schemas-microsoft-com:office:office" xmlns:r="http://schemas.openxmlformats.org/officeDocument/2006/relationships" xmlns:m="http://schemas.openxmlformats.org/officeDocument/2006/math" xmlns:v="urn:schemas-microsoft-com:vml" xmlns:wp14="http://schemas.microsoft.com/office/word/2010/wordprocessingDrawing" xmlns:wp="http://schemas.openxmlformats.org/drawingml/2006/wordprocessingDrawing" xmlns:w10="urn:schemas-microsoft-com:office:word" xmlns:w="http://schemas.openxmlformats.org/wordprocessingml/2006/main" xmlns:w14="http://schemas.microsoft.com/office/word/2010/wordml" xmlns:w15="http://schemas.microsoft.com/office/word/2012/wordml" xmlns:wpg="http://schemas.microsoft.com/office/word/2010/wordprocessingGroup" xmlns:wpi="http://schemas.microsoft.com/office/word/2010/wordprocessingInk" xmlns:wne="http://schemas.microsoft.com/office/word/2006/wordml" xmlns:wps="http://schemas.microsoft.com/office/word/2010/wordprocessingShape" mc:Ignorable="w14 w15 wp14">
+<w:numbering xmlns:wpc="http://schemas.microsoft.com/office/word/2010/wordprocessingCanvas" xmlns:mc="http://schemas.openxmlformats.org/markup-compatibility/2006" xmlns:o="urn:schemas-microsoft-com:office:office" xmlns:r="http://schemas.openxmlformats.org/officeDocument/2006/relationships" xmlns:m="http://schemas.openxmlformats.org/officeDocument/2006/math" xmlns:v="urn:schemas-microsoft-com:vml" xmlns:wp14="http://schemas.microsoft.com/office/word/2010/wordprocessingDrawing" xmlns:wp="http://schemas.openxmlformats.org/drawingml/2006/wordprocessingDrawing" xmlns:w10="urn:schemas-microsoft-com:office:word" xmlns:w="http://schemas.openxmlformats.org/wordprocessingml/2006/main" xmlns:w14="http://schemas.microsoft.com/office/word/2010/wordml" xmlns:wpg="http://schemas.microsoft.com/office/word/2010/wordprocessingGroup" xmlns:wpi="http://schemas.microsoft.com/office/word/2010/wordprocessingInk" xmlns:wne="http://schemas.microsoft.com/office/word/2006/wordml" xmlns:wps="http://schemas.microsoft.com/office/word/2010/wordprocessingShape" mc:Ignorable="w14 wp14">
   <w:abstractNum w:abstractNumId="0">
     <w:nsid w:val="014844FB"/>
     <w:multiLevelType w:val="hybridMultilevel"/>
@@ -2731,7 +3103,7 @@
 </file>
 
 <file path=word/styles.xml><?xml version="1.0" encoding="utf-8"?>
-<w:styles xmlns:mc="http://schemas.openxmlformats.org/markup-compatibility/2006" xmlns:r="http://schemas.openxmlformats.org/officeDocument/2006/relationships" xmlns:w="http://schemas.openxmlformats.org/wordprocessingml/2006/main" xmlns:w14="http://schemas.microsoft.com/office/word/2010/wordml" xmlns:w15="http://schemas.microsoft.com/office/word/2012/wordml" mc:Ignorable="w14 w15">
+<w:styles xmlns:mc="http://schemas.openxmlformats.org/markup-compatibility/2006" xmlns:r="http://schemas.openxmlformats.org/officeDocument/2006/relationships" xmlns:w="http://schemas.openxmlformats.org/wordprocessingml/2006/main" xmlns:w14="http://schemas.microsoft.com/office/word/2010/wordml" mc:Ignorable="w14">
   <w:docDefaults>
     <w:rPrDefault>
       <w:rPr>
@@ -2747,378 +3119,511 @@
       </w:pPr>
     </w:pPrDefault>
   </w:docDefaults>
-  <w:latentStyles w:defLockedState="0" w:defUIPriority="99" w:defSemiHidden="0" w:defUnhideWhenUsed="0" w:defQFormat="0" w:count="371">
-    <w:lsdException w:name="Normal" w:uiPriority="0" w:qFormat="1"/>
-    <w:lsdException w:name="heading 1" w:uiPriority="9" w:qFormat="1"/>
-    <w:lsdException w:name="heading 2" w:semiHidden="1" w:uiPriority="9" w:unhideWhenUsed="1" w:qFormat="1"/>
-    <w:lsdException w:name="heading 3" w:semiHidden="1" w:uiPriority="9" w:unhideWhenUsed="1" w:qFormat="1"/>
-    <w:lsdException w:name="heading 4" w:semiHidden="1" w:uiPriority="9" w:unhideWhenUsed="1" w:qFormat="1"/>
-    <w:lsdException w:name="heading 5" w:semiHidden="1" w:uiPriority="9" w:unhideWhenUsed="1" w:qFormat="1"/>
-    <w:lsdException w:name="heading 6" w:semiHidden="1" w:uiPriority="9" w:unhideWhenUsed="1" w:qFormat="1"/>
-    <w:lsdException w:name="heading 7" w:semiHidden="1" w:uiPriority="9" w:unhideWhenUsed="1" w:qFormat="1"/>
-    <w:lsdException w:name="heading 8" w:semiHidden="1" w:uiPriority="9" w:unhideWhenUsed="1" w:qFormat="1"/>
-    <w:lsdException w:name="heading 9" w:semiHidden="1" w:uiPriority="9" w:unhideWhenUsed="1" w:qFormat="1"/>
-    <w:lsdException w:name="index 1" w:semiHidden="1" w:unhideWhenUsed="1"/>
-    <w:lsdException w:name="index 2" w:semiHidden="1" w:unhideWhenUsed="1"/>
-    <w:lsdException w:name="index 3" w:semiHidden="1" w:unhideWhenUsed="1"/>
-    <w:lsdException w:name="index 4" w:semiHidden="1" w:unhideWhenUsed="1"/>
-    <w:lsdException w:name="index 5" w:semiHidden="1" w:unhideWhenUsed="1"/>
-    <w:lsdException w:name="index 6" w:semiHidden="1" w:unhideWhenUsed="1"/>
-    <w:lsdException w:name="index 7" w:semiHidden="1" w:unhideWhenUsed="1"/>
-    <w:lsdException w:name="index 8" w:semiHidden="1" w:unhideWhenUsed="1"/>
-    <w:lsdException w:name="index 9" w:semiHidden="1" w:unhideWhenUsed="1"/>
-    <w:lsdException w:name="toc 1" w:semiHidden="1" w:uiPriority="39" w:unhideWhenUsed="1"/>
-    <w:lsdException w:name="toc 2" w:semiHidden="1" w:uiPriority="39" w:unhideWhenUsed="1"/>
-    <w:lsdException w:name="toc 3" w:semiHidden="1" w:uiPriority="39" w:unhideWhenUsed="1"/>
-    <w:lsdException w:name="toc 4" w:semiHidden="1" w:uiPriority="39" w:unhideWhenUsed="1"/>
-    <w:lsdException w:name="toc 5" w:semiHidden="1" w:uiPriority="39" w:unhideWhenUsed="1"/>
-    <w:lsdException w:name="toc 6" w:semiHidden="1" w:uiPriority="39" w:unhideWhenUsed="1"/>
-    <w:lsdException w:name="toc 7" w:semiHidden="1" w:uiPriority="39" w:unhideWhenUsed="1"/>
-    <w:lsdException w:name="toc 8" w:semiHidden="1" w:uiPriority="39" w:unhideWhenUsed="1"/>
-    <w:lsdException w:name="toc 9" w:semiHidden="1" w:uiPriority="39" w:unhideWhenUsed="1"/>
-    <w:lsdException w:name="Normal Indent" w:semiHidden="1" w:unhideWhenUsed="1"/>
-    <w:lsdException w:name="footnote text" w:semiHidden="1" w:unhideWhenUsed="1"/>
-    <w:lsdException w:name="annotation text" w:semiHidden="1" w:unhideWhenUsed="1"/>
-    <w:lsdException w:name="header" w:semiHidden="1" w:unhideWhenUsed="1"/>
-    <w:lsdException w:name="footer" w:semiHidden="1" w:unhideWhenUsed="1"/>
-    <w:lsdException w:name="index heading" w:semiHidden="1" w:unhideWhenUsed="1"/>
-    <w:lsdException w:name="caption" w:semiHidden="1" w:uiPriority="35" w:unhideWhenUsed="1" w:qFormat="1"/>
-    <w:lsdException w:name="table of figures" w:semiHidden="1" w:unhideWhenUsed="1"/>
-    <w:lsdException w:name="envelope address" w:semiHidden="1" w:unhideWhenUsed="1"/>
-    <w:lsdException w:name="envelope return" w:semiHidden="1" w:unhideWhenUsed="1"/>
-    <w:lsdException w:name="footnote reference" w:semiHidden="1" w:unhideWhenUsed="1"/>
-    <w:lsdException w:name="annotation reference" w:semiHidden="1" w:unhideWhenUsed="1"/>
-    <w:lsdException w:name="line number" w:semiHidden="1" w:unhideWhenUsed="1"/>
-    <w:lsdException w:name="page number" w:semiHidden="1" w:unhideWhenUsed="1"/>
-    <w:lsdException w:name="endnote reference" w:semiHidden="1" w:unhideWhenUsed="1"/>
-    <w:lsdException w:name="endnote text" w:semiHidden="1" w:unhideWhenUsed="1"/>
-    <w:lsdException w:name="table of authorities" w:semiHidden="1" w:unhideWhenUsed="1"/>
-    <w:lsdException w:name="macro" w:semiHidden="1" w:unhideWhenUsed="1"/>
-    <w:lsdException w:name="toa heading" w:semiHidden="1" w:unhideWhenUsed="1"/>
-    <w:lsdException w:name="List" w:semiHidden="1" w:unhideWhenUsed="1"/>
-    <w:lsdException w:name="List Bullet" w:semiHidden="1" w:unhideWhenUsed="1"/>
-    <w:lsdException w:name="List Number" w:semiHidden="1" w:unhideWhenUsed="1"/>
-    <w:lsdException w:name="List 2" w:semiHidden="1" w:unhideWhenUsed="1"/>
-    <w:lsdException w:name="List 3" w:semiHidden="1" w:unhideWhenUsed="1"/>
-    <w:lsdException w:name="List 4" w:semiHidden="1" w:unhideWhenUsed="1"/>
-    <w:lsdException w:name="List 5" w:semiHidden="1" w:unhideWhenUsed="1"/>
-    <w:lsdException w:name="List Bullet 2" w:semiHidden="1" w:unhideWhenUsed="1"/>
-    <w:lsdException w:name="List Bullet 3" w:semiHidden="1" w:unhideWhenUsed="1"/>
-    <w:lsdException w:name="List Bullet 4" w:semiHidden="1" w:unhideWhenUsed="1"/>
-    <w:lsdException w:name="List Bullet 5" w:semiHidden="1" w:unhideWhenUsed="1"/>
-    <w:lsdException w:name="List Number 2" w:semiHidden="1" w:unhideWhenUsed="1"/>
-    <w:lsdException w:name="List Number 3" w:semiHidden="1" w:unhideWhenUsed="1"/>
-    <w:lsdException w:name="List Number 4" w:semiHidden="1" w:unhideWhenUsed="1"/>
-    <w:lsdException w:name="List Number 5" w:semiHidden="1" w:unhideWhenUsed="1"/>
-    <w:lsdException w:name="Title" w:uiPriority="10" w:qFormat="1"/>
-    <w:lsdException w:name="Closing" w:semiHidden="1" w:unhideWhenUsed="1"/>
-    <w:lsdException w:name="Signature" w:semiHidden="1" w:unhideWhenUsed="1"/>
-    <w:lsdException w:name="Default Paragraph Font" w:semiHidden="1" w:uiPriority="1" w:unhideWhenUsed="1"/>
-    <w:lsdException w:name="Body Text" w:semiHidden="1" w:unhideWhenUsed="1"/>
-    <w:lsdException w:name="Body Text Indent" w:semiHidden="1" w:unhideWhenUsed="1"/>
-    <w:lsdException w:name="List Continue" w:semiHidden="1" w:unhideWhenUsed="1"/>
-    <w:lsdException w:name="List Continue 2" w:semiHidden="1" w:unhideWhenUsed="1"/>
-    <w:lsdException w:name="List Continue 3" w:semiHidden="1" w:unhideWhenUsed="1"/>
-    <w:lsdException w:name="List Continue 4" w:semiHidden="1" w:unhideWhenUsed="1"/>
-    <w:lsdException w:name="List Continue 5" w:semiHidden="1" w:unhideWhenUsed="1"/>
-    <w:lsdException w:name="Message Header" w:semiHidden="1" w:unhideWhenUsed="1"/>
-    <w:lsdException w:name="Subtitle" w:uiPriority="11" w:qFormat="1"/>
-    <w:lsdException w:name="Salutation" w:semiHidden="1" w:unhideWhenUsed="1"/>
-    <w:lsdException w:name="Date" w:semiHidden="1" w:unhideWhenUsed="1"/>
-    <w:lsdException w:name="Body Text First Indent" w:semiHidden="1" w:unhideWhenUsed="1"/>
-    <w:lsdException w:name="Body Text First Indent 2" w:semiHidden="1" w:unhideWhenUsed="1"/>
-    <w:lsdException w:name="Note Heading" w:semiHidden="1" w:unhideWhenUsed="1"/>
-    <w:lsdException w:name="Body Text 2" w:semiHidden="1" w:unhideWhenUsed="1"/>
-    <w:lsdException w:name="Body Text 3" w:semiHidden="1" w:unhideWhenUsed="1"/>
-    <w:lsdException w:name="Body Text Indent 2" w:semiHidden="1" w:unhideWhenUsed="1"/>
-    <w:lsdException w:name="Body Text Indent 3" w:semiHidden="1" w:unhideWhenUsed="1"/>
-    <w:lsdException w:name="Block Text" w:semiHidden="1" w:unhideWhenUsed="1"/>
-    <w:lsdException w:name="Hyperlink" w:semiHidden="1" w:unhideWhenUsed="1"/>
-    <w:lsdException w:name="FollowedHyperlink" w:semiHidden="1" w:unhideWhenUsed="1"/>
-    <w:lsdException w:name="Strong" w:uiPriority="22" w:qFormat="1"/>
-    <w:lsdException w:name="Emphasis" w:uiPriority="20" w:qFormat="1"/>
-    <w:lsdException w:name="Document Map" w:semiHidden="1" w:unhideWhenUsed="1"/>
-    <w:lsdException w:name="Plain Text" w:semiHidden="1" w:unhideWhenUsed="1"/>
-    <w:lsdException w:name="E-mail Signature" w:semiHidden="1" w:unhideWhenUsed="1"/>
-    <w:lsdException w:name="HTML Top of Form" w:semiHidden="1" w:unhideWhenUsed="1"/>
-    <w:lsdException w:name="HTML Bottom of Form" w:semiHidden="1" w:unhideWhenUsed="1"/>
-    <w:lsdException w:name="Normal (Web)" w:semiHidden="1" w:unhideWhenUsed="1"/>
-    <w:lsdException w:name="HTML Acronym" w:semiHidden="1" w:unhideWhenUsed="1"/>
-    <w:lsdException w:name="HTML Address" w:semiHidden="1" w:unhideWhenUsed="1"/>
-    <w:lsdException w:name="HTML Cite" w:semiHidden="1" w:unhideWhenUsed="1"/>
-    <w:lsdException w:name="HTML Code" w:semiHidden="1" w:unhideWhenUsed="1"/>
-    <w:lsdException w:name="HTML Definition" w:semiHidden="1" w:unhideWhenUsed="1"/>
-    <w:lsdException w:name="HTML Keyboard" w:semiHidden="1" w:unhideWhenUsed="1"/>
-    <w:lsdException w:name="HTML Preformatted" w:semiHidden="1" w:unhideWhenUsed="1"/>
-    <w:lsdException w:name="HTML Sample" w:semiHidden="1" w:unhideWhenUsed="1"/>
-    <w:lsdException w:name="HTML Typewriter" w:semiHidden="1" w:unhideWhenUsed="1"/>
-    <w:lsdException w:name="HTML Variable" w:semiHidden="1" w:unhideWhenUsed="1"/>
-    <w:lsdException w:name="Normal Table" w:semiHidden="1" w:unhideWhenUsed="1"/>
-    <w:lsdException w:name="annotation subject" w:semiHidden="1" w:unhideWhenUsed="1"/>
-    <w:lsdException w:name="No List" w:semiHidden="1" w:unhideWhenUsed="1"/>
-    <w:lsdException w:name="Outline List 1" w:semiHidden="1" w:unhideWhenUsed="1"/>
-    <w:lsdException w:name="Outline List 2" w:semiHidden="1" w:unhideWhenUsed="1"/>
-    <w:lsdException w:name="Outline List 3" w:semiHidden="1" w:unhideWhenUsed="1"/>
-    <w:lsdException w:name="Table Simple 1" w:semiHidden="1" w:unhideWhenUsed="1"/>
-    <w:lsdException w:name="Table Simple 2" w:semiHidden="1" w:unhideWhenUsed="1"/>
-    <w:lsdException w:name="Table Simple 3" w:semiHidden="1" w:unhideWhenUsed="1"/>
-    <w:lsdException w:name="Table Classic 1" w:semiHidden="1" w:unhideWhenUsed="1"/>
-    <w:lsdException w:name="Table Classic 2" w:semiHidden="1" w:unhideWhenUsed="1"/>
-    <w:lsdException w:name="Table Classic 3" w:semiHidden="1" w:unhideWhenUsed="1"/>
-    <w:lsdException w:name="Table Classic 4" w:semiHidden="1" w:unhideWhenUsed="1"/>
-    <w:lsdException w:name="Table Colorful 1" w:semiHidden="1" w:unhideWhenUsed="1"/>
-    <w:lsdException w:name="Table Colorful 2" w:semiHidden="1" w:unhideWhenUsed="1"/>
-    <w:lsdException w:name="Table Colorful 3" w:semiHidden="1" w:unhideWhenUsed="1"/>
-    <w:lsdException w:name="Table Columns 1" w:semiHidden="1" w:unhideWhenUsed="1"/>
-    <w:lsdException w:name="Table Columns 2" w:semiHidden="1" w:unhideWhenUsed="1"/>
-    <w:lsdException w:name="Table Columns 3" w:semiHidden="1" w:unhideWhenUsed="1"/>
-    <w:lsdException w:name="Table Columns 4" w:semiHidden="1" w:unhideWhenUsed="1"/>
-    <w:lsdException w:name="Table Columns 5" w:semiHidden="1" w:unhideWhenUsed="1"/>
-    <w:lsdException w:name="Table Grid 1" w:semiHidden="1" w:unhideWhenUsed="1"/>
-    <w:lsdException w:name="Table Grid 2" w:semiHidden="1" w:unhideWhenUsed="1"/>
-    <w:lsdException w:name="Table Grid 3" w:semiHidden="1" w:unhideWhenUsed="1"/>
-    <w:lsdException w:name="Table Grid 4" w:semiHidden="1" w:unhideWhenUsed="1"/>
-    <w:lsdException w:name="Table Grid 5" w:semiHidden="1" w:unhideWhenUsed="1"/>
-    <w:lsdException w:name="Table Grid 6" w:semiHidden="1" w:unhideWhenUsed="1"/>
-    <w:lsdException w:name="Table Grid 7" w:semiHidden="1" w:unhideWhenUsed="1"/>
-    <w:lsdException w:name="Table Grid 8" w:semiHidden="1" w:unhideWhenUsed="1"/>
-    <w:lsdException w:name="Table List 1" w:semiHidden="1" w:unhideWhenUsed="1"/>
-    <w:lsdException w:name="Table List 2" w:semiHidden="1" w:unhideWhenUsed="1"/>
-    <w:lsdException w:name="Table List 3" w:semiHidden="1" w:unhideWhenUsed="1"/>
-    <w:lsdException w:name="Table List 4" w:semiHidden="1" w:unhideWhenUsed="1"/>
-    <w:lsdException w:name="Table List 5" w:semiHidden="1" w:unhideWhenUsed="1"/>
-    <w:lsdException w:name="Table List 6" w:semiHidden="1" w:unhideWhenUsed="1"/>
-    <w:lsdException w:name="Table List 7" w:semiHidden="1" w:unhideWhenUsed="1"/>
-    <w:lsdException w:name="Table List 8" w:semiHidden="1" w:unhideWhenUsed="1"/>
-    <w:lsdException w:name="Table 3D effects 1" w:semiHidden="1" w:unhideWhenUsed="1"/>
-    <w:lsdException w:name="Table 3D effects 2" w:semiHidden="1" w:unhideWhenUsed="1"/>
-    <w:lsdException w:name="Table 3D effects 3" w:semiHidden="1" w:unhideWhenUsed="1"/>
-    <w:lsdException w:name="Table Contemporary" w:semiHidden="1" w:unhideWhenUsed="1"/>
-    <w:lsdException w:name="Table Elegant" w:semiHidden="1" w:unhideWhenUsed="1"/>
-    <w:lsdException w:name="Table Professional" w:semiHidden="1" w:unhideWhenUsed="1"/>
-    <w:lsdException w:name="Table Subtle 1" w:semiHidden="1" w:unhideWhenUsed="1"/>
-    <w:lsdException w:name="Table Subtle 2" w:semiHidden="1" w:unhideWhenUsed="1"/>
-    <w:lsdException w:name="Table Web 1" w:semiHidden="1" w:unhideWhenUsed="1"/>
-    <w:lsdException w:name="Table Web 2" w:semiHidden="1" w:unhideWhenUsed="1"/>
-    <w:lsdException w:name="Table Web 3" w:semiHidden="1" w:unhideWhenUsed="1"/>
-    <w:lsdException w:name="Balloon Text" w:semiHidden="1" w:unhideWhenUsed="1"/>
-    <w:lsdException w:name="Table Grid" w:uiPriority="39"/>
-    <w:lsdException w:name="Table Theme" w:semiHidden="1" w:unhideWhenUsed="1"/>
-    <w:lsdException w:name="Placeholder Text" w:semiHidden="1"/>
-    <w:lsdException w:name="No Spacing" w:uiPriority="1" w:qFormat="1"/>
-    <w:lsdException w:name="Light Shading" w:uiPriority="60"/>
-    <w:lsdException w:name="Light List" w:uiPriority="61"/>
-    <w:lsdException w:name="Light Grid" w:uiPriority="62"/>
-    <w:lsdException w:name="Medium Shading 1" w:uiPriority="63"/>
-    <w:lsdException w:name="Medium Shading 2" w:uiPriority="64"/>
-    <w:lsdException w:name="Medium List 1" w:uiPriority="65"/>
-    <w:lsdException w:name="Medium List 2" w:uiPriority="66"/>
-    <w:lsdException w:name="Medium Grid 1" w:uiPriority="67"/>
-    <w:lsdException w:name="Medium Grid 2" w:uiPriority="68"/>
-    <w:lsdException w:name="Medium Grid 3" w:uiPriority="69"/>
-    <w:lsdException w:name="Dark List" w:uiPriority="70"/>
-    <w:lsdException w:name="Colorful Shading" w:uiPriority="71"/>
-    <w:lsdException w:name="Colorful List" w:uiPriority="72"/>
-    <w:lsdException w:name="Colorful Grid" w:uiPriority="73"/>
-    <w:lsdException w:name="Light Shading Accent 1" w:uiPriority="60"/>
-    <w:lsdException w:name="Light List Accent 1" w:uiPriority="61"/>
-    <w:lsdException w:name="Light Grid Accent 1" w:uiPriority="62"/>
-    <w:lsdException w:name="Medium Shading 1 Accent 1" w:uiPriority="63"/>
-    <w:lsdException w:name="Medium Shading 2 Accent 1" w:uiPriority="64"/>
-    <w:lsdException w:name="Medium List 1 Accent 1" w:uiPriority="65"/>
-    <w:lsdException w:name="Revision" w:semiHidden="1"/>
-    <w:lsdException w:name="List Paragraph" w:uiPriority="34" w:qFormat="1"/>
-    <w:lsdException w:name="Quote" w:uiPriority="29" w:qFormat="1"/>
-    <w:lsdException w:name="Intense Quote" w:uiPriority="30" w:qFormat="1"/>
-    <w:lsdException w:name="Medium List 2 Accent 1" w:uiPriority="66"/>
-    <w:lsdException w:name="Medium Grid 1 Accent 1" w:uiPriority="67"/>
-    <w:lsdException w:name="Medium Grid 2 Accent 1" w:uiPriority="68"/>
-    <w:lsdException w:name="Medium Grid 3 Accent 1" w:uiPriority="69"/>
-    <w:lsdException w:name="Dark List Accent 1" w:uiPriority="70"/>
-    <w:lsdException w:name="Colorful Shading Accent 1" w:uiPriority="71"/>
-    <w:lsdException w:name="Colorful List Accent 1" w:uiPriority="72"/>
-    <w:lsdException w:name="Colorful Grid Accent 1" w:uiPriority="73"/>
-    <w:lsdException w:name="Light Shading Accent 2" w:uiPriority="60"/>
-    <w:lsdException w:name="Light List Accent 2" w:uiPriority="61"/>
-    <w:lsdException w:name="Light Grid Accent 2" w:uiPriority="62"/>
-    <w:lsdException w:name="Medium Shading 1 Accent 2" w:uiPriority="63"/>
-    <w:lsdException w:name="Medium Shading 2 Accent 2" w:uiPriority="64"/>
-    <w:lsdException w:name="Medium List 1 Accent 2" w:uiPriority="65"/>
-    <w:lsdException w:name="Medium List 2 Accent 2" w:uiPriority="66"/>
-    <w:lsdException w:name="Medium Grid 1 Accent 2" w:uiPriority="67"/>
-    <w:lsdException w:name="Medium Grid 2 Accent 2" w:uiPriority="68"/>
-    <w:lsdException w:name="Medium Grid 3 Accent 2" w:uiPriority="69"/>
-    <w:lsdException w:name="Dark List Accent 2" w:uiPriority="70"/>
-    <w:lsdException w:name="Colorful Shading Accent 2" w:uiPriority="71"/>
-    <w:lsdException w:name="Colorful List Accent 2" w:uiPriority="72"/>
-    <w:lsdException w:name="Colorful Grid Accent 2" w:uiPriority="73"/>
-    <w:lsdException w:name="Light Shading Accent 3" w:uiPriority="60"/>
-    <w:lsdException w:name="Light List Accent 3" w:uiPriority="61"/>
-    <w:lsdException w:name="Light Grid Accent 3" w:uiPriority="62"/>
-    <w:lsdException w:name="Medium Shading 1 Accent 3" w:uiPriority="63"/>
-    <w:lsdException w:name="Medium Shading 2 Accent 3" w:uiPriority="64"/>
-    <w:lsdException w:name="Medium List 1 Accent 3" w:uiPriority="65"/>
-    <w:lsdException w:name="Medium List 2 Accent 3" w:uiPriority="66"/>
-    <w:lsdException w:name="Medium Grid 1 Accent 3" w:uiPriority="67"/>
-    <w:lsdException w:name="Medium Grid 2 Accent 3" w:uiPriority="68"/>
-    <w:lsdException w:name="Medium Grid 3 Accent 3" w:uiPriority="69"/>
-    <w:lsdException w:name="Dark List Accent 3" w:uiPriority="70"/>
-    <w:lsdException w:name="Colorful Shading Accent 3" w:uiPriority="71"/>
-    <w:lsdException w:name="Colorful List Accent 3" w:uiPriority="72"/>
-    <w:lsdException w:name="Colorful Grid Accent 3" w:uiPriority="73"/>
-    <w:lsdException w:name="Light Shading Accent 4" w:uiPriority="60"/>
-    <w:lsdException w:name="Light List Accent 4" w:uiPriority="61"/>
-    <w:lsdException w:name="Light Grid Accent 4" w:uiPriority="62"/>
-    <w:lsdException w:name="Medium Shading 1 Accent 4" w:uiPriority="63"/>
-    <w:lsdException w:name="Medium Shading 2 Accent 4" w:uiPriority="64"/>
-    <w:lsdException w:name="Medium List 1 Accent 4" w:uiPriority="65"/>
-    <w:lsdException w:name="Medium List 2 Accent 4" w:uiPriority="66"/>
-    <w:lsdException w:name="Medium Grid 1 Accent 4" w:uiPriority="67"/>
-    <w:lsdException w:name="Medium Grid 2 Accent 4" w:uiPriority="68"/>
-    <w:lsdException w:name="Medium Grid 3 Accent 4" w:uiPriority="69"/>
-    <w:lsdException w:name="Dark List Accent 4" w:uiPriority="70"/>
-    <w:lsdException w:name="Colorful Shading Accent 4" w:uiPriority="71"/>
-    <w:lsdException w:name="Colorful List Accent 4" w:uiPriority="72"/>
-    <w:lsdException w:name="Colorful Grid Accent 4" w:uiPriority="73"/>
-    <w:lsdException w:name="Light Shading Accent 5" w:uiPriority="60"/>
-    <w:lsdException w:name="Light List Accent 5" w:uiPriority="61"/>
-    <w:lsdException w:name="Light Grid Accent 5" w:uiPriority="62"/>
-    <w:lsdException w:name="Medium Shading 1 Accent 5" w:uiPriority="63"/>
-    <w:lsdException w:name="Medium Shading 2 Accent 5" w:uiPriority="64"/>
-    <w:lsdException w:name="Medium List 1 Accent 5" w:uiPriority="65"/>
-    <w:lsdException w:name="Medium List 2 Accent 5" w:uiPriority="66"/>
-    <w:lsdException w:name="Medium Grid 1 Accent 5" w:uiPriority="67"/>
-    <w:lsdException w:name="Medium Grid 2 Accent 5" w:uiPriority="68"/>
-    <w:lsdException w:name="Medium Grid 3 Accent 5" w:uiPriority="69"/>
-    <w:lsdException w:name="Dark List Accent 5" w:uiPriority="70"/>
-    <w:lsdException w:name="Colorful Shading Accent 5" w:uiPriority="71"/>
-    <w:lsdException w:name="Colorful List Accent 5" w:uiPriority="72"/>
-    <w:lsdException w:name="Colorful Grid Accent 5" w:uiPriority="73"/>
-    <w:lsdException w:name="Light Shading Accent 6" w:uiPriority="60"/>
-    <w:lsdException w:name="Light List Accent 6" w:uiPriority="61"/>
-    <w:lsdException w:name="Light Grid Accent 6" w:uiPriority="62"/>
-    <w:lsdException w:name="Medium Shading 1 Accent 6" w:uiPriority="63"/>
-    <w:lsdException w:name="Medium Shading 2 Accent 6" w:uiPriority="64"/>
-    <w:lsdException w:name="Medium List 1 Accent 6" w:uiPriority="65"/>
-    <w:lsdException w:name="Medium List 2 Accent 6" w:uiPriority="66"/>
-    <w:lsdException w:name="Medium Grid 1 Accent 6" w:uiPriority="67"/>
-    <w:lsdException w:name="Medium Grid 2 Accent 6" w:uiPriority="68"/>
-    <w:lsdException w:name="Medium Grid 3 Accent 6" w:uiPriority="69"/>
-    <w:lsdException w:name="Dark List Accent 6" w:uiPriority="70"/>
-    <w:lsdException w:name="Colorful Shading Accent 6" w:uiPriority="71"/>
-    <w:lsdException w:name="Colorful List Accent 6" w:uiPriority="72"/>
-    <w:lsdException w:name="Colorful Grid Accent 6" w:uiPriority="73"/>
-    <w:lsdException w:name="Subtle Emphasis" w:uiPriority="19" w:qFormat="1"/>
-    <w:lsdException w:name="Intense Emphasis" w:uiPriority="21" w:qFormat="1"/>
-    <w:lsdException w:name="Subtle Reference" w:uiPriority="31" w:qFormat="1"/>
-    <w:lsdException w:name="Intense Reference" w:uiPriority="32" w:qFormat="1"/>
-    <w:lsdException w:name="Book Title" w:uiPriority="33" w:qFormat="1"/>
-    <w:lsdException w:name="Bibliography" w:semiHidden="1" w:uiPriority="37" w:unhideWhenUsed="1"/>
-    <w:lsdException w:name="TOC Heading" w:semiHidden="1" w:uiPriority="39" w:unhideWhenUsed="1" w:qFormat="1"/>
-    <w:lsdException w:name="Plain Table 1" w:uiPriority="41"/>
-    <w:lsdException w:name="Plain Table 2" w:uiPriority="42"/>
-    <w:lsdException w:name="Plain Table 3" w:uiPriority="43"/>
-    <w:lsdException w:name="Plain Table 4" w:uiPriority="44"/>
-    <w:lsdException w:name="Plain Table 5" w:uiPriority="45"/>
-    <w:lsdException w:name="Grid Table Light" w:uiPriority="40"/>
-    <w:lsdException w:name="Grid Table 1 Light" w:uiPriority="46"/>
-    <w:lsdException w:name="Grid Table 2" w:uiPriority="47"/>
-    <w:lsdException w:name="Grid Table 3" w:uiPriority="48"/>
-    <w:lsdException w:name="Grid Table 4" w:uiPriority="49"/>
-    <w:lsdException w:name="Grid Table 5 Dark" w:uiPriority="50"/>
-    <w:lsdException w:name="Grid Table 6 Colorful" w:uiPriority="51"/>
-    <w:lsdException w:name="Grid Table 7 Colorful" w:uiPriority="52"/>
-    <w:lsdException w:name="Grid Table 1 Light Accent 1" w:uiPriority="46"/>
-    <w:lsdException w:name="Grid Table 2 Accent 1" w:uiPriority="47"/>
-    <w:lsdException w:name="Grid Table 3 Accent 1" w:uiPriority="48"/>
-    <w:lsdException w:name="Grid Table 4 Accent 1" w:uiPriority="49"/>
-    <w:lsdException w:name="Grid Table 5 Dark Accent 1" w:uiPriority="50"/>
-    <w:lsdException w:name="Grid Table 6 Colorful Accent 1" w:uiPriority="51"/>
-    <w:lsdException w:name="Grid Table 7 Colorful Accent 1" w:uiPriority="52"/>
-    <w:lsdException w:name="Grid Table 1 Light Accent 2" w:uiPriority="46"/>
-    <w:lsdException w:name="Grid Table 2 Accent 2" w:uiPriority="47"/>
-    <w:lsdException w:name="Grid Table 3 Accent 2" w:uiPriority="48"/>
-    <w:lsdException w:name="Grid Table 4 Accent 2" w:uiPriority="49"/>
-    <w:lsdException w:name="Grid Table 5 Dark Accent 2" w:uiPriority="50"/>
-    <w:lsdException w:name="Grid Table 6 Colorful Accent 2" w:uiPriority="51"/>
-    <w:lsdException w:name="Grid Table 7 Colorful Accent 2" w:uiPriority="52"/>
-    <w:lsdException w:name="Grid Table 1 Light Accent 3" w:uiPriority="46"/>
-    <w:lsdException w:name="Grid Table 2 Accent 3" w:uiPriority="47"/>
-    <w:lsdException w:name="Grid Table 3 Accent 3" w:uiPriority="48"/>
-    <w:lsdException w:name="Grid Table 4 Accent 3" w:uiPriority="49"/>
-    <w:lsdException w:name="Grid Table 5 Dark Accent 3" w:uiPriority="50"/>
-    <w:lsdException w:name="Grid Table 6 Colorful Accent 3" w:uiPriority="51"/>
-    <w:lsdException w:name="Grid Table 7 Colorful Accent 3" w:uiPriority="52"/>
-    <w:lsdException w:name="Grid Table 1 Light Accent 4" w:uiPriority="46"/>
-    <w:lsdException w:name="Grid Table 2 Accent 4" w:uiPriority="47"/>
-    <w:lsdException w:name="Grid Table 3 Accent 4" w:uiPriority="48"/>
-    <w:lsdException w:name="Grid Table 4 Accent 4" w:uiPriority="49"/>
-    <w:lsdException w:name="Grid Table 5 Dark Accent 4" w:uiPriority="50"/>
-    <w:lsdException w:name="Grid Table 6 Colorful Accent 4" w:uiPriority="51"/>
-    <w:lsdException w:name="Grid Table 7 Colorful Accent 4" w:uiPriority="52"/>
-    <w:lsdException w:name="Grid Table 1 Light Accent 5" w:uiPriority="46"/>
-    <w:lsdException w:name="Grid Table 2 Accent 5" w:uiPriority="47"/>
-    <w:lsdException w:name="Grid Table 3 Accent 5" w:uiPriority="48"/>
-    <w:lsdException w:name="Grid Table 4 Accent 5" w:uiPriority="49"/>
-    <w:lsdException w:name="Grid Table 5 Dark Accent 5" w:uiPriority="50"/>
-    <w:lsdException w:name="Grid Table 6 Colorful Accent 5" w:uiPriority="51"/>
-    <w:lsdException w:name="Grid Table 7 Colorful Accent 5" w:uiPriority="52"/>
-    <w:lsdException w:name="Grid Table 1 Light Accent 6" w:uiPriority="46"/>
-    <w:lsdException w:name="Grid Table 2 Accent 6" w:uiPriority="47"/>
-    <w:lsdException w:name="Grid Table 3 Accent 6" w:uiPriority="48"/>
-    <w:lsdException w:name="Grid Table 4 Accent 6" w:uiPriority="49"/>
-    <w:lsdException w:name="Grid Table 5 Dark Accent 6" w:uiPriority="50"/>
-    <w:lsdException w:name="Grid Table 6 Colorful Accent 6" w:uiPriority="51"/>
-    <w:lsdException w:name="Grid Table 7 Colorful Accent 6" w:uiPriority="52"/>
-    <w:lsdException w:name="List Table 1 Light" w:uiPriority="46"/>
-    <w:lsdException w:name="List Table 2" w:uiPriority="47"/>
-    <w:lsdException w:name="List Table 3" w:uiPriority="48"/>
-    <w:lsdException w:name="List Table 4" w:uiPriority="49"/>
-    <w:lsdException w:name="List Table 5 Dark" w:uiPriority="50"/>
-    <w:lsdException w:name="List Table 6 Colorful" w:uiPriority="51"/>
-    <w:lsdException w:name="List Table 7 Colorful" w:uiPriority="52"/>
-    <w:lsdException w:name="List Table 1 Light Accent 1" w:uiPriority="46"/>
-    <w:lsdException w:name="List Table 2 Accent 1" w:uiPriority="47"/>
-    <w:lsdException w:name="List Table 3 Accent 1" w:uiPriority="48"/>
-    <w:lsdException w:name="List Table 4 Accent 1" w:uiPriority="49"/>
-    <w:lsdException w:name="List Table 5 Dark Accent 1" w:uiPriority="50"/>
-    <w:lsdException w:name="List Table 6 Colorful Accent 1" w:uiPriority="51"/>
-    <w:lsdException w:name="List Table 7 Colorful Accent 1" w:uiPriority="52"/>
-    <w:lsdException w:name="List Table 1 Light Accent 2" w:uiPriority="46"/>
-    <w:lsdException w:name="List Table 2 Accent 2" w:uiPriority="47"/>
-    <w:lsdException w:name="List Table 3 Accent 2" w:uiPriority="48"/>
-    <w:lsdException w:name="List Table 4 Accent 2" w:uiPriority="49"/>
-    <w:lsdException w:name="List Table 5 Dark Accent 2" w:uiPriority="50"/>
-    <w:lsdException w:name="List Table 6 Colorful Accent 2" w:uiPriority="51"/>
-    <w:lsdException w:name="List Table 7 Colorful Accent 2" w:uiPriority="52"/>
-    <w:lsdException w:name="List Table 1 Light Accent 3" w:uiPriority="46"/>
-    <w:lsdException w:name="List Table 2 Accent 3" w:uiPriority="47"/>
-    <w:lsdException w:name="List Table 3 Accent 3" w:uiPriority="48"/>
-    <w:lsdException w:name="List Table 4 Accent 3" w:uiPriority="49"/>
-    <w:lsdException w:name="List Table 5 Dark Accent 3" w:uiPriority="50"/>
-    <w:lsdException w:name="List Table 6 Colorful Accent 3" w:uiPriority="51"/>
-    <w:lsdException w:name="List Table 7 Colorful Accent 3" w:uiPriority="52"/>
-    <w:lsdException w:name="List Table 1 Light Accent 4" w:uiPriority="46"/>
-    <w:lsdException w:name="List Table 2 Accent 4" w:uiPriority="47"/>
-    <w:lsdException w:name="List Table 3 Accent 4" w:uiPriority="48"/>
-    <w:lsdException w:name="List Table 4 Accent 4" w:uiPriority="49"/>
-    <w:lsdException w:name="List Table 5 Dark Accent 4" w:uiPriority="50"/>
-    <w:lsdException w:name="List Table 6 Colorful Accent 4" w:uiPriority="51"/>
-    <w:lsdException w:name="List Table 7 Colorful Accent 4" w:uiPriority="52"/>
-    <w:lsdException w:name="List Table 1 Light Accent 5" w:uiPriority="46"/>
-    <w:lsdException w:name="List Table 2 Accent 5" w:uiPriority="47"/>
-    <w:lsdException w:name="List Table 3 Accent 5" w:uiPriority="48"/>
-    <w:lsdException w:name="List Table 4 Accent 5" w:uiPriority="49"/>
-    <w:lsdException w:name="List Table 5 Dark Accent 5" w:uiPriority="50"/>
-    <w:lsdException w:name="List Table 6 Colorful Accent 5" w:uiPriority="51"/>
-    <w:lsdException w:name="List Table 7 Colorful Accent 5" w:uiPriority="52"/>
-    <w:lsdException w:name="List Table 1 Light Accent 6" w:uiPriority="46"/>
-    <w:lsdException w:name="List Table 2 Accent 6" w:uiPriority="47"/>
-    <w:lsdException w:name="List Table 3 Accent 6" w:uiPriority="48"/>
-    <w:lsdException w:name="List Table 4 Accent 6" w:uiPriority="49"/>
-    <w:lsdException w:name="List Table 5 Dark Accent 6" w:uiPriority="50"/>
-    <w:lsdException w:name="List Table 6 Colorful Accent 6" w:uiPriority="51"/>
-    <w:lsdException w:name="List Table 7 Colorful Accent 6" w:uiPriority="52"/>
+  <w:latentStyles w:defLockedState="0" w:defUIPriority="99" w:defSemiHidden="1" w:defUnhideWhenUsed="1" w:defQFormat="0" w:count="267">
+    <w:lsdException w:name="Normal" w:semiHidden="0" w:uiPriority="0" w:unhideWhenUsed="0" w:qFormat="1"/>
+    <w:lsdException w:name="heading 1" w:semiHidden="0" w:uiPriority="9" w:unhideWhenUsed="0" w:qFormat="1"/>
+    <w:lsdException w:name="heading 2" w:uiPriority="9" w:qFormat="1"/>
+    <w:lsdException w:name="heading 3" w:uiPriority="9" w:qFormat="1"/>
+    <w:lsdException w:name="heading 4" w:uiPriority="9" w:qFormat="1"/>
+    <w:lsdException w:name="heading 5" w:uiPriority="9" w:qFormat="1"/>
+    <w:lsdException w:name="heading 6" w:uiPriority="9" w:qFormat="1"/>
+    <w:lsdException w:name="heading 7" w:uiPriority="9" w:qFormat="1"/>
+    <w:lsdException w:name="heading 8" w:uiPriority="9" w:qFormat="1"/>
+    <w:lsdException w:name="heading 9" w:uiPriority="9" w:qFormat="1"/>
+    <w:lsdException w:name="toc 1" w:uiPriority="39"/>
+    <w:lsdException w:name="toc 2" w:uiPriority="39"/>
+    <w:lsdException w:name="toc 3" w:uiPriority="39"/>
+    <w:lsdException w:name="toc 4" w:uiPriority="39"/>
+    <w:lsdException w:name="toc 5" w:uiPriority="39"/>
+    <w:lsdException w:name="toc 6" w:uiPriority="39"/>
+    <w:lsdException w:name="toc 7" w:uiPriority="39"/>
+    <w:lsdException w:name="toc 8" w:uiPriority="39"/>
+    <w:lsdException w:name="toc 9" w:uiPriority="39"/>
+    <w:lsdException w:name="caption" w:uiPriority="35" w:qFormat="1"/>
+    <w:lsdException w:name="Title" w:semiHidden="0" w:uiPriority="10" w:unhideWhenUsed="0" w:qFormat="1"/>
+    <w:lsdException w:name="Default Paragraph Font" w:uiPriority="1"/>
+    <w:lsdException w:name="Subtitle" w:semiHidden="0" w:uiPriority="11" w:unhideWhenUsed="0" w:qFormat="1"/>
+    <w:lsdException w:name="Strong" w:semiHidden="0" w:uiPriority="22" w:unhideWhenUsed="0" w:qFormat="1"/>
+    <w:lsdException w:name="Emphasis" w:semiHidden="0" w:uiPriority="20" w:unhideWhenUsed="0" w:qFormat="1"/>
+    <w:lsdException w:name="Table Grid" w:semiHidden="0" w:uiPriority="39" w:unhideWhenUsed="0"/>
+    <w:lsdException w:name="Placeholder Text" w:unhideWhenUsed="0"/>
+    <w:lsdException w:name="No Spacing" w:semiHidden="0" w:uiPriority="1" w:unhideWhenUsed="0" w:qFormat="1"/>
+    <w:lsdException w:name="Light Shading" w:semiHidden="0" w:uiPriority="60" w:unhideWhenUsed="0"/>
+    <w:lsdException w:name="Light List" w:semiHidden="0" w:uiPriority="61" w:unhideWhenUsed="0"/>
+    <w:lsdException w:name="Light Grid" w:semiHidden="0" w:uiPriority="62" w:unhideWhenUsed="0"/>
+    <w:lsdException w:name="Medium Shading 1" w:semiHidden="0" w:uiPriority="63" w:unhideWhenUsed="0"/>
+    <w:lsdException w:name="Medium Shading 2" w:semiHidden="0" w:uiPriority="64" w:unhideWhenUsed="0"/>
+    <w:lsdException w:name="Medium List 1" w:semiHidden="0" w:uiPriority="65" w:unhideWhenUsed="0"/>
+    <w:lsdException w:name="Medium List 2" w:semiHidden="0" w:uiPriority="66" w:unhideWhenUsed="0"/>
+    <w:lsdException w:name="Medium Grid 1" w:semiHidden="0" w:uiPriority="67" w:unhideWhenUsed="0"/>
+    <w:lsdException w:name="Medium Grid 2" w:semiHidden="0" w:uiPriority="68" w:unhideWhenUsed="0"/>
+    <w:lsdException w:name="Medium Grid 3" w:semiHidden="0" w:uiPriority="69" w:unhideWhenUsed="0"/>
+    <w:lsdException w:name="Dark List" w:semiHidden="0" w:uiPriority="70" w:unhideWhenUsed="0"/>
+    <w:lsdException w:name="Colorful Shading" w:semiHidden="0" w:uiPriority="71" w:unhideWhenUsed="0"/>
+    <w:lsdException w:name="Colorful List" w:semiHidden="0" w:uiPriority="72" w:unhideWhenUsed="0"/>
+    <w:lsdException w:name="Colorful Grid" w:semiHidden="0" w:uiPriority="73" w:unhideWhenUsed="0"/>
+    <w:lsdException w:name="Light Shading Accent 1" w:semiHidden="0" w:uiPriority="60" w:unhideWhenUsed="0"/>
+    <w:lsdException w:name="Light List Accent 1" w:semiHidden="0" w:uiPriority="61" w:unhideWhenUsed="0"/>
+    <w:lsdException w:name="Light Grid Accent 1" w:semiHidden="0" w:uiPriority="62" w:unhideWhenUsed="0"/>
+    <w:lsdException w:name="Medium Shading 1 Accent 1" w:semiHidden="0" w:uiPriority="63" w:unhideWhenUsed="0"/>
+    <w:lsdException w:name="Medium Shading 2 Accent 1" w:semiHidden="0" w:uiPriority="64" w:unhideWhenUsed="0"/>
+    <w:lsdException w:name="Medium List 1 Accent 1" w:semiHidden="0" w:uiPriority="65" w:unhideWhenUsed="0"/>
+    <w:lsdException w:name="Revision" w:unhideWhenUsed="0"/>
+    <w:lsdException w:name="List Paragraph" w:semiHidden="0" w:uiPriority="34" w:unhideWhenUsed="0" w:qFormat="1"/>
+    <w:lsdException w:name="Quote" w:semiHidden="0" w:uiPriority="29" w:unhideWhenUsed="0" w:qFormat="1"/>
+    <w:lsdException w:name="Intense Quote" w:semiHidden="0" w:uiPriority="30" w:unhideWhenUsed="0" w:qFormat="1"/>
+    <w:lsdException w:name="Medium List 2 Accent 1" w:semiHidden="0" w:uiPriority="66" w:unhideWhenUsed="0"/>
+    <w:lsdException w:name="Medium Grid 1 Accent 1" w:semiHidden="0" w:uiPriority="67" w:unhideWhenUsed="0"/>
+    <w:lsdException w:name="Medium Grid 2 Accent 1" w:semiHidden="0" w:uiPriority="68" w:unhideWhenUsed="0"/>
+    <w:lsdException w:name="Medium Grid 3 Accent 1" w:semiHidden="0" w:uiPriority="69" w:unhideWhenUsed="0"/>
+    <w:lsdException w:name="Dark List Accent 1" w:semiHidden="0" w:uiPriority="70" w:unhideWhenUsed="0"/>
+    <w:lsdException w:name="Colorful Shading Accent 1" w:semiHidden="0" w:uiPriority="71" w:unhideWhenUsed="0"/>
+    <w:lsdException w:name="Colorful List Accent 1" w:semiHidden="0" w:uiPriority="72" w:unhideWhenUsed="0"/>
+    <w:lsdException w:name="Colorful Grid Accent 1" w:semiHidden="0" w:uiPriority="73" w:unhideWhenUsed="0"/>
+    <w:lsdException w:name="Light Shading Accent 2" w:semiHidden="0" w:uiPriority="60" w:unhideWhenUsed="0"/>
+    <w:lsdException w:name="Light List Accent 2" w:semiHidden="0" w:uiPriority="61" w:unhideWhenUsed="0"/>
+    <w:lsdException w:name="Light Grid Accent 2" w:semiHidden="0" w:uiPriority="62" w:unhideWhenUsed="0"/>
+    <w:lsdException w:name="Medium Shading 1 Accent 2" w:semiHidden="0" w:uiPriority="63" w:unhideWhenUsed="0"/>
+    <w:lsdException w:name="Medium Shading 2 Accent 2" w:semiHidden="0" w:uiPriority="64" w:unhideWhenUsed="0"/>
+    <w:lsdException w:name="Medium List 1 Accent 2" w:semiHidden="0" w:uiPriority="65" w:unhideWhenUsed="0"/>
+    <w:lsdException w:name="Medium List 2 Accent 2" w:semiHidden="0" w:uiPriority="66" w:unhideWhenUsed="0"/>
+    <w:lsdException w:name="Medium Grid 1 Accent 2" w:semiHidden="0" w:uiPriority="67" w:unhideWhenUsed="0"/>
+    <w:lsdException w:name="Medium Grid 2 Accent 2" w:semiHidden="0" w:uiPriority="68" w:unhideWhenUsed="0"/>
+    <w:lsdException w:name="Medium Grid 3 Accent 2" w:semiHidden="0" w:uiPriority="69" w:unhideWhenUsed="0"/>
+    <w:lsdException w:name="Dark List Accent 2" w:semiHidden="0" w:uiPriority="70" w:unhideWhenUsed="0"/>
+    <w:lsdException w:name="Colorful Shading Accent 2" w:semiHidden="0" w:uiPriority="71" w:unhideWhenUsed="0"/>
+    <w:lsdException w:name="Colorful List Accent 2" w:semiHidden="0" w:uiPriority="72" w:unhideWhenUsed="0"/>
+    <w:lsdException w:name="Colorful Grid Accent 2" w:semiHidden="0" w:uiPriority="73" w:unhideWhenUsed="0"/>
+    <w:lsdException w:name="Light Shading Accent 3" w:semiHidden="0" w:uiPriority="60" w:unhideWhenUsed="0"/>
+    <w:lsdException w:name="Light List Accent 3" w:semiHidden="0" w:uiPriority="61" w:unhideWhenUsed="0"/>
+    <w:lsdException w:name="Light Grid Accent 3" w:semiHidden="0" w:uiPriority="62" w:unhideWhenUsed="0"/>
+    <w:lsdException w:name="Medium Shading 1 Accent 3" w:semiHidden="0" w:uiPriority="63" w:unhideWhenUsed="0"/>
+    <w:lsdException w:name="Medium Shading 2 Accent 3" w:semiHidden="0" w:uiPriority="64" w:unhideWhenUsed="0"/>
+    <w:lsdException w:name="Medium List 1 Accent 3" w:semiHidden="0" w:uiPriority="65" w:unhideWhenUsed="0"/>
+    <w:lsdException w:name="Medium List 2 Accent 3" w:semiHidden="0" w:uiPriority="66" w:unhideWhenUsed="0"/>
+    <w:lsdException w:name="Medium Grid 1 Accent 3" w:semiHidden="0" w:uiPriority="67" w:unhideWhenUsed="0"/>
+    <w:lsdException w:name="Medium Grid 2 Accent 3" w:semiHidden="0" w:uiPriority="68" w:unhideWhenUsed="0"/>
+    <w:lsdException w:name="Medium Grid 3 Accent 3" w:semiHidden="0" w:uiPriority="69" w:unhideWhenUsed="0"/>
+    <w:lsdException w:name="Dark List Accent 3" w:semiHidden="0" w:uiPriority="70" w:unhideWhenUsed="0"/>
+    <w:lsdException w:name="Colorful Shading Accent 3" w:semiHidden="0" w:uiPriority="71" w:unhideWhenUsed="0"/>
+    <w:lsdException w:name="Colorful List Accent 3" w:semiHidden="0" w:uiPriority="72" w:unhideWhenUsed="0"/>
+    <w:lsdException w:name="Colorful Grid Accent 3" w:semiHidden="0" w:uiPriority="73" w:unhideWhenUsed="0"/>
+    <w:lsdException w:name="Light Shading Accent 4" w:semiHidden="0" w:uiPriority="60" w:unhideWhenUsed="0"/>
+    <w:lsdException w:name="Light List Accent 4" w:semiHidden="0" w:uiPriority="61" w:unhideWhenUsed="0"/>
+    <w:lsdException w:name="Light Grid Accent 4" w:semiHidden="0" w:uiPriority="62" w:unhideWhenUsed="0"/>
+    <w:lsdException w:name="Medium Shading 1 Accent 4" w:semiHidden="0" w:uiPriority="63" w:unhideWhenUsed="0"/>
+    <w:lsdException w:name="Medium Shading 2 Accent 4" w:semiHidden="0" w:uiPriority="64" w:unhideWhenUsed="0"/>
+    <w:lsdException w:name="Medium List 1 Accent 4" w:semiHidden="0" w:uiPriority="65" w:unhideWhenUsed="0"/>
+    <w:lsdException w:name="Medium List 2 Accent 4" w:semiHidden="0" w:uiPriority="66" w:unhideWhenUsed="0"/>
+    <w:lsdException w:name="Medium Grid 1 Accent 4" w:semiHidden="0" w:uiPriority="67" w:unhideWhenUsed="0"/>
+    <w:lsdException w:name="Medium Grid 2 Accent 4" w:semiHidden="0" w:uiPriority="68" w:unhideWhenUsed="0"/>
+    <w:lsdException w:name="Medium Grid 3 Accent 4" w:semiHidden="0" w:uiPriority="69" w:unhideWhenUsed="0"/>
+    <w:lsdException w:name="Dark List Accent 4" w:semiHidden="0" w:uiPriority="70" w:unhideWhenUsed="0"/>
+    <w:lsdException w:name="Colorful Shading Accent 4" w:semiHidden="0" w:uiPriority="71" w:unhideWhenUsed="0"/>
+    <w:lsdException w:name="Colorful List Accent 4" w:semiHidden="0" w:uiPriority="72" w:unhideWhenUsed="0"/>
+    <w:lsdException w:name="Colorful Grid Accent 4" w:semiHidden="0" w:uiPriority="73" w:unhideWhenUsed="0"/>
+    <w:lsdException w:name="Light Shading Accent 5" w:semiHidden="0" w:uiPriority="60" w:unhideWhenUsed="0"/>
+    <w:lsdException w:name="Light List Accent 5" w:semiHidden="0" w:uiPriority="61" w:unhideWhenUsed="0"/>
+    <w:lsdException w:name="Light Grid Accent 5" w:semiHidden="0" w:uiPriority="62" w:unhideWhenUsed="0"/>
+    <w:lsdException w:name="Medium Shading 1 Accent 5" w:semiHidden="0" w:uiPriority="63" w:unhideWhenUsed="0"/>
+    <w:lsdException w:name="Medium Shading 2 Accent 5" w:semiHidden="0" w:uiPriority="64" w:unhideWhenUsed="0"/>
+    <w:lsdException w:name="Medium List 1 Accent 5" w:semiHidden="0" w:uiPriority="65" w:unhideWhenUsed="0"/>
+    <w:lsdException w:name="Medium List 2 Accent 5" w:semiHidden="0" w:uiPriority="66" w:unhideWhenUsed="0"/>
+    <w:lsdException w:name="Medium Grid 1 Accent 5" w:semiHidden="0" w:uiPriority="67" w:unhideWhenUsed="0"/>
+    <w:lsdException w:name="Medium Grid 2 Accent 5" w:semiHidden="0" w:uiPriority="68" w:unhideWhenUsed="0"/>
+    <w:lsdException w:name="Medium Grid 3 Accent 5" w:semiHidden="0" w:uiPriority="69" w:unhideWhenUsed="0"/>
+    <w:lsdException w:name="Dark List Accent 5" w:semiHidden="0" w:uiPriority="70" w:unhideWhenUsed="0"/>
+    <w:lsdException w:name="Colorful Shading Accent 5" w:semiHidden="0" w:uiPriority="71" w:unhideWhenUsed="0"/>
+    <w:lsdException w:name="Colorful List Accent 5" w:semiHidden="0" w:uiPriority="72" w:unhideWhenUsed="0"/>
+    <w:lsdException w:name="Colorful Grid Accent 5" w:semiHidden="0" w:uiPriority="73" w:unhideWhenUsed="0"/>
+    <w:lsdException w:name="Light Shading Accent 6" w:semiHidden="0" w:uiPriority="60" w:unhideWhenUsed="0"/>
+    <w:lsdException w:name="Light List Accent 6" w:semiHidden="0" w:uiPriority="61" w:unhideWhenUsed="0"/>
+    <w:lsdException w:name="Light Grid Accent 6" w:semiHidden="0" w:uiPriority="62" w:unhideWhenUsed="0"/>
+    <w:lsdException w:name="Medium Shading 1 Accent 6" w:semiHidden="0" w:uiPriority="63" w:unhideWhenUsed="0"/>
+    <w:lsdException w:name="Medium Shading 2 Accent 6" w:semiHidden="0" w:uiPriority="64" w:unhideWhenUsed="0"/>
+    <w:lsdException w:name="Medium List 1 Accent 6" w:semiHidden="0" w:uiPriority="65" w:unhideWhenUsed="0"/>
+    <w:lsdException w:name="Medium List 2 Accent 6" w:semiHidden="0" w:uiPriority="66" w:unhideWhenUsed="0"/>
+    <w:lsdException w:name="Medium Grid 1 Accent 6" w:semiHidden="0" w:uiPriority="67" w:unhideWhenUsed="0"/>
+    <w:lsdException w:name="Medium Grid 2 Accent 6" w:semiHidden="0" w:uiPriority="68" w:unhideWhenUsed="0"/>
+    <w:lsdException w:name="Medium Grid 3 Accent 6" w:semiHidden="0" w:uiPriority="69" w:unhideWhenUsed="0"/>
+    <w:lsdException w:name="Dark List Accent 6" w:semiHidden="0" w:uiPriority="70" w:unhideWhenUsed="0"/>
+    <w:lsdException w:name="Colorful Shading Accent 6" w:semiHidden="0" w:uiPriority="71" w:unhideWhenUsed="0"/>
+    <w:lsdException w:name="Colorful List Accent 6" w:semiHidden="0" w:uiPriority="72" w:unhideWhenUsed="0"/>
+    <w:lsdException w:name="Colorful Grid Accent 6" w:semiHidden="0" w:uiPriority="73" w:unhideWhenUsed="0"/>
+    <w:lsdException w:name="Subtle Emphasis" w:semiHidden="0" w:uiPriority="19" w:unhideWhenUsed="0" w:qFormat="1"/>
+    <w:lsdException w:name="Intense Emphasis" w:semiHidden="0" w:uiPriority="21" w:unhideWhenUsed="0" w:qFormat="1"/>
+    <w:lsdException w:name="Subtle Reference" w:semiHidden="0" w:uiPriority="31" w:unhideWhenUsed="0" w:qFormat="1"/>
+    <w:lsdException w:name="Intense Reference" w:semiHidden="0" w:uiPriority="32" w:unhideWhenUsed="0" w:qFormat="1"/>
+    <w:lsdException w:name="Book Title" w:semiHidden="0" w:uiPriority="33" w:unhideWhenUsed="0" w:qFormat="1"/>
+    <w:lsdException w:name="Bibliography" w:uiPriority="37"/>
+    <w:lsdException w:name="TOC Heading" w:uiPriority="39" w:qFormat="1"/>
+  </w:latentStyles>
+  <w:style w:type="paragraph" w:default="1" w:styleId="Normal">
+    <w:name w:val="Normal"/>
+    <w:qFormat/>
+    <w:rsid w:val="002478FF"/>
+  </w:style>
+  <w:style w:type="character" w:default="1" w:styleId="DefaultParagraphFont">
+    <w:name w:val="Default Paragraph Font"/>
+    <w:uiPriority w:val="1"/>
+    <w:semiHidden/>
+    <w:unhideWhenUsed/>
+  </w:style>
+  <w:style w:type="table" w:default="1" w:styleId="TableNormal">
+    <w:name w:val="Normal Table"/>
+    <w:uiPriority w:val="99"/>
+    <w:semiHidden/>
+    <w:unhideWhenUsed/>
+    <w:tblPr>
+      <w:tblInd w:w="0" w:type="dxa"/>
+      <w:tblCellMar>
+        <w:top w:w="0" w:type="dxa"/>
+        <w:left w:w="108" w:type="dxa"/>
+        <w:bottom w:w="0" w:type="dxa"/>
+        <w:right w:w="108" w:type="dxa"/>
+      </w:tblCellMar>
+    </w:tblPr>
+  </w:style>
+  <w:style w:type="numbering" w:default="1" w:styleId="NoList">
+    <w:name w:val="No List"/>
+    <w:uiPriority w:val="99"/>
+    <w:semiHidden/>
+    <w:unhideWhenUsed/>
+  </w:style>
+  <w:style w:type="character" w:styleId="Hyperlink">
+    <w:name w:val="Hyperlink"/>
+    <w:basedOn w:val="DefaultParagraphFont"/>
+    <w:uiPriority w:val="99"/>
+    <w:unhideWhenUsed/>
+    <w:rsid w:val="00DF7474"/>
+    <w:rPr>
+      <w:color w:val="0563C1" w:themeColor="hyperlink"/>
+      <w:u w:val="single"/>
+    </w:rPr>
+  </w:style>
+  <w:style w:type="paragraph" w:styleId="ListParagraph">
+    <w:name w:val="List Paragraph"/>
+    <w:basedOn w:val="Normal"/>
+    <w:uiPriority w:val="34"/>
+    <w:qFormat/>
+    <w:rsid w:val="00840F62"/>
+    <w:pPr>
+      <w:ind w:left="720"/>
+      <w:contextualSpacing/>
+    </w:pPr>
+  </w:style>
+  <w:style w:type="paragraph" w:styleId="Header">
+    <w:name w:val="header"/>
+    <w:basedOn w:val="Normal"/>
+    <w:link w:val="HeaderChar"/>
+    <w:uiPriority w:val="99"/>
+    <w:unhideWhenUsed/>
+    <w:rsid w:val="00CC5C6D"/>
+    <w:pPr>
+      <w:tabs>
+        <w:tab w:val="center" w:pos="4536"/>
+        <w:tab w:val="right" w:pos="9072"/>
+      </w:tabs>
+      <w:spacing w:after="0" w:line="240" w:lineRule="auto"/>
+    </w:pPr>
+  </w:style>
+  <w:style w:type="character" w:customStyle="1" w:styleId="HeaderChar">
+    <w:name w:val="Header Char"/>
+    <w:basedOn w:val="DefaultParagraphFont"/>
+    <w:link w:val="Header"/>
+    <w:uiPriority w:val="99"/>
+    <w:rsid w:val="00CC5C6D"/>
+  </w:style>
+  <w:style w:type="paragraph" w:styleId="Footer">
+    <w:name w:val="footer"/>
+    <w:basedOn w:val="Normal"/>
+    <w:link w:val="FooterChar"/>
+    <w:uiPriority w:val="99"/>
+    <w:unhideWhenUsed/>
+    <w:rsid w:val="00CC5C6D"/>
+    <w:pPr>
+      <w:tabs>
+        <w:tab w:val="center" w:pos="4536"/>
+        <w:tab w:val="right" w:pos="9072"/>
+      </w:tabs>
+      <w:spacing w:after="0" w:line="240" w:lineRule="auto"/>
+    </w:pPr>
+  </w:style>
+  <w:style w:type="character" w:customStyle="1" w:styleId="FooterChar">
+    <w:name w:val="Footer Char"/>
+    <w:basedOn w:val="DefaultParagraphFont"/>
+    <w:link w:val="Footer"/>
+    <w:uiPriority w:val="99"/>
+    <w:rsid w:val="00CC5C6D"/>
+  </w:style>
+  <w:style w:type="character" w:styleId="FollowedHyperlink">
+    <w:name w:val="FollowedHyperlink"/>
+    <w:basedOn w:val="DefaultParagraphFont"/>
+    <w:uiPriority w:val="99"/>
+    <w:semiHidden/>
+    <w:unhideWhenUsed/>
+    <w:rsid w:val="00FF63E9"/>
+    <w:rPr>
+      <w:color w:val="954F72" w:themeColor="followedHyperlink"/>
+      <w:u w:val="single"/>
+    </w:rPr>
+  </w:style>
+  <w:style w:type="character" w:styleId="CommentReference">
+    <w:name w:val="annotation reference"/>
+    <w:basedOn w:val="DefaultParagraphFont"/>
+    <w:uiPriority w:val="99"/>
+    <w:semiHidden/>
+    <w:unhideWhenUsed/>
+    <w:rsid w:val="003677A9"/>
+    <w:rPr>
+      <w:sz w:val="16"/>
+      <w:szCs w:val="16"/>
+    </w:rPr>
+  </w:style>
+  <w:style w:type="paragraph" w:styleId="CommentText">
+    <w:name w:val="annotation text"/>
+    <w:basedOn w:val="Normal"/>
+    <w:link w:val="CommentTextChar"/>
+    <w:uiPriority w:val="99"/>
+    <w:semiHidden/>
+    <w:unhideWhenUsed/>
+    <w:rsid w:val="003677A9"/>
+    <w:pPr>
+      <w:spacing w:line="240" w:lineRule="auto"/>
+    </w:pPr>
+    <w:rPr>
+      <w:sz w:val="20"/>
+      <w:szCs w:val="20"/>
+    </w:rPr>
+  </w:style>
+  <w:style w:type="character" w:customStyle="1" w:styleId="CommentTextChar">
+    <w:name w:val="Comment Text Char"/>
+    <w:basedOn w:val="DefaultParagraphFont"/>
+    <w:link w:val="CommentText"/>
+    <w:uiPriority w:val="99"/>
+    <w:semiHidden/>
+    <w:rsid w:val="003677A9"/>
+    <w:rPr>
+      <w:sz w:val="20"/>
+      <w:szCs w:val="20"/>
+    </w:rPr>
+  </w:style>
+  <w:style w:type="paragraph" w:styleId="CommentSubject">
+    <w:name w:val="annotation subject"/>
+    <w:basedOn w:val="CommentText"/>
+    <w:next w:val="CommentText"/>
+    <w:link w:val="CommentSubjectChar"/>
+    <w:uiPriority w:val="99"/>
+    <w:semiHidden/>
+    <w:unhideWhenUsed/>
+    <w:rsid w:val="003677A9"/>
+    <w:rPr>
+      <w:b/>
+      <w:bCs/>
+    </w:rPr>
+  </w:style>
+  <w:style w:type="character" w:customStyle="1" w:styleId="CommentSubjectChar">
+    <w:name w:val="Comment Subject Char"/>
+    <w:basedOn w:val="CommentTextChar"/>
+    <w:link w:val="CommentSubject"/>
+    <w:uiPriority w:val="99"/>
+    <w:semiHidden/>
+    <w:rsid w:val="003677A9"/>
+    <w:rPr>
+      <w:b/>
+      <w:bCs/>
+      <w:sz w:val="20"/>
+      <w:szCs w:val="20"/>
+    </w:rPr>
+  </w:style>
+  <w:style w:type="paragraph" w:styleId="BalloonText">
+    <w:name w:val="Balloon Text"/>
+    <w:basedOn w:val="Normal"/>
+    <w:link w:val="BalloonTextChar"/>
+    <w:uiPriority w:val="99"/>
+    <w:semiHidden/>
+    <w:unhideWhenUsed/>
+    <w:rsid w:val="003677A9"/>
+    <w:pPr>
+      <w:spacing w:after="0" w:line="240" w:lineRule="auto"/>
+    </w:pPr>
+    <w:rPr>
+      <w:rFonts w:ascii="Tahoma" w:hAnsi="Tahoma" w:cs="Tahoma"/>
+      <w:sz w:val="16"/>
+      <w:szCs w:val="16"/>
+    </w:rPr>
+  </w:style>
+  <w:style w:type="character" w:customStyle="1" w:styleId="BalloonTextChar">
+    <w:name w:val="Balloon Text Char"/>
+    <w:basedOn w:val="DefaultParagraphFont"/>
+    <w:link w:val="BalloonText"/>
+    <w:uiPriority w:val="99"/>
+    <w:semiHidden/>
+    <w:rsid w:val="003677A9"/>
+    <w:rPr>
+      <w:rFonts w:ascii="Tahoma" w:hAnsi="Tahoma" w:cs="Tahoma"/>
+      <w:sz w:val="16"/>
+      <w:szCs w:val="16"/>
+    </w:rPr>
+  </w:style>
+</w:styles>
+</file>
+
+<file path=word/stylesWithEffects.xml><?xml version="1.0" encoding="utf-8"?>
+<w:styles xmlns:wpc="http://schemas.microsoft.com/office/word/2010/wordprocessingCanvas" xmlns:mc="http://schemas.openxmlformats.org/markup-compatibility/2006" xmlns:o="urn:schemas-microsoft-com:office:office" xmlns:r="http://schemas.openxmlformats.org/officeDocument/2006/relationships" xmlns:m="http://schemas.openxmlformats.org/officeDocument/2006/math" xmlns:v="urn:schemas-microsoft-com:vml" xmlns:wp14="http://schemas.microsoft.com/office/word/2010/wordprocessingDrawing" xmlns:wp="http://schemas.openxmlformats.org/drawingml/2006/wordprocessingDrawing" xmlns:w10="urn:schemas-microsoft-com:office:word" xmlns:w="http://schemas.openxmlformats.org/wordprocessingml/2006/main" xmlns:w14="http://schemas.microsoft.com/office/word/2010/wordml" xmlns:wpg="http://schemas.microsoft.com/office/word/2010/wordprocessingGroup" xmlns:wpi="http://schemas.microsoft.com/office/word/2010/wordprocessingInk" xmlns:wne="http://schemas.microsoft.com/office/word/2006/wordml" xmlns:wps="http://schemas.microsoft.com/office/word/2010/wordprocessingShape" mc:Ignorable="w14 wp14">
+  <w:docDefaults>
+    <w:rPrDefault>
+      <w:rPr>
+        <w:rFonts w:asciiTheme="minorHAnsi" w:eastAsiaTheme="minorHAnsi" w:hAnsiTheme="minorHAnsi" w:cstheme="minorBidi"/>
+        <w:sz w:val="22"/>
+        <w:szCs w:val="22"/>
+        <w:lang w:val="sv-SE" w:eastAsia="en-US" w:bidi="ar-SA"/>
+      </w:rPr>
+    </w:rPrDefault>
+    <w:pPrDefault>
+      <w:pPr>
+        <w:spacing w:after="160" w:line="259" w:lineRule="auto"/>
+      </w:pPr>
+    </w:pPrDefault>
+  </w:docDefaults>
+  <w:latentStyles w:defLockedState="0" w:defUIPriority="99" w:defSemiHidden="1" w:defUnhideWhenUsed="1" w:defQFormat="0" w:count="267">
+    <w:lsdException w:name="Normal" w:semiHidden="0" w:uiPriority="0" w:unhideWhenUsed="0" w:qFormat="1"/>
+    <w:lsdException w:name="heading 1" w:semiHidden="0" w:uiPriority="9" w:unhideWhenUsed="0" w:qFormat="1"/>
+    <w:lsdException w:name="heading 2" w:uiPriority="9" w:qFormat="1"/>
+    <w:lsdException w:name="heading 3" w:uiPriority="9" w:qFormat="1"/>
+    <w:lsdException w:name="heading 4" w:uiPriority="9" w:qFormat="1"/>
+    <w:lsdException w:name="heading 5" w:uiPriority="9" w:qFormat="1"/>
+    <w:lsdException w:name="heading 6" w:uiPriority="9" w:qFormat="1"/>
+    <w:lsdException w:name="heading 7" w:uiPriority="9" w:qFormat="1"/>
+    <w:lsdException w:name="heading 8" w:uiPriority="9" w:qFormat="1"/>
+    <w:lsdException w:name="heading 9" w:uiPriority="9" w:qFormat="1"/>
+    <w:lsdException w:name="toc 1" w:uiPriority="39"/>
+    <w:lsdException w:name="toc 2" w:uiPriority="39"/>
+    <w:lsdException w:name="toc 3" w:uiPriority="39"/>
+    <w:lsdException w:name="toc 4" w:uiPriority="39"/>
+    <w:lsdException w:name="toc 5" w:uiPriority="39"/>
+    <w:lsdException w:name="toc 6" w:uiPriority="39"/>
+    <w:lsdException w:name="toc 7" w:uiPriority="39"/>
+    <w:lsdException w:name="toc 8" w:uiPriority="39"/>
+    <w:lsdException w:name="toc 9" w:uiPriority="39"/>
+    <w:lsdException w:name="caption" w:uiPriority="35" w:qFormat="1"/>
+    <w:lsdException w:name="Title" w:semiHidden="0" w:uiPriority="10" w:unhideWhenUsed="0" w:qFormat="1"/>
+    <w:lsdException w:name="Default Paragraph Font" w:uiPriority="1"/>
+    <w:lsdException w:name="Subtitle" w:semiHidden="0" w:uiPriority="11" w:unhideWhenUsed="0" w:qFormat="1"/>
+    <w:lsdException w:name="Strong" w:semiHidden="0" w:uiPriority="22" w:unhideWhenUsed="0" w:qFormat="1"/>
+    <w:lsdException w:name="Emphasis" w:semiHidden="0" w:uiPriority="20" w:unhideWhenUsed="0" w:qFormat="1"/>
+    <w:lsdException w:name="Table Grid" w:semiHidden="0" w:uiPriority="39" w:unhideWhenUsed="0"/>
+    <w:lsdException w:name="Placeholder Text" w:unhideWhenUsed="0"/>
+    <w:lsdException w:name="No Spacing" w:semiHidden="0" w:uiPriority="1" w:unhideWhenUsed="0" w:qFormat="1"/>
+    <w:lsdException w:name="Light Shading" w:semiHidden="0" w:uiPriority="60" w:unhideWhenUsed="0"/>
+    <w:lsdException w:name="Light List" w:semiHidden="0" w:uiPriority="61" w:unhideWhenUsed="0"/>
+    <w:lsdException w:name="Light Grid" w:semiHidden="0" w:uiPriority="62" w:unhideWhenUsed="0"/>
+    <w:lsdException w:name="Medium Shading 1" w:semiHidden="0" w:uiPriority="63" w:unhideWhenUsed="0"/>
+    <w:lsdException w:name="Medium Shading 2" w:semiHidden="0" w:uiPriority="64" w:unhideWhenUsed="0"/>
+    <w:lsdException w:name="Medium List 1" w:semiHidden="0" w:uiPriority="65" w:unhideWhenUsed="0"/>
+    <w:lsdException w:name="Medium List 2" w:semiHidden="0" w:uiPriority="66" w:unhideWhenUsed="0"/>
+    <w:lsdException w:name="Medium Grid 1" w:semiHidden="0" w:uiPriority="67" w:unhideWhenUsed="0"/>
+    <w:lsdException w:name="Medium Grid 2" w:semiHidden="0" w:uiPriority="68" w:unhideWhenUsed="0"/>
+    <w:lsdException w:name="Medium Grid 3" w:semiHidden="0" w:uiPriority="69" w:unhideWhenUsed="0"/>
+    <w:lsdException w:name="Dark List" w:semiHidden="0" w:uiPriority="70" w:unhideWhenUsed="0"/>
+    <w:lsdException w:name="Colorful Shading" w:semiHidden="0" w:uiPriority="71" w:unhideWhenUsed="0"/>
+    <w:lsdException w:name="Colorful List" w:semiHidden="0" w:uiPriority="72" w:unhideWhenUsed="0"/>
+    <w:lsdException w:name="Colorful Grid" w:semiHidden="0" w:uiPriority="73" w:unhideWhenUsed="0"/>
+    <w:lsdException w:name="Light Shading Accent 1" w:semiHidden="0" w:uiPriority="60" w:unhideWhenUsed="0"/>
+    <w:lsdException w:name="Light List Accent 1" w:semiHidden="0" w:uiPriority="61" w:unhideWhenUsed="0"/>
+    <w:lsdException w:name="Light Grid Accent 1" w:semiHidden="0" w:uiPriority="62" w:unhideWhenUsed="0"/>
+    <w:lsdException w:name="Medium Shading 1 Accent 1" w:semiHidden="0" w:uiPriority="63" w:unhideWhenUsed="0"/>
+    <w:lsdException w:name="Medium Shading 2 Accent 1" w:semiHidden="0" w:uiPriority="64" w:unhideWhenUsed="0"/>
+    <w:lsdException w:name="Medium List 1 Accent 1" w:semiHidden="0" w:uiPriority="65" w:unhideWhenUsed="0"/>
+    <w:lsdException w:name="Revision" w:unhideWhenUsed="0"/>
+    <w:lsdException w:name="List Paragraph" w:semiHidden="0" w:uiPriority="34" w:unhideWhenUsed="0" w:qFormat="1"/>
+    <w:lsdException w:name="Quote" w:semiHidden="0" w:uiPriority="29" w:unhideWhenUsed="0" w:qFormat="1"/>
+    <w:lsdException w:name="Intense Quote" w:semiHidden="0" w:uiPriority="30" w:unhideWhenUsed="0" w:qFormat="1"/>
+    <w:lsdException w:name="Medium List 2 Accent 1" w:semiHidden="0" w:uiPriority="66" w:unhideWhenUsed="0"/>
+    <w:lsdException w:name="Medium Grid 1 Accent 1" w:semiHidden="0" w:uiPriority="67" w:unhideWhenUsed="0"/>
+    <w:lsdException w:name="Medium Grid 2 Accent 1" w:semiHidden="0" w:uiPriority="68" w:unhideWhenUsed="0"/>
+    <w:lsdException w:name="Medium Grid 3 Accent 1" w:semiHidden="0" w:uiPriority="69" w:unhideWhenUsed="0"/>
+    <w:lsdException w:name="Dark List Accent 1" w:semiHidden="0" w:uiPriority="70" w:unhideWhenUsed="0"/>
+    <w:lsdException w:name="Colorful Shading Accent 1" w:semiHidden="0" w:uiPriority="71" w:unhideWhenUsed="0"/>
+    <w:lsdException w:name="Colorful List Accent 1" w:semiHidden="0" w:uiPriority="72" w:unhideWhenUsed="0"/>
+    <w:lsdException w:name="Colorful Grid Accent 1" w:semiHidden="0" w:uiPriority="73" w:unhideWhenUsed="0"/>
+    <w:lsdException w:name="Light Shading Accent 2" w:semiHidden="0" w:uiPriority="60" w:unhideWhenUsed="0"/>
+    <w:lsdException w:name="Light List Accent 2" w:semiHidden="0" w:uiPriority="61" w:unhideWhenUsed="0"/>
+    <w:lsdException w:name="Light Grid Accent 2" w:semiHidden="0" w:uiPriority="62" w:unhideWhenUsed="0"/>
+    <w:lsdException w:name="Medium Shading 1 Accent 2" w:semiHidden="0" w:uiPriority="63" w:unhideWhenUsed="0"/>
+    <w:lsdException w:name="Medium Shading 2 Accent 2" w:semiHidden="0" w:uiPriority="64" w:unhideWhenUsed="0"/>
+    <w:lsdException w:name="Medium List 1 Accent 2" w:semiHidden="0" w:uiPriority="65" w:unhideWhenUsed="0"/>
+    <w:lsdException w:name="Medium List 2 Accent 2" w:semiHidden="0" w:uiPriority="66" w:unhideWhenUsed="0"/>
+    <w:lsdException w:name="Medium Grid 1 Accent 2" w:semiHidden="0" w:uiPriority="67" w:unhideWhenUsed="0"/>
+    <w:lsdException w:name="Medium Grid 2 Accent 2" w:semiHidden="0" w:uiPriority="68" w:unhideWhenUsed="0"/>
+    <w:lsdException w:name="Medium Grid 3 Accent 2" w:semiHidden="0" w:uiPriority="69" w:unhideWhenUsed="0"/>
+    <w:lsdException w:name="Dark List Accent 2" w:semiHidden="0" w:uiPriority="70" w:unhideWhenUsed="0"/>
+    <w:lsdException w:name="Colorful Shading Accent 2" w:semiHidden="0" w:uiPriority="71" w:unhideWhenUsed="0"/>
+    <w:lsdException w:name="Colorful List Accent 2" w:semiHidden="0" w:uiPriority="72" w:unhideWhenUsed="0"/>
+    <w:lsdException w:name="Colorful Grid Accent 2" w:semiHidden="0" w:uiPriority="73" w:unhideWhenUsed="0"/>
+    <w:lsdException w:name="Light Shading Accent 3" w:semiHidden="0" w:uiPriority="60" w:unhideWhenUsed="0"/>
+    <w:lsdException w:name="Light List Accent 3" w:semiHidden="0" w:uiPriority="61" w:unhideWhenUsed="0"/>
+    <w:lsdException w:name="Light Grid Accent 3" w:semiHidden="0" w:uiPriority="62" w:unhideWhenUsed="0"/>
+    <w:lsdException w:name="Medium Shading 1 Accent 3" w:semiHidden="0" w:uiPriority="63" w:unhideWhenUsed="0"/>
+    <w:lsdException w:name="Medium Shading 2 Accent 3" w:semiHidden="0" w:uiPriority="64" w:unhideWhenUsed="0"/>
+    <w:lsdException w:name="Medium List 1 Accent 3" w:semiHidden="0" w:uiPriority="65" w:unhideWhenUsed="0"/>
+    <w:lsdException w:name="Medium List 2 Accent 3" w:semiHidden="0" w:uiPriority="66" w:unhideWhenUsed="0"/>
+    <w:lsdException w:name="Medium Grid 1 Accent 3" w:semiHidden="0" w:uiPriority="67" w:unhideWhenUsed="0"/>
+    <w:lsdException w:name="Medium Grid 2 Accent 3" w:semiHidden="0" w:uiPriority="68" w:unhideWhenUsed="0"/>
+    <w:lsdException w:name="Medium Grid 3 Accent 3" w:semiHidden="0" w:uiPriority="69" w:unhideWhenUsed="0"/>
+    <w:lsdException w:name="Dark List Accent 3" w:semiHidden="0" w:uiPriority="70" w:unhideWhenUsed="0"/>
+    <w:lsdException w:name="Colorful Shading Accent 3" w:semiHidden="0" w:uiPriority="71" w:unhideWhenUsed="0"/>
+    <w:lsdException w:name="Colorful List Accent 3" w:semiHidden="0" w:uiPriority="72" w:unhideWhenUsed="0"/>
+    <w:lsdException w:name="Colorful Grid Accent 3" w:semiHidden="0" w:uiPriority="73" w:unhideWhenUsed="0"/>
+    <w:lsdException w:name="Light Shading Accent 4" w:semiHidden="0" w:uiPriority="60" w:unhideWhenUsed="0"/>
+    <w:lsdException w:name="Light List Accent 4" w:semiHidden="0" w:uiPriority="61" w:unhideWhenUsed="0"/>
+    <w:lsdException w:name="Light Grid Accent 4" w:semiHidden="0" w:uiPriority="62" w:unhideWhenUsed="0"/>
+    <w:lsdException w:name="Medium Shading 1 Accent 4" w:semiHidden="0" w:uiPriority="63" w:unhideWhenUsed="0"/>
+    <w:lsdException w:name="Medium Shading 2 Accent 4" w:semiHidden="0" w:uiPriority="64" w:unhideWhenUsed="0"/>
+    <w:lsdException w:name="Medium List 1 Accent 4" w:semiHidden="0" w:uiPriority="65" w:unhideWhenUsed="0"/>
+    <w:lsdException w:name="Medium List 2 Accent 4" w:semiHidden="0" w:uiPriority="66" w:unhideWhenUsed="0"/>
+    <w:lsdException w:name="Medium Grid 1 Accent 4" w:semiHidden="0" w:uiPriority="67" w:unhideWhenUsed="0"/>
+    <w:lsdException w:name="Medium Grid 2 Accent 4" w:semiHidden="0" w:uiPriority="68" w:unhideWhenUsed="0"/>
+    <w:lsdException w:name="Medium Grid 3 Accent 4" w:semiHidden="0" w:uiPriority="69" w:unhideWhenUsed="0"/>
+    <w:lsdException w:name="Dark List Accent 4" w:semiHidden="0" w:uiPriority="70" w:unhideWhenUsed="0"/>
+    <w:lsdException w:name="Colorful Shading Accent 4" w:semiHidden="0" w:uiPriority="71" w:unhideWhenUsed="0"/>
+    <w:lsdException w:name="Colorful List Accent 4" w:semiHidden="0" w:uiPriority="72" w:unhideWhenUsed="0"/>
+    <w:lsdException w:name="Colorful Grid Accent 4" w:semiHidden="0" w:uiPriority="73" w:unhideWhenUsed="0"/>
+    <w:lsdException w:name="Light Shading Accent 5" w:semiHidden="0" w:uiPriority="60" w:unhideWhenUsed="0"/>
+    <w:lsdException w:name="Light List Accent 5" w:semiHidden="0" w:uiPriority="61" w:unhideWhenUsed="0"/>
+    <w:lsdException w:name="Light Grid Accent 5" w:semiHidden="0" w:uiPriority="62" w:unhideWhenUsed="0"/>
+    <w:lsdException w:name="Medium Shading 1 Accent 5" w:semiHidden="0" w:uiPriority="63" w:unhideWhenUsed="0"/>
+    <w:lsdException w:name="Medium Shading 2 Accent 5" w:semiHidden="0" w:uiPriority="64" w:unhideWhenUsed="0"/>
+    <w:lsdException w:name="Medium List 1 Accent 5" w:semiHidden="0" w:uiPriority="65" w:unhideWhenUsed="0"/>
+    <w:lsdException w:name="Medium List 2 Accent 5" w:semiHidden="0" w:uiPriority="66" w:unhideWhenUsed="0"/>
+    <w:lsdException w:name="Medium Grid 1 Accent 5" w:semiHidden="0" w:uiPriority="67" w:unhideWhenUsed="0"/>
+    <w:lsdException w:name="Medium Grid 2 Accent 5" w:semiHidden="0" w:uiPriority="68" w:unhideWhenUsed="0"/>
+    <w:lsdException w:name="Medium Grid 3 Accent 5" w:semiHidden="0" w:uiPriority="69" w:unhideWhenUsed="0"/>
+    <w:lsdException w:name="Dark List Accent 5" w:semiHidden="0" w:uiPriority="70" w:unhideWhenUsed="0"/>
+    <w:lsdException w:name="Colorful Shading Accent 5" w:semiHidden="0" w:uiPriority="71" w:unhideWhenUsed="0"/>
+    <w:lsdException w:name="Colorful List Accent 5" w:semiHidden="0" w:uiPriority="72" w:unhideWhenUsed="0"/>
+    <w:lsdException w:name="Colorful Grid Accent 5" w:semiHidden="0" w:uiPriority="73" w:unhideWhenUsed="0"/>
+    <w:lsdException w:name="Light Shading Accent 6" w:semiHidden="0" w:uiPriority="60" w:unhideWhenUsed="0"/>
+    <w:lsdException w:name="Light List Accent 6" w:semiHidden="0" w:uiPriority="61" w:unhideWhenUsed="0"/>
+    <w:lsdException w:name="Light Grid Accent 6" w:semiHidden="0" w:uiPriority="62" w:unhideWhenUsed="0"/>
+    <w:lsdException w:name="Medium Shading 1 Accent 6" w:semiHidden="0" w:uiPriority="63" w:unhideWhenUsed="0"/>
+    <w:lsdException w:name="Medium Shading 2 Accent 6" w:semiHidden="0" w:uiPriority="64" w:unhideWhenUsed="0"/>
+    <w:lsdException w:name="Medium List 1 Accent 6" w:semiHidden="0" w:uiPriority="65" w:unhideWhenUsed="0"/>
+    <w:lsdException w:name="Medium List 2 Accent 6" w:semiHidden="0" w:uiPriority="66" w:unhideWhenUsed="0"/>
+    <w:lsdException w:name="Medium Grid 1 Accent 6" w:semiHidden="0" w:uiPriority="67" w:unhideWhenUsed="0"/>
+    <w:lsdException w:name="Medium Grid 2 Accent 6" w:semiHidden="0" w:uiPriority="68" w:unhideWhenUsed="0"/>
+    <w:lsdException w:name="Medium Grid 3 Accent 6" w:semiHidden="0" w:uiPriority="69" w:unhideWhenUsed="0"/>
+    <w:lsdException w:name="Dark List Accent 6" w:semiHidden="0" w:uiPriority="70" w:unhideWhenUsed="0"/>
+    <w:lsdException w:name="Colorful Shading Accent 6" w:semiHidden="0" w:uiPriority="71" w:unhideWhenUsed="0"/>
+    <w:lsdException w:name="Colorful List Accent 6" w:semiHidden="0" w:uiPriority="72" w:unhideWhenUsed="0"/>
+    <w:lsdException w:name="Colorful Grid Accent 6" w:semiHidden="0" w:uiPriority="73" w:unhideWhenUsed="0"/>
+    <w:lsdException w:name="Subtle Emphasis" w:semiHidden="0" w:uiPriority="19" w:unhideWhenUsed="0" w:qFormat="1"/>
+    <w:lsdException w:name="Intense Emphasis" w:semiHidden="0" w:uiPriority="21" w:unhideWhenUsed="0" w:qFormat="1"/>
+    <w:lsdException w:name="Subtle Reference" w:semiHidden="0" w:uiPriority="31" w:unhideWhenUsed="0" w:qFormat="1"/>
+    <w:lsdException w:name="Intense Reference" w:semiHidden="0" w:uiPriority="32" w:unhideWhenUsed="0" w:qFormat="1"/>
+    <w:lsdException w:name="Book Title" w:semiHidden="0" w:uiPriority="33" w:unhideWhenUsed="0" w:qFormat="1"/>
+    <w:lsdException w:name="Bibliography" w:uiPriority="37"/>
+    <w:lsdException w:name="TOC Heading" w:uiPriority="39" w:qFormat="1"/>
   </w:latentStyles>
   <w:style w:type="paragraph" w:default="1" w:styleId="Normal">
     <w:name w:val="Normal"/>
@@ -3586,7 +4091,7 @@
   <a:extraClrSchemeLst/>
   <a:extLst>
     <a:ext uri="{05A4C25C-085E-4340-85A3-A5531E510DB2}">
-      <thm15:themeFamily xmlns:thm15="http://schemas.microsoft.com/office/thememl/2012/main" name="Office Theme" id="{62F939B6-93AF-4DB8-9C6B-D6C7DFDC589F}" vid="{4A3C46E8-61CC-4603-A589-7422A47A8E4A}"/>
+      <thm15:themeFamily xmlns:thm15="http://schemas.microsoft.com/office/thememl/2012/main" xmlns="" name="Office Theme" id="{62F939B6-93AF-4DB8-9C6B-D6C7DFDC589F}" vid="{4A3C46E8-61CC-4603-A589-7422A47A8E4A}"/>
     </a:ext>
   </a:extLst>
 </a:theme>

</xml_diff>